<commit_message>
Add problem statement and product position statement
</commit_message>
<xml_diff>
--- a/D2.1-group-14.docx
+++ b/D2.1-group-14.docx
@@ -71,31 +71,31 @@
       <w:pPr>
         <w:pStyle w:val="Heading1"/>
       </w:pPr>
-      <w:bookmarkStart w:id="0" w:name="_Toc436203377"/>
-      <w:bookmarkStart w:id="1" w:name="_Toc452813577"/>
-      <w:bookmarkStart w:id="2" w:name="_Toc456598586"/>
-      <w:bookmarkStart w:id="3" w:name="_Toc456600917"/>
-      <w:bookmarkStart w:id="4" w:name="_Toc512930904"/>
-      <w:bookmarkStart w:id="5" w:name="_Toc20715754"/>
+      <w:bookmarkStart w:id="0" w:name="_Toc456598586"/>
+      <w:bookmarkStart w:id="1" w:name="_Toc456600917"/>
+      <w:bookmarkStart w:id="2" w:name="_Toc512930904"/>
+      <w:bookmarkStart w:id="3" w:name="_Toc20715754"/>
+      <w:bookmarkStart w:id="4" w:name="_Toc436203377"/>
+      <w:bookmarkStart w:id="5" w:name="_Toc452813577"/>
       <w:r>
         <w:t>Introduction</w:t>
       </w:r>
+      <w:bookmarkEnd w:id="0"/>
+      <w:bookmarkEnd w:id="1"/>
       <w:bookmarkEnd w:id="2"/>
       <w:bookmarkEnd w:id="3"/>
+    </w:p>
+    <w:p>
+      <w:pPr>
+        <w:pStyle w:val="Heading1"/>
+      </w:pPr>
+      <w:bookmarkStart w:id="6" w:name="_Toc512930906"/>
+      <w:bookmarkStart w:id="7" w:name="_Toc20715755"/>
+      <w:r>
+        <w:t>Positioning</w:t>
+      </w:r>
       <w:bookmarkEnd w:id="4"/>
       <w:bookmarkEnd w:id="5"/>
-    </w:p>
-    <w:p>
-      <w:pPr>
-        <w:pStyle w:val="Heading1"/>
-      </w:pPr>
-      <w:bookmarkStart w:id="6" w:name="_Toc512930906"/>
-      <w:bookmarkStart w:id="7" w:name="_Toc20715755"/>
-      <w:r>
-        <w:t>Positioning</w:t>
-      </w:r>
-      <w:bookmarkEnd w:id="0"/>
-      <w:bookmarkEnd w:id="1"/>
       <w:bookmarkEnd w:id="6"/>
       <w:bookmarkEnd w:id="7"/>
     </w:p>
@@ -136,12 +136,6 @@
         <w:gridCol w:w="5220"/>
       </w:tblGrid>
       <w:tr>
-        <w:tblPrEx>
-          <w:tblCellMar>
-            <w:top w:w="0" w:type="dxa"/>
-            <w:bottom w:w="0" w:type="dxa"/>
-          </w:tblCellMar>
-        </w:tblPrEx>
         <w:tc>
           <w:tcPr>
             <w:tcW w:w="2970" w:type="dxa"/>
@@ -178,18 +172,16 @@
               <w:pStyle w:val="InfoBlue"/>
             </w:pPr>
             <w:r>
-              <w:t>[describe the problem]</w:t>
+              <w:rPr>
+                <w:i w:val="0"/>
+                <w:color w:val="auto"/>
+              </w:rPr>
+              <w:t>Programming is intimidating; and the barrier to entry is a large part of that.</w:t>
             </w:r>
           </w:p>
         </w:tc>
       </w:tr>
       <w:tr>
-        <w:tblPrEx>
-          <w:tblCellMar>
-            <w:top w:w="0" w:type="dxa"/>
-            <w:bottom w:w="0" w:type="dxa"/>
-          </w:tblCellMar>
-        </w:tblPrEx>
         <w:tc>
           <w:tcPr>
             <w:tcW w:w="2970" w:type="dxa"/>
@@ -226,18 +218,16 @@
               <w:pStyle w:val="InfoBlue"/>
             </w:pPr>
             <w:r>
-              <w:t>[the stakeholders affected by the problem]</w:t>
+              <w:rPr>
+                <w:i w:val="0"/>
+                <w:color w:val="auto"/>
+              </w:rPr>
+              <w:t>The individuals who are looking to get into learning programming either for personal or monetary reasons.</w:t>
             </w:r>
           </w:p>
         </w:tc>
       </w:tr>
       <w:tr>
-        <w:tblPrEx>
-          <w:tblCellMar>
-            <w:top w:w="0" w:type="dxa"/>
-            <w:bottom w:w="0" w:type="dxa"/>
-          </w:tblCellMar>
-        </w:tblPrEx>
         <w:tc>
           <w:tcPr>
             <w:tcW w:w="2970" w:type="dxa"/>
@@ -274,26 +264,16 @@
               <w:pStyle w:val="InfoBlue"/>
             </w:pPr>
             <w:r>
-              <w:t>[</w:t>
-            </w:r>
-            <w:proofErr w:type="gramStart"/>
-            <w:r>
-              <w:t>what</w:t>
-            </w:r>
-            <w:proofErr w:type="gramEnd"/>
-            <w:r>
-              <w:t xml:space="preserve"> is the impact of the problem?]</w:t>
+              <w:rPr>
+                <w:i w:val="0"/>
+                <w:color w:val="auto"/>
+              </w:rPr>
+              <w:t>Newcomers to programming are often immediately discouraged due largely to the fact that everything is “new and different.” Programming isn’t something that everyone has experienced at a young age such as math or English.</w:t>
             </w:r>
           </w:p>
         </w:tc>
       </w:tr>
       <w:tr>
-        <w:tblPrEx>
-          <w:tblCellMar>
-            <w:top w:w="0" w:type="dxa"/>
-            <w:bottom w:w="0" w:type="dxa"/>
-          </w:tblCellMar>
-        </w:tblPrEx>
         <w:tc>
           <w:tcPr>
             <w:tcW w:w="2970" w:type="dxa"/>
@@ -329,7 +309,27 @@
               <w:pStyle w:val="InfoBlue"/>
             </w:pPr>
             <w:r>
-              <w:t>[list some key benefits of a successful solution]</w:t>
+              <w:rPr>
+                <w:i w:val="0"/>
+                <w:color w:val="auto"/>
+              </w:rPr>
+              <w:t xml:space="preserve">A successful solution means a successful future workforce. A larger percentage of students would graduate from computer science programs and in turn, affect the technology of the future. A solution would provide a valuable resource to not only those looking to graduate, but those currently in the workforce looking to educate </w:t>
+            </w:r>
+            <w:proofErr w:type="gramStart"/>
+            <w:r>
+              <w:rPr>
+                <w:i w:val="0"/>
+                <w:color w:val="auto"/>
+              </w:rPr>
+              <w:t>themselves</w:t>
+            </w:r>
+            <w:proofErr w:type="gramEnd"/>
+            <w:r>
+              <w:rPr>
+                <w:i w:val="0"/>
+                <w:color w:val="auto"/>
+              </w:rPr>
+              <w:t xml:space="preserve"> further. </w:t>
             </w:r>
           </w:p>
         </w:tc>
@@ -375,12 +375,6 @@
         <w:gridCol w:w="5400"/>
       </w:tblGrid>
       <w:tr>
-        <w:tblPrEx>
-          <w:tblCellMar>
-            <w:top w:w="0" w:type="dxa"/>
-            <w:bottom w:w="0" w:type="dxa"/>
-          </w:tblCellMar>
-        </w:tblPrEx>
         <w:tc>
           <w:tcPr>
             <w:tcW w:w="2790" w:type="dxa"/>
@@ -415,20 +409,22 @@
           <w:p>
             <w:pPr>
               <w:pStyle w:val="InfoBlue"/>
-            </w:pPr>
-            <w:r>
-              <w:t>[target customer]</w:t>
+              <w:rPr>
+                <w:i w:val="0"/>
+                <w:color w:val="auto"/>
+              </w:rPr>
+            </w:pPr>
+            <w:r>
+              <w:rPr>
+                <w:i w:val="0"/>
+                <w:color w:val="auto"/>
+              </w:rPr>
+              <w:t>New Programmers</w:t>
             </w:r>
           </w:p>
         </w:tc>
       </w:tr>
       <w:tr>
-        <w:tblPrEx>
-          <w:tblCellMar>
-            <w:top w:w="0" w:type="dxa"/>
-            <w:bottom w:w="0" w:type="dxa"/>
-          </w:tblCellMar>
-        </w:tblPrEx>
         <w:tc>
           <w:tcPr>
             <w:tcW w:w="2790" w:type="dxa"/>
@@ -463,20 +459,22 @@
           <w:p>
             <w:pPr>
               <w:pStyle w:val="InfoBlue"/>
-            </w:pPr>
-            <w:r>
-              <w:t>[statement of the need or opportunity]</w:t>
+              <w:rPr>
+                <w:i w:val="0"/>
+                <w:color w:val="auto"/>
+              </w:rPr>
+            </w:pPr>
+            <w:r>
+              <w:rPr>
+                <w:i w:val="0"/>
+                <w:color w:val="auto"/>
+              </w:rPr>
+              <w:t>Are looking for an introduction to programming/logical thinking</w:t>
             </w:r>
           </w:p>
         </w:tc>
       </w:tr>
       <w:tr>
-        <w:tblPrEx>
-          <w:tblCellMar>
-            <w:top w:w="0" w:type="dxa"/>
-            <w:bottom w:w="0" w:type="dxa"/>
-          </w:tblCellMar>
-        </w:tblPrEx>
         <w:tc>
           <w:tcPr>
             <w:tcW w:w="2790" w:type="dxa"/>
@@ -511,20 +509,22 @@
           <w:p>
             <w:pPr>
               <w:pStyle w:val="InfoBlue"/>
-            </w:pPr>
-            <w:r>
-              <w:t xml:space="preserve"> is a [product category]</w:t>
+              <w:rPr>
+                <w:i w:val="0"/>
+                <w:color w:val="auto"/>
+              </w:rPr>
+            </w:pPr>
+            <w:r>
+              <w:rPr>
+                <w:i w:val="0"/>
+                <w:color w:val="auto"/>
+              </w:rPr>
+              <w:t>Is a logical puzzle game</w:t>
             </w:r>
           </w:p>
         </w:tc>
       </w:tr>
       <w:tr>
-        <w:tblPrEx>
-          <w:tblCellMar>
-            <w:top w:w="0" w:type="dxa"/>
-            <w:bottom w:w="0" w:type="dxa"/>
-          </w:tblCellMar>
-        </w:tblPrEx>
         <w:tc>
           <w:tcPr>
             <w:tcW w:w="2790" w:type="dxa"/>
@@ -559,20 +559,22 @@
           <w:p>
             <w:pPr>
               <w:pStyle w:val="InfoBlue"/>
-            </w:pPr>
-            <w:r>
-              <w:t>[statement of key benefit; that is, the compelling reason to buy]</w:t>
+              <w:rPr>
+                <w:i w:val="0"/>
+                <w:color w:val="auto"/>
+              </w:rPr>
+            </w:pPr>
+            <w:r>
+              <w:rPr>
+                <w:i w:val="0"/>
+                <w:color w:val="auto"/>
+              </w:rPr>
+              <w:t>That is fun and intuitive</w:t>
             </w:r>
           </w:p>
         </w:tc>
       </w:tr>
       <w:tr>
-        <w:tblPrEx>
-          <w:tblCellMar>
-            <w:top w:w="0" w:type="dxa"/>
-            <w:bottom w:w="0" w:type="dxa"/>
-          </w:tblCellMar>
-        </w:tblPrEx>
         <w:tc>
           <w:tcPr>
             <w:tcW w:w="2790" w:type="dxa"/>
@@ -607,20 +609,22 @@
           <w:p>
             <w:pPr>
               <w:pStyle w:val="InfoBlue"/>
-            </w:pPr>
-            <w:r>
-              <w:t>[primary competitive alternative]</w:t>
+              <w:rPr>
+                <w:i w:val="0"/>
+                <w:color w:val="auto"/>
+              </w:rPr>
+            </w:pPr>
+            <w:r>
+              <w:rPr>
+                <w:i w:val="0"/>
+                <w:color w:val="auto"/>
+              </w:rPr>
+              <w:t>Overly complicated alternatives</w:t>
             </w:r>
           </w:p>
         </w:tc>
       </w:tr>
       <w:tr>
-        <w:tblPrEx>
-          <w:tblCellMar>
-            <w:top w:w="0" w:type="dxa"/>
-            <w:bottom w:w="0" w:type="dxa"/>
-          </w:tblCellMar>
-        </w:tblPrEx>
         <w:tc>
           <w:tcPr>
             <w:tcW w:w="2790" w:type="dxa"/>
@@ -654,9 +658,17 @@
           <w:p>
             <w:pPr>
               <w:pStyle w:val="InfoBlue"/>
-            </w:pPr>
-            <w:r>
-              <w:t>[statement of primary differentiation]</w:t>
+              <w:rPr>
+                <w:i w:val="0"/>
+                <w:color w:val="auto"/>
+              </w:rPr>
+            </w:pPr>
+            <w:r>
+              <w:rPr>
+                <w:i w:val="0"/>
+                <w:color w:val="auto"/>
+              </w:rPr>
+              <w:t>Will utilize an easy-to-learn drag and drop coding method that gradually introduces new concepts to the user at a pace that is challenging yet rewarding.</w:t>
             </w:r>
           </w:p>
         </w:tc>
@@ -674,18 +686,19 @@
       <w:pPr>
         <w:pStyle w:val="Heading1"/>
       </w:pPr>
-      <w:bookmarkStart w:id="18" w:name="_Toc436203381"/>
-      <w:bookmarkStart w:id="19" w:name="_Toc447960005"/>
-      <w:bookmarkStart w:id="20" w:name="_Toc452813581"/>
-      <w:bookmarkStart w:id="21" w:name="_Toc512930909"/>
-      <w:bookmarkStart w:id="22" w:name="_Toc20715758"/>
-      <w:r>
+      <w:bookmarkStart w:id="18" w:name="_Toc447960005"/>
+      <w:bookmarkStart w:id="19" w:name="_Toc452813581"/>
+      <w:bookmarkStart w:id="20" w:name="_Toc512930909"/>
+      <w:bookmarkStart w:id="21" w:name="_Toc20715758"/>
+      <w:bookmarkStart w:id="22" w:name="_Toc436203381"/>
+      <w:r>
+        <w:lastRenderedPageBreak/>
         <w:t>Stakeholder Descriptions</w:t>
       </w:r>
+      <w:bookmarkEnd w:id="18"/>
       <w:bookmarkEnd w:id="19"/>
       <w:bookmarkEnd w:id="20"/>
       <w:bookmarkEnd w:id="21"/>
-      <w:bookmarkEnd w:id="22"/>
     </w:p>
     <w:p>
       <w:pPr>
@@ -721,12 +734,6 @@
         <w:gridCol w:w="3960"/>
       </w:tblGrid>
       <w:tr>
-        <w:tblPrEx>
-          <w:tblCellMar>
-            <w:top w:w="0" w:type="dxa"/>
-            <w:bottom w:w="0" w:type="dxa"/>
-          </w:tblCellMar>
-        </w:tblPrEx>
         <w:trPr>
           <w:tblHeader/>
         </w:trPr>
@@ -792,12 +799,6 @@
         </w:tc>
       </w:tr>
       <w:tr>
-        <w:tblPrEx>
-          <w:tblCellMar>
-            <w:top w:w="0" w:type="dxa"/>
-            <w:bottom w:w="0" w:type="dxa"/>
-          </w:tblCellMar>
-        </w:tblPrEx>
         <w:tc>
           <w:tcPr>
             <w:tcW w:w="1890" w:type="dxa"/>
@@ -865,7 +866,6 @@
               <w:pStyle w:val="InfoBlue"/>
             </w:pPr>
             <w:r>
-              <w:lastRenderedPageBreak/>
               <w:t>approves funding</w:t>
             </w:r>
           </w:p>
@@ -978,7 +978,7 @@
       <w:bookmarkStart w:id="32" w:name="_Toc452813590"/>
       <w:bookmarkStart w:id="33" w:name="_Toc512930915"/>
       <w:bookmarkStart w:id="34" w:name="_Toc20715760"/>
-      <w:bookmarkEnd w:id="18"/>
+      <w:bookmarkEnd w:id="22"/>
       <w:r>
         <w:t>Product Overview</w:t>
       </w:r>
@@ -1037,12 +1037,6 @@
         <w:gridCol w:w="2430"/>
       </w:tblGrid>
       <w:tr>
-        <w:tblPrEx>
-          <w:tblCellMar>
-            <w:top w:w="0" w:type="dxa"/>
-            <w:bottom w:w="0" w:type="dxa"/>
-          </w:tblCellMar>
-        </w:tblPrEx>
         <w:tc>
           <w:tcPr>
             <w:tcW w:w="3085" w:type="dxa"/>
@@ -1133,12 +1127,6 @@
         </w:tc>
       </w:tr>
       <w:tr>
-        <w:tblPrEx>
-          <w:tblCellMar>
-            <w:top w:w="0" w:type="dxa"/>
-            <w:bottom w:w="0" w:type="dxa"/>
-          </w:tblCellMar>
-        </w:tblPrEx>
         <w:tc>
           <w:tcPr>
             <w:tcW w:w="3085" w:type="dxa"/>
@@ -1259,6 +1247,7 @@
         <w:pStyle w:val="InfoBlue"/>
       </w:pPr>
       <w:r>
+        <w:lastRenderedPageBreak/>
         <w:t>Define any specific documentation requirements, including user manuals, online help, installation, labeling, and packaging requirements.</w:t>
       </w:r>
     </w:p>
@@ -1292,12 +1281,6 @@
         <w:gridCol w:w="2835"/>
       </w:tblGrid>
       <w:tr>
-        <w:tblPrEx>
-          <w:tblCellMar>
-            <w:top w:w="0" w:type="dxa"/>
-            <w:bottom w:w="0" w:type="dxa"/>
-          </w:tblCellMar>
-        </w:tblPrEx>
         <w:tc>
           <w:tcPr>
             <w:tcW w:w="3936" w:type="dxa"/>
@@ -1366,12 +1349,6 @@
         </w:tc>
       </w:tr>
       <w:tr>
-        <w:tblPrEx>
-          <w:tblCellMar>
-            <w:top w:w="0" w:type="dxa"/>
-            <w:bottom w:w="0" w:type="dxa"/>
-          </w:tblCellMar>
-        </w:tblPrEx>
         <w:tc>
           <w:tcPr>
             <w:tcW w:w="3936" w:type="dxa"/>
@@ -1472,12 +1449,6 @@
       <w:gridCol w:w="3162"/>
     </w:tblGrid>
     <w:tr>
-      <w:tblPrEx>
-        <w:tblCellMar>
-          <w:top w:w="0" w:type="dxa"/>
-          <w:bottom w:w="0" w:type="dxa"/>
-        </w:tblCellMar>
-      </w:tblPrEx>
       <w:tc>
         <w:tcPr>
           <w:tcW w:w="3162" w:type="dxa"/>
@@ -1646,12 +1617,6 @@
       <w:gridCol w:w="3179"/>
     </w:tblGrid>
     <w:tr>
-      <w:tblPrEx>
-        <w:tblCellMar>
-          <w:top w:w="0" w:type="dxa"/>
-          <w:bottom w:w="0" w:type="dxa"/>
-        </w:tblCellMar>
-      </w:tblPrEx>
       <w:tc>
         <w:tcPr>
           <w:tcW w:w="6379" w:type="dxa"/>
@@ -1684,12 +1649,6 @@
       </w:tc>
     </w:tr>
     <w:tr>
-      <w:tblPrEx>
-        <w:tblCellMar>
-          <w:top w:w="0" w:type="dxa"/>
-          <w:bottom w:w="0" w:type="dxa"/>
-        </w:tblCellMar>
-      </w:tblPrEx>
       <w:tc>
         <w:tcPr>
           <w:tcW w:w="6379" w:type="dxa"/>
@@ -2164,6 +2123,7 @@
   <w:style w:type="character" w:default="1" w:styleId="DefaultParagraphFont">
     <w:name w:val="Default Paragraph Font"/>
     <w:uiPriority w:val="1"/>
+    <w:semiHidden/>
     <w:unhideWhenUsed/>
   </w:style>
   <w:style w:type="table" w:default="1" w:styleId="TableNormal">

</xml_diff>

<commit_message>
Add deliverable heading and group participation section
</commit_message>
<xml_diff>
--- a/D2.1-group-14.docx
+++ b/D2.1-group-14.docx
@@ -4,9 +4,229 @@
   <w:body>
     <w:p>
       <w:pPr>
+        <w:pStyle w:val="normal0"/>
+        <w:spacing w:after="120" w:line="240" w:lineRule="auto"/>
+        <w:jc w:val="center"/>
+      </w:pPr>
+      <w:r>
+        <w:rPr>
+          <w:noProof/>
+        </w:rPr>
+        <w:drawing>
+          <wp:inline distT="0" distB="0" distL="114300" distR="114300">
+            <wp:extent cx="5762625" cy="485775"/>
+            <wp:effectExtent l="0" t="0" r="0" b="0"/>
+            <wp:docPr id="1" name="image01.png"/>
+            <wp:cNvGraphicFramePr/>
+            <a:graphic xmlns:a="http://schemas.openxmlformats.org/drawingml/2006/main">
+              <a:graphicData uri="http://schemas.openxmlformats.org/drawingml/2006/picture">
+                <pic:pic xmlns:pic="http://schemas.openxmlformats.org/drawingml/2006/picture">
+                  <pic:nvPicPr>
+                    <pic:cNvPr id="0" name="image01.png"/>
+                    <pic:cNvPicPr preferRelativeResize="0"/>
+                  </pic:nvPicPr>
+                  <pic:blipFill>
+                    <a:blip r:embed="rId7" cstate="print"/>
+                    <a:srcRect/>
+                    <a:stretch>
+                      <a:fillRect/>
+                    </a:stretch>
+                  </pic:blipFill>
+                  <pic:spPr>
+                    <a:xfrm>
+                      <a:off x="0" y="0"/>
+                      <a:ext cx="5762625" cy="485775"/>
+                    </a:xfrm>
+                    <a:prstGeom prst="rect">
+                      <a:avLst/>
+                    </a:prstGeom>
+                    <a:ln/>
+                  </pic:spPr>
+                </pic:pic>
+              </a:graphicData>
+            </a:graphic>
+          </wp:inline>
+        </w:drawing>
+      </w:r>
+    </w:p>
+    <w:p>
+      <w:pPr>
+        <w:pStyle w:val="normal0"/>
+        <w:spacing w:after="120" w:line="240" w:lineRule="auto"/>
+        <w:jc w:val="center"/>
+      </w:pPr>
+      <w:r>
+        <w:rPr>
+          <w:rFonts w:ascii="Times New Roman" w:eastAsia="Times New Roman" w:hAnsi="Times New Roman" w:cs="Times New Roman"/>
+          <w:sz w:val="24"/>
+          <w:szCs w:val="24"/>
+        </w:rPr>
+        <w:t xml:space="preserve">Hayden </w:t>
+      </w:r>
+      <w:proofErr w:type="spellStart"/>
+      <w:r>
+        <w:rPr>
+          <w:rFonts w:ascii="Times New Roman" w:eastAsia="Times New Roman" w:hAnsi="Times New Roman" w:cs="Times New Roman"/>
+          <w:sz w:val="24"/>
+          <w:szCs w:val="24"/>
+        </w:rPr>
+        <w:t>Aupperle</w:t>
+      </w:r>
+      <w:proofErr w:type="spellEnd"/>
+      <w:r>
+        <w:rPr>
+          <w:rFonts w:ascii="Times New Roman" w:eastAsia="Times New Roman" w:hAnsi="Times New Roman" w:cs="Times New Roman"/>
+          <w:sz w:val="24"/>
+          <w:szCs w:val="24"/>
+        </w:rPr>
+        <w:t xml:space="preserve">, Gage Cottrell, Peter </w:t>
+      </w:r>
+      <w:proofErr w:type="spellStart"/>
+      <w:r>
+        <w:rPr>
+          <w:rFonts w:ascii="Times New Roman" w:eastAsia="Times New Roman" w:hAnsi="Times New Roman" w:cs="Times New Roman"/>
+          <w:sz w:val="24"/>
+          <w:szCs w:val="24"/>
+        </w:rPr>
+        <w:t>Huettl</w:t>
+      </w:r>
+      <w:proofErr w:type="spellEnd"/>
+      <w:r>
+        <w:rPr>
+          <w:rFonts w:ascii="Times New Roman" w:eastAsia="Times New Roman" w:hAnsi="Times New Roman" w:cs="Times New Roman"/>
+          <w:sz w:val="24"/>
+          <w:szCs w:val="24"/>
+        </w:rPr>
+        <w:t>, Garrison Smith</w:t>
+      </w:r>
+    </w:p>
+    <w:p>
+      <w:pPr>
+        <w:pStyle w:val="normal0"/>
+        <w:spacing w:after="120" w:line="240" w:lineRule="auto"/>
+        <w:jc w:val="center"/>
+      </w:pPr>
+      <w:r>
+        <w:rPr>
+          <w:rFonts w:ascii="Times New Roman" w:eastAsia="Times New Roman" w:hAnsi="Times New Roman" w:cs="Times New Roman"/>
+          <w:sz w:val="24"/>
+          <w:szCs w:val="24"/>
+        </w:rPr>
+        <w:t>Drop the Code</w:t>
+      </w:r>
+    </w:p>
+    <w:p>
+      <w:pPr>
+        <w:pStyle w:val="normal0"/>
+        <w:spacing w:after="120" w:line="240" w:lineRule="auto"/>
+        <w:jc w:val="center"/>
+      </w:pPr>
+      <w:hyperlink r:id="rId8">
+        <w:r>
+          <w:rPr>
+            <w:rFonts w:ascii="Times New Roman" w:eastAsia="Times New Roman" w:hAnsi="Times New Roman" w:cs="Times New Roman"/>
+            <w:color w:val="0000FF"/>
+            <w:sz w:val="24"/>
+            <w:szCs w:val="24"/>
+            <w:u w:val="single"/>
+          </w:rPr>
+          <w:t>https://github.com/petetetete/cs386-project</w:t>
+        </w:r>
+      </w:hyperlink>
+      <w:hyperlink r:id="rId9"/>
+    </w:p>
+    <w:p>
+      <w:pPr>
+        <w:pStyle w:val="normal0"/>
+        <w:spacing w:after="120" w:line="240" w:lineRule="auto"/>
+        <w:jc w:val="center"/>
+      </w:pPr>
+      <w:r>
+        <w:rPr>
+          <w:rFonts w:ascii="Times New Roman" w:eastAsia="Times New Roman" w:hAnsi="Times New Roman" w:cs="Times New Roman"/>
+          <w:sz w:val="24"/>
+          <w:szCs w:val="24"/>
+        </w:rPr>
+        <w:t>D2.1 – Vision</w:t>
+      </w:r>
+    </w:p>
+    <w:p>
+      <w:pPr>
+        <w:pStyle w:val="normal0"/>
+        <w:spacing w:after="120" w:line="240" w:lineRule="auto"/>
+        <w:jc w:val="center"/>
+      </w:pPr>
+      <w:r>
+        <w:rPr>
+          <w:rFonts w:ascii="Times New Roman" w:eastAsia="Times New Roman" w:hAnsi="Times New Roman" w:cs="Times New Roman"/>
+          <w:sz w:val="24"/>
+          <w:szCs w:val="24"/>
+        </w:rPr>
+        <w:t>CS 386 – Software Engineering</w:t>
+      </w:r>
+    </w:p>
+    <w:p>
+      <w:pPr>
+        <w:pStyle w:val="normal0"/>
+        <w:spacing w:after="120" w:line="240" w:lineRule="auto"/>
+        <w:jc w:val="center"/>
+      </w:pPr>
+      <w:r>
+        <w:rPr>
+          <w:rFonts w:ascii="Times New Roman" w:eastAsia="Times New Roman" w:hAnsi="Times New Roman" w:cs="Times New Roman"/>
+          <w:sz w:val="24"/>
+          <w:szCs w:val="24"/>
+        </w:rPr>
+        <w:t>Spring 2017</w:t>
+      </w:r>
+    </w:p>
+    <w:p>
+      <w:pPr>
+        <w:pStyle w:val="normal0"/>
+        <w:spacing w:after="120" w:line="240" w:lineRule="auto"/>
+        <w:jc w:val="center"/>
+      </w:pPr>
+      <w:r>
+        <w:rPr>
+          <w:rFonts w:ascii="Times New Roman" w:eastAsia="Times New Roman" w:hAnsi="Times New Roman" w:cs="Times New Roman"/>
+          <w:sz w:val="24"/>
+          <w:szCs w:val="24"/>
+        </w:rPr>
+        <w:t xml:space="preserve">Marco </w:t>
+      </w:r>
+      <w:proofErr w:type="spellStart"/>
+      <w:r>
+        <w:rPr>
+          <w:rFonts w:ascii="Times New Roman" w:eastAsia="Times New Roman" w:hAnsi="Times New Roman" w:cs="Times New Roman"/>
+          <w:sz w:val="24"/>
+          <w:szCs w:val="24"/>
+        </w:rPr>
+        <w:t>Gerosa</w:t>
+      </w:r>
+      <w:proofErr w:type="spellEnd"/>
+    </w:p>
+    <w:p>
+      <w:pPr>
         <w:pStyle w:val="Title"/>
       </w:pPr>
-      <w:r>
+    </w:p>
+    <w:p>
+      <w:pPr>
+        <w:rPr>
+          <w:rFonts w:ascii="Arial" w:hAnsi="Arial"/>
+          <w:sz w:val="36"/>
+        </w:rPr>
+      </w:pPr>
+      <w:r>
+        <w:br w:type="page"/>
+      </w:r>
+    </w:p>
+    <w:p>
+      <w:pPr>
+        <w:pStyle w:val="Title"/>
+      </w:pPr>
+      <w:r>
+        <w:lastRenderedPageBreak/>
         <w:t>Drop the Code</w:t>
       </w:r>
     </w:p>
@@ -1391,12 +1611,91 @@
       </w:pPr>
     </w:p>
     <w:p/>
+    <w:p/>
+    <w:p/>
+    <w:p/>
+    <w:p/>
+    <w:p/>
+    <w:p>
+      <w:pPr>
+        <w:pStyle w:val="normal0"/>
+        <w:spacing w:after="160" w:line="259" w:lineRule="auto"/>
+      </w:pPr>
+      <w:r>
+        <w:rPr>
+          <w:rFonts w:ascii="Times New Roman" w:eastAsia="Times New Roman" w:hAnsi="Times New Roman" w:cs="Times New Roman"/>
+          <w:b/>
+          <w:sz w:val="24"/>
+          <w:szCs w:val="24"/>
+        </w:rPr>
+        <w:t>Group Participation:</w:t>
+      </w:r>
+    </w:p>
+    <w:p>
+      <w:pPr>
+        <w:pStyle w:val="normal0"/>
+        <w:spacing w:after="160" w:line="259" w:lineRule="auto"/>
+      </w:pPr>
+      <w:r>
+        <w:rPr>
+          <w:rFonts w:ascii="Times New Roman" w:eastAsia="Times New Roman" w:hAnsi="Times New Roman" w:cs="Times New Roman"/>
+          <w:sz w:val="24"/>
+          <w:szCs w:val="24"/>
+        </w:rPr>
+        <w:t>Peter – Created initial document layout and filled in the problem statement and product position statement.</w:t>
+      </w:r>
+    </w:p>
+    <w:p>
+      <w:pPr>
+        <w:pStyle w:val="normal0"/>
+        <w:spacing w:after="160" w:line="259" w:lineRule="auto"/>
+      </w:pPr>
+      <w:r>
+        <w:rPr>
+          <w:rFonts w:ascii="Times New Roman" w:eastAsia="Times New Roman" w:hAnsi="Times New Roman" w:cs="Times New Roman"/>
+          <w:sz w:val="24"/>
+          <w:szCs w:val="24"/>
+        </w:rPr>
+        <w:t xml:space="preserve">Hayden – </w:t>
+      </w:r>
+    </w:p>
+    <w:p>
+      <w:pPr>
+        <w:pStyle w:val="normal0"/>
+        <w:spacing w:after="160" w:line="259" w:lineRule="auto"/>
+      </w:pPr>
+      <w:r>
+        <w:rPr>
+          <w:rFonts w:ascii="Times New Roman" w:eastAsia="Times New Roman" w:hAnsi="Times New Roman" w:cs="Times New Roman"/>
+          <w:sz w:val="24"/>
+          <w:szCs w:val="24"/>
+        </w:rPr>
+        <w:t xml:space="preserve">Garrison – </w:t>
+      </w:r>
+    </w:p>
+    <w:p>
+      <w:pPr>
+        <w:pStyle w:val="normal0"/>
+        <w:spacing w:after="160" w:line="259" w:lineRule="auto"/>
+      </w:pPr>
+      <w:r>
+        <w:rPr>
+          <w:rFonts w:ascii="Times New Roman" w:eastAsia="Times New Roman" w:hAnsi="Times New Roman" w:cs="Times New Roman"/>
+          <w:sz w:val="24"/>
+          <w:szCs w:val="24"/>
+        </w:rPr>
+        <w:t xml:space="preserve">Gage – </w:t>
+      </w:r>
+    </w:p>
+    <w:p/>
     <w:sectPr>
-      <w:headerReference w:type="default" r:id="rId7"/>
-      <w:footerReference w:type="default" r:id="rId8"/>
+      <w:headerReference w:type="default" r:id="rId10"/>
+      <w:footerReference w:type="default" r:id="rId11"/>
       <w:pgSz w:w="12240" w:h="15840" w:code="1"/>
       <w:pgMar w:top="1440" w:right="1440" w:bottom="1440" w:left="1440" w:header="720" w:footer="720" w:gutter="0"/>
       <w:cols w:space="720"/>
+      <w:titlePg/>
+      <w:docGrid w:linePitch="272"/>
     </w:sectPr>
   </w:body>
 </w:document>
@@ -1551,7 +1850,7 @@
               <w:rStyle w:val="PageNumber"/>
               <w:noProof/>
             </w:rPr>
-            <w:t>1</w:t>
+            <w:t>2</w:t>
           </w:r>
           <w:r>
             <w:rPr>
@@ -2437,6 +2736,17 @@
       <w:rFonts w:ascii="Tahoma" w:eastAsia="Times New Roman" w:hAnsi="Tahoma" w:cs="Tahoma"/>
       <w:sz w:val="16"/>
       <w:szCs w:val="16"/>
+    </w:rPr>
+  </w:style>
+  <w:style w:type="paragraph" w:customStyle="1" w:styleId="normal0">
+    <w:name w:val="normal"/>
+    <w:rsid w:val="008903EA"/>
+    <w:pPr>
+      <w:widowControl w:val="0"/>
+    </w:pPr>
+    <w:rPr>
+      <w:rFonts w:ascii="Calibri" w:eastAsia="Calibri" w:hAnsi="Calibri" w:cs="Calibri"/>
+      <w:color w:val="000000"/>
     </w:rPr>
   </w:style>
 </w:styles>

</xml_diff>

<commit_message>
Complete needs and other requirements and clean up document
</commit_message>
<xml_diff>
--- a/D2.1-group-14.docx
+++ b/D2.1-group-14.docx
@@ -1,10 +1,10 @@
 
 <file path=word/document.xml><?xml version="1.0" encoding="utf-8"?>
-<w:document xmlns:ve="http://schemas.openxmlformats.org/markup-compatibility/2006" xmlns:o="urn:schemas-microsoft-com:office:office" xmlns:r="http://schemas.openxmlformats.org/officeDocument/2006/relationships" xmlns:m="http://schemas.openxmlformats.org/officeDocument/2006/math" xmlns:v="urn:schemas-microsoft-com:vml" xmlns:wp="http://schemas.openxmlformats.org/drawingml/2006/wordprocessingDrawing" xmlns:w10="urn:schemas-microsoft-com:office:word" xmlns:w="http://schemas.openxmlformats.org/wordprocessingml/2006/main" xmlns:wne="http://schemas.microsoft.com/office/word/2006/wordml">
+<w:document xmlns:wpc="http://schemas.microsoft.com/office/word/2010/wordprocessingCanvas" xmlns:mc="http://schemas.openxmlformats.org/markup-compatibility/2006" xmlns:o="urn:schemas-microsoft-com:office:office" xmlns:r="http://schemas.openxmlformats.org/officeDocument/2006/relationships" xmlns:m="http://schemas.openxmlformats.org/officeDocument/2006/math" xmlns:v="urn:schemas-microsoft-com:vml" xmlns:wp14="http://schemas.microsoft.com/office/word/2010/wordprocessingDrawing" xmlns:wp="http://schemas.openxmlformats.org/drawingml/2006/wordprocessingDrawing" xmlns:w10="urn:schemas-microsoft-com:office:word" xmlns:w="http://schemas.openxmlformats.org/wordprocessingml/2006/main" xmlns:w14="http://schemas.microsoft.com/office/word/2010/wordml" xmlns:w15="http://schemas.microsoft.com/office/word/2012/wordml" xmlns:wpg="http://schemas.microsoft.com/office/word/2010/wordprocessingGroup" xmlns:wpi="http://schemas.microsoft.com/office/word/2010/wordprocessingInk" xmlns:wne="http://schemas.microsoft.com/office/word/2006/wordml" xmlns:wps="http://schemas.microsoft.com/office/word/2010/wordprocessingShape" mc:Ignorable="w14 w15 wp14">
   <w:body>
     <w:p>
       <w:pPr>
-        <w:pStyle w:val="normal0"/>
+        <w:pStyle w:val="Normal1"/>
         <w:spacing w:after="120" w:line="240" w:lineRule="auto"/>
         <w:jc w:val="center"/>
       </w:pPr>
@@ -51,7 +51,7 @@
     </w:p>
     <w:p>
       <w:pPr>
-        <w:pStyle w:val="normal0"/>
+        <w:pStyle w:val="Normal1"/>
         <w:spacing w:after="120" w:line="240" w:lineRule="auto"/>
         <w:jc w:val="center"/>
       </w:pPr>
@@ -79,30 +79,12 @@
           <w:sz w:val="24"/>
           <w:szCs w:val="24"/>
         </w:rPr>
-        <w:t xml:space="preserve">, Gage Cottrell, Peter </w:t>
-      </w:r>
-      <w:proofErr w:type="spellStart"/>
-      <w:r>
-        <w:rPr>
-          <w:rFonts w:ascii="Times New Roman" w:eastAsia="Times New Roman" w:hAnsi="Times New Roman" w:cs="Times New Roman"/>
-          <w:sz w:val="24"/>
-          <w:szCs w:val="24"/>
-        </w:rPr>
-        <w:t>Huettl</w:t>
-      </w:r>
-      <w:proofErr w:type="spellEnd"/>
-      <w:r>
-        <w:rPr>
-          <w:rFonts w:ascii="Times New Roman" w:eastAsia="Times New Roman" w:hAnsi="Times New Roman" w:cs="Times New Roman"/>
-          <w:sz w:val="24"/>
-          <w:szCs w:val="24"/>
-        </w:rPr>
-        <w:t>, Garrison Smith</w:t>
-      </w:r>
-    </w:p>
-    <w:p>
-      <w:pPr>
-        <w:pStyle w:val="normal0"/>
+        <w:t>, Gage Cottrell, Peter Huettl, Garrison Smith</w:t>
+      </w:r>
+    </w:p>
+    <w:p>
+      <w:pPr>
+        <w:pStyle w:val="Normal1"/>
         <w:spacing w:after="120" w:line="240" w:lineRule="auto"/>
         <w:jc w:val="center"/>
       </w:pPr>
@@ -117,7 +99,7 @@
     </w:p>
     <w:p>
       <w:pPr>
-        <w:pStyle w:val="normal0"/>
+        <w:pStyle w:val="Normal1"/>
         <w:spacing w:after="120" w:line="240" w:lineRule="auto"/>
         <w:jc w:val="center"/>
       </w:pPr>
@@ -137,7 +119,7 @@
     </w:p>
     <w:p>
       <w:pPr>
-        <w:pStyle w:val="normal0"/>
+        <w:pStyle w:val="Normal1"/>
         <w:spacing w:after="120" w:line="240" w:lineRule="auto"/>
         <w:jc w:val="center"/>
       </w:pPr>
@@ -152,7 +134,7 @@
     </w:p>
     <w:p>
       <w:pPr>
-        <w:pStyle w:val="normal0"/>
+        <w:pStyle w:val="Normal1"/>
         <w:spacing w:after="120" w:line="240" w:lineRule="auto"/>
         <w:jc w:val="center"/>
       </w:pPr>
@@ -167,7 +149,7 @@
     </w:p>
     <w:p>
       <w:pPr>
-        <w:pStyle w:val="normal0"/>
+        <w:pStyle w:val="Normal1"/>
         <w:spacing w:after="120" w:line="240" w:lineRule="auto"/>
         <w:jc w:val="center"/>
       </w:pPr>
@@ -182,7 +164,7 @@
     </w:p>
     <w:p>
       <w:pPr>
-        <w:pStyle w:val="normal0"/>
+        <w:pStyle w:val="Normal1"/>
         <w:spacing w:after="120" w:line="240" w:lineRule="auto"/>
         <w:jc w:val="center"/>
       </w:pPr>
@@ -212,6 +194,20 @@
     </w:p>
     <w:p>
       <w:pPr>
+        <w:jc w:val="center"/>
+        <w:rPr>
+          <w:sz w:val="52"/>
+        </w:rPr>
+      </w:pPr>
+      <w:r>
+        <w:rPr>
+          <w:sz w:val="52"/>
+        </w:rPr>
+        <w:t>[REPLACE ALL BLUE TEXT AND BRACKETS WITH CONTENT]</w:t>
+      </w:r>
+    </w:p>
+    <w:p>
+      <w:pPr>
         <w:rPr>
           <w:rFonts w:ascii="Arial" w:hAnsi="Arial"/>
           <w:sz w:val="36"/>
@@ -234,56 +230,20 @@
       <w:pPr>
         <w:pStyle w:val="Title"/>
       </w:pPr>
-      <w:fldSimple w:instr=" TITLE  \* MERGEFORMAT ">
-        <w:r>
-          <w:t>Vision</w:t>
-        </w:r>
-      </w:fldSimple>
-    </w:p>
-    <w:p>
-      <w:pPr>
-        <w:pStyle w:val="BodyText3"/>
-      </w:pPr>
-      <w:r>
-        <w:t xml:space="preserve">Usage note: There is procedural guidance within this template that appears in a style named </w:t>
-      </w:r>
-      <w:proofErr w:type="spellStart"/>
-      <w:r>
-        <w:t>InfoBlue</w:t>
-      </w:r>
-      <w:proofErr w:type="spellEnd"/>
-      <w:r>
-        <w:t>. This style has a hidden font attribute allowing you to toggle whether it is visible or hidden in this template. Use the Word menu Tools</w:t>
-      </w:r>
-      <w:r>
-        <w:sym w:font="Wingdings" w:char="F0E0"/>
-      </w:r>
-      <w:r>
-        <w:t>Options</w:t>
-      </w:r>
-      <w:r>
-        <w:sym w:font="Wingdings" w:char="F0E0"/>
-      </w:r>
-      <w:r>
-        <w:t>View</w:t>
-      </w:r>
-      <w:r>
-        <w:sym w:font="Wingdings" w:char="F0E0"/>
-      </w:r>
-      <w:r>
-        <w:t>Hidden Text checkbox to toggle this setting. A similar option exists for printing Tools</w:t>
-      </w:r>
-      <w:r>
-        <w:sym w:font="Wingdings" w:char="F0E0"/>
-      </w:r>
-      <w:r>
-        <w:t>Options</w:t>
-      </w:r>
-      <w:r>
-        <w:sym w:font="Wingdings" w:char="F0E0"/>
-      </w:r>
-      <w:r>
-        <w:t>Print.</w:t>
+      <w:r>
+        <w:fldChar w:fldCharType="begin"/>
+      </w:r>
+      <w:r>
+        <w:instrText xml:space="preserve"> TITLE  \* MERGEFORMAT </w:instrText>
+      </w:r>
+      <w:r>
+        <w:fldChar w:fldCharType="separate"/>
+      </w:r>
+      <w:r>
+        <w:t>Vision</w:t>
+      </w:r>
+      <w:r>
+        <w:fldChar w:fldCharType="end"/>
       </w:r>
     </w:p>
     <w:p/>
@@ -306,6 +266,12 @@
       <w:bookmarkEnd w:id="3"/>
     </w:p>
     <w:p>
+      <w:r>
+        <w:t>[ADD INTRODUCTION HERE]</w:t>
+      </w:r>
+    </w:p>
+    <w:p/>
+    <w:p>
       <w:pPr>
         <w:pStyle w:val="Heading1"/>
       </w:pPr>
@@ -319,7 +285,6 @@
       <w:bookmarkEnd w:id="6"/>
       <w:bookmarkEnd w:id="7"/>
     </w:p>
-    <w:p/>
     <w:p>
       <w:pPr>
         <w:pStyle w:val="Heading2"/>
@@ -335,21 +300,13 @@
       <w:bookmarkEnd w:id="9"/>
       <w:bookmarkEnd w:id="10"/>
       <w:bookmarkEnd w:id="11"/>
-    </w:p>
-    <w:p>
-      <w:pPr>
-        <w:pStyle w:val="InfoBlue"/>
-      </w:pPr>
-      <w:r>
-        <w:t>[Provide a statement summarizing the problem being solved by this project. The following format may be used:]</w:t>
-      </w:r>
     </w:p>
     <w:tbl>
       <w:tblPr>
         <w:tblW w:w="0" w:type="auto"/>
         <w:tblInd w:w="828" w:type="dxa"/>
         <w:tblLayout w:type="fixed"/>
-        <w:tblLook w:val="0000"/>
+        <w:tblLook w:val="0000" w:firstRow="0" w:lastRow="0" w:firstColumn="0" w:lastColumn="0" w:noHBand="0" w:noVBand="0"/>
       </w:tblPr>
       <w:tblGrid>
         <w:gridCol w:w="2970"/>
@@ -533,23 +490,7 @@
                 <w:i w:val="0"/>
                 <w:color w:val="auto"/>
               </w:rPr>
-              <w:t xml:space="preserve">A successful solution means a successful future workforce. A larger percentage of students would graduate from computer science programs and in turn, affect the technology of the future. A solution would provide a valuable resource to not only those looking to graduate, but those currently in the workforce looking to educate </w:t>
-            </w:r>
-            <w:proofErr w:type="gramStart"/>
-            <w:r>
-              <w:rPr>
-                <w:i w:val="0"/>
-                <w:color w:val="auto"/>
-              </w:rPr>
-              <w:t>themselves</w:t>
-            </w:r>
-            <w:proofErr w:type="gramEnd"/>
-            <w:r>
-              <w:rPr>
-                <w:i w:val="0"/>
-                <w:color w:val="auto"/>
-              </w:rPr>
-              <w:t xml:space="preserve"> further. </w:t>
+              <w:t xml:space="preserve">A successful solution means a successful future workforce. A larger percentage of students would graduate from computer science programs and in turn, affect the technology of the future. A solution would provide a valuable resource to not only those looking to graduate, but those currently in the workforce looking to educate themselves further. </w:t>
             </w:r>
           </w:p>
         </w:tc>
@@ -575,20 +516,12 @@
       <w:bookmarkEnd w:id="16"/>
       <w:bookmarkEnd w:id="17"/>
     </w:p>
-    <w:p>
-      <w:pPr>
-        <w:pStyle w:val="InfoBlue"/>
-      </w:pPr>
-      <w:r>
-        <w:t>[Provide an overall statement summarizing, at the highest level, the unique position the product intends to fill in the marketplace. The following format may be used:]</w:t>
-      </w:r>
-    </w:p>
     <w:tbl>
       <w:tblPr>
         <w:tblW w:w="0" w:type="auto"/>
         <w:tblInd w:w="828" w:type="dxa"/>
         <w:tblLayout w:type="fixed"/>
-        <w:tblLook w:val="0000"/>
+        <w:tblLook w:val="0000" w:firstRow="0" w:lastRow="0" w:firstColumn="0" w:lastColumn="0" w:noHBand="0" w:noVBand="0"/>
       </w:tblPr>
       <w:tblGrid>
         <w:gridCol w:w="2790"/>
@@ -896,23 +829,24 @@
     </w:tbl>
     <w:p>
       <w:pPr>
-        <w:pStyle w:val="InfoBlue"/>
-      </w:pPr>
-      <w:r>
-        <w:t>[A product position statement communicates the intent of the application and the importance of the project to all concerned personnel.]</w:t>
-      </w:r>
-    </w:p>
-    <w:p>
-      <w:pPr>
         <w:pStyle w:val="Heading1"/>
+        <w:numPr>
+          <w:ilvl w:val="0"/>
+          <w:numId w:val="0"/>
+        </w:numPr>
+        <w:ind w:left="720"/>
       </w:pPr>
       <w:bookmarkStart w:id="18" w:name="_Toc447960005"/>
       <w:bookmarkStart w:id="19" w:name="_Toc452813581"/>
       <w:bookmarkStart w:id="20" w:name="_Toc512930909"/>
       <w:bookmarkStart w:id="21" w:name="_Toc20715758"/>
       <w:bookmarkStart w:id="22" w:name="_Toc436203381"/>
-      <w:r>
-        <w:lastRenderedPageBreak/>
+    </w:p>
+    <w:p>
+      <w:pPr>
+        <w:pStyle w:val="Heading1"/>
+      </w:pPr>
+      <w:r>
         <w:t>Stakeholder Descriptions</w:t>
       </w:r>
       <w:bookmarkEnd w:id="18"/>
@@ -946,7 +880,7 @@
           <w:insideV w:val="single" w:sz="6" w:space="0" w:color="000000"/>
         </w:tblBorders>
         <w:tblLayout w:type="fixed"/>
-        <w:tblLook w:val="00BF"/>
+        <w:tblLook w:val="00BF" w:firstRow="1" w:lastRow="0" w:firstColumn="1" w:lastColumn="0" w:noHBand="0" w:noVBand="0"/>
       </w:tblPr>
       <w:tblGrid>
         <w:gridCol w:w="1890"/>
@@ -1054,7 +988,11 @@
               <w:pStyle w:val="InfoBlue"/>
             </w:pPr>
             <w:r>
-              <w:t>[Summarize the stakeholder’s key responsibilities with regard to the system being developed; that is, their interest as a stakeholder. For example, this stakeholder:</w:t>
+              <w:t xml:space="preserve">[Summarize the stakeholder’s key responsibilities with regard to the system being developed; that is, their interest as a </w:t>
+            </w:r>
+            <w:r>
+              <w:lastRenderedPageBreak/>
+              <w:t>stakeholder. For example, this stakeholder:</w:t>
             </w:r>
           </w:p>
           <w:p>
@@ -1166,13 +1104,8 @@
         <w:pStyle w:val="InfoBlue"/>
       </w:pPr>
       <w:r>
-        <w:t xml:space="preserve">Which system platforms are in use today? </w:t>
-      </w:r>
-      <w:proofErr w:type="gramStart"/>
-      <w:r>
-        <w:t>Future platforms?</w:t>
-      </w:r>
-      <w:proofErr w:type="gramEnd"/>
+        <w:t>Which system platforms are in use today? Future platforms?</w:t>
+      </w:r>
     </w:p>
     <w:p>
       <w:pPr>
@@ -1223,18 +1156,6 @@
         <w:t xml:space="preserve"> and Features</w:t>
       </w:r>
       <w:bookmarkEnd w:id="37"/>
-    </w:p>
-    <w:p>
-      <w:pPr>
-        <w:pStyle w:val="InfoBlue"/>
-      </w:pPr>
-      <w:r>
-        <w:t>[Avoid design. Keep feature descriptions at a general level. Focus on capabilities needed and why (not how)</w:t>
-      </w:r>
-      <w:r>
-        <w:tab/>
-        <w:t xml:space="preserve"> they should be implemented. Capture the stakeholder priority and planned release for each feature.]</w:t>
-      </w:r>
     </w:p>
     <w:tbl>
       <w:tblPr>
@@ -1248,18 +1169,18 @@
           <w:insideV w:val="single" w:sz="6" w:space="0" w:color="000000"/>
         </w:tblBorders>
         <w:tblLayout w:type="fixed"/>
-        <w:tblLook w:val="00BF"/>
+        <w:tblLook w:val="00BF" w:firstRow="1" w:lastRow="0" w:firstColumn="1" w:lastColumn="0" w:noHBand="0" w:noVBand="0"/>
       </w:tblPr>
       <w:tblGrid>
-        <w:gridCol w:w="3085"/>
-        <w:gridCol w:w="992"/>
-        <w:gridCol w:w="1611"/>
-        <w:gridCol w:w="2430"/>
+        <w:gridCol w:w="2268"/>
+        <w:gridCol w:w="900"/>
+        <w:gridCol w:w="2790"/>
+        <w:gridCol w:w="2160"/>
       </w:tblGrid>
       <w:tr>
         <w:tc>
           <w:tcPr>
-            <w:tcW w:w="3085" w:type="dxa"/>
+            <w:tcW w:w="2268" w:type="dxa"/>
           </w:tcPr>
           <w:p>
             <w:pPr>
@@ -1281,7 +1202,7 @@
         </w:tc>
         <w:tc>
           <w:tcPr>
-            <w:tcW w:w="992" w:type="dxa"/>
+            <w:tcW w:w="900" w:type="dxa"/>
           </w:tcPr>
           <w:p>
             <w:pPr>
@@ -1303,7 +1224,7 @@
         </w:tc>
         <w:tc>
           <w:tcPr>
-            <w:tcW w:w="1611" w:type="dxa"/>
+            <w:tcW w:w="2790" w:type="dxa"/>
           </w:tcPr>
           <w:p>
             <w:pPr>
@@ -1325,7 +1246,7 @@
         </w:tc>
         <w:tc>
           <w:tcPr>
-            <w:tcW w:w="2430" w:type="dxa"/>
+            <w:tcW w:w="2160" w:type="dxa"/>
           </w:tcPr>
           <w:p>
             <w:pPr>
@@ -1349,46 +1270,406 @@
       <w:tr>
         <w:tc>
           <w:tcPr>
-            <w:tcW w:w="3085" w:type="dxa"/>
-          </w:tcPr>
-          <w:p>
-            <w:pPr>
-              <w:pStyle w:val="BodyText"/>
-              <w:ind w:left="0"/>
-            </w:pPr>
-          </w:p>
-        </w:tc>
-        <w:tc>
-          <w:tcPr>
-            <w:tcW w:w="992" w:type="dxa"/>
-          </w:tcPr>
-          <w:p>
-            <w:pPr>
-              <w:pStyle w:val="BodyText"/>
-              <w:ind w:left="0"/>
-            </w:pPr>
-          </w:p>
-        </w:tc>
-        <w:tc>
-          <w:tcPr>
-            <w:tcW w:w="1611" w:type="dxa"/>
-          </w:tcPr>
-          <w:p>
-            <w:pPr>
-              <w:pStyle w:val="BodyText"/>
-              <w:ind w:left="0"/>
-            </w:pPr>
-          </w:p>
-        </w:tc>
-        <w:tc>
-          <w:tcPr>
-            <w:tcW w:w="2430" w:type="dxa"/>
-          </w:tcPr>
-          <w:p>
-            <w:pPr>
-              <w:pStyle w:val="BodyText"/>
-              <w:ind w:left="0"/>
-            </w:pPr>
+            <w:tcW w:w="2268" w:type="dxa"/>
+          </w:tcPr>
+          <w:p>
+            <w:pPr>
+              <w:pStyle w:val="BodyText"/>
+              <w:ind w:left="0"/>
+            </w:pPr>
+            <w:r>
+              <w:t>Intriguing narrative with room for growth</w:t>
+            </w:r>
+          </w:p>
+        </w:tc>
+        <w:tc>
+          <w:tcPr>
+            <w:tcW w:w="900" w:type="dxa"/>
+          </w:tcPr>
+          <w:p>
+            <w:pPr>
+              <w:pStyle w:val="BodyText"/>
+              <w:ind w:left="0"/>
+            </w:pPr>
+            <w:r>
+              <w:t>Medium</w:t>
+            </w:r>
+          </w:p>
+        </w:tc>
+        <w:tc>
+          <w:tcPr>
+            <w:tcW w:w="2790" w:type="dxa"/>
+          </w:tcPr>
+          <w:p>
+            <w:pPr>
+              <w:pStyle w:val="BodyText"/>
+              <w:ind w:left="0"/>
+            </w:pPr>
+            <w:r>
+              <w:t>Gripping initial hook and likeable characters</w:t>
+            </w:r>
+          </w:p>
+        </w:tc>
+        <w:tc>
+          <w:tcPr>
+            <w:tcW w:w="2160" w:type="dxa"/>
+          </w:tcPr>
+          <w:p>
+            <w:pPr>
+              <w:pStyle w:val="BodyText"/>
+              <w:ind w:left="0"/>
+            </w:pPr>
+            <w:r>
+              <w:t>On app release</w:t>
+            </w:r>
+          </w:p>
+        </w:tc>
+      </w:tr>
+      <w:tr>
+        <w:tc>
+          <w:tcPr>
+            <w:tcW w:w="2268" w:type="dxa"/>
+          </w:tcPr>
+          <w:p>
+            <w:pPr>
+              <w:pStyle w:val="BodyText"/>
+              <w:ind w:left="0"/>
+            </w:pPr>
+            <w:r>
+              <w:t>In depth and intuitive tutorial</w:t>
+            </w:r>
+          </w:p>
+        </w:tc>
+        <w:tc>
+          <w:tcPr>
+            <w:tcW w:w="900" w:type="dxa"/>
+          </w:tcPr>
+          <w:p>
+            <w:pPr>
+              <w:pStyle w:val="BodyText"/>
+              <w:ind w:left="0"/>
+            </w:pPr>
+            <w:r>
+              <w:t>High</w:t>
+            </w:r>
+          </w:p>
+        </w:tc>
+        <w:tc>
+          <w:tcPr>
+            <w:tcW w:w="2790" w:type="dxa"/>
+          </w:tcPr>
+          <w:p>
+            <w:pPr>
+              <w:pStyle w:val="BodyText"/>
+              <w:ind w:left="0"/>
+            </w:pPr>
+            <w:r>
+              <w:t>Incremental learning and eye-catching</w:t>
+            </w:r>
+          </w:p>
+        </w:tc>
+        <w:tc>
+          <w:tcPr>
+            <w:tcW w:w="2160" w:type="dxa"/>
+          </w:tcPr>
+          <w:p>
+            <w:pPr>
+              <w:pStyle w:val="BodyText"/>
+              <w:ind w:left="0"/>
+            </w:pPr>
+            <w:r>
+              <w:t>On app release</w:t>
+            </w:r>
+          </w:p>
+        </w:tc>
+      </w:tr>
+      <w:tr>
+        <w:tc>
+          <w:tcPr>
+            <w:tcW w:w="2268" w:type="dxa"/>
+          </w:tcPr>
+          <w:p>
+            <w:pPr>
+              <w:pStyle w:val="BodyText"/>
+              <w:ind w:left="0"/>
+            </w:pPr>
+            <w:r>
+              <w:t>Difficulty/level selection</w:t>
+            </w:r>
+          </w:p>
+        </w:tc>
+        <w:tc>
+          <w:tcPr>
+            <w:tcW w:w="900" w:type="dxa"/>
+          </w:tcPr>
+          <w:p>
+            <w:pPr>
+              <w:pStyle w:val="BodyText"/>
+              <w:ind w:left="0"/>
+            </w:pPr>
+            <w:r>
+              <w:t>High</w:t>
+            </w:r>
+          </w:p>
+        </w:tc>
+        <w:tc>
+          <w:tcPr>
+            <w:tcW w:w="2790" w:type="dxa"/>
+          </w:tcPr>
+          <w:p>
+            <w:pPr>
+              <w:pStyle w:val="BodyText"/>
+              <w:ind w:left="0"/>
+            </w:pPr>
+            <w:r>
+              <w:t>Either a difficulty slider or separate challenges level types</w:t>
+            </w:r>
+          </w:p>
+        </w:tc>
+        <w:tc>
+          <w:tcPr>
+            <w:tcW w:w="2160" w:type="dxa"/>
+          </w:tcPr>
+          <w:p>
+            <w:pPr>
+              <w:pStyle w:val="BodyText"/>
+              <w:ind w:left="0"/>
+            </w:pPr>
+            <w:r>
+              <w:t>On app release</w:t>
+            </w:r>
+          </w:p>
+        </w:tc>
+      </w:tr>
+      <w:tr>
+        <w:tc>
+          <w:tcPr>
+            <w:tcW w:w="2268" w:type="dxa"/>
+          </w:tcPr>
+          <w:p>
+            <w:pPr>
+              <w:pStyle w:val="BodyText"/>
+              <w:ind w:left="0"/>
+            </w:pPr>
+            <w:r>
+              <w:t>Challenging level design</w:t>
+            </w:r>
+          </w:p>
+        </w:tc>
+        <w:tc>
+          <w:tcPr>
+            <w:tcW w:w="900" w:type="dxa"/>
+          </w:tcPr>
+          <w:p>
+            <w:pPr>
+              <w:pStyle w:val="BodyText"/>
+              <w:ind w:left="0"/>
+            </w:pPr>
+            <w:r>
+              <w:t>High</w:t>
+            </w:r>
+          </w:p>
+        </w:tc>
+        <w:tc>
+          <w:tcPr>
+            <w:tcW w:w="2790" w:type="dxa"/>
+          </w:tcPr>
+          <w:p>
+            <w:pPr>
+              <w:pStyle w:val="BodyText"/>
+              <w:ind w:left="0"/>
+            </w:pPr>
+            <w:r>
+              <w:t>Provide multiple clever solutions</w:t>
+            </w:r>
+          </w:p>
+        </w:tc>
+        <w:tc>
+          <w:tcPr>
+            <w:tcW w:w="2160" w:type="dxa"/>
+          </w:tcPr>
+          <w:p>
+            <w:pPr>
+              <w:pStyle w:val="BodyText"/>
+              <w:ind w:left="0"/>
+            </w:pPr>
+            <w:r>
+              <w:t>On app release</w:t>
+            </w:r>
+          </w:p>
+        </w:tc>
+      </w:tr>
+      <w:tr>
+        <w:tc>
+          <w:tcPr>
+            <w:tcW w:w="2268" w:type="dxa"/>
+          </w:tcPr>
+          <w:p>
+            <w:pPr>
+              <w:pStyle w:val="BodyText"/>
+              <w:ind w:left="0"/>
+            </w:pPr>
+            <w:r>
+              <w:t>Character and background selection</w:t>
+            </w:r>
+          </w:p>
+        </w:tc>
+        <w:tc>
+          <w:tcPr>
+            <w:tcW w:w="900" w:type="dxa"/>
+          </w:tcPr>
+          <w:p>
+            <w:pPr>
+              <w:pStyle w:val="BodyText"/>
+              <w:ind w:left="0"/>
+            </w:pPr>
+            <w:r>
+              <w:t>Medium</w:t>
+            </w:r>
+          </w:p>
+        </w:tc>
+        <w:tc>
+          <w:tcPr>
+            <w:tcW w:w="2790" w:type="dxa"/>
+          </w:tcPr>
+          <w:p>
+            <w:pPr>
+              <w:pStyle w:val="BodyText"/>
+              <w:ind w:left="0"/>
+            </w:pPr>
+            <w:r>
+              <w:t>Collection of rare or unique characters/backgrounds</w:t>
+            </w:r>
+          </w:p>
+        </w:tc>
+        <w:tc>
+          <w:tcPr>
+            <w:tcW w:w="2160" w:type="dxa"/>
+          </w:tcPr>
+          <w:p>
+            <w:pPr>
+              <w:pStyle w:val="BodyText"/>
+              <w:ind w:left="0"/>
+            </w:pPr>
+            <w:r>
+              <w:t>On or after app release</w:t>
+            </w:r>
+          </w:p>
+        </w:tc>
+      </w:tr>
+      <w:tr>
+        <w:tc>
+          <w:tcPr>
+            <w:tcW w:w="2268" w:type="dxa"/>
+          </w:tcPr>
+          <w:p>
+            <w:pPr>
+              <w:pStyle w:val="BodyText"/>
+              <w:ind w:left="0"/>
+            </w:pPr>
+            <w:r>
+              <w:t>Player vs player challenging</w:t>
+            </w:r>
+          </w:p>
+        </w:tc>
+        <w:tc>
+          <w:tcPr>
+            <w:tcW w:w="900" w:type="dxa"/>
+          </w:tcPr>
+          <w:p>
+            <w:pPr>
+              <w:pStyle w:val="BodyText"/>
+              <w:ind w:left="0"/>
+            </w:pPr>
+            <w:r>
+              <w:t>Medium</w:t>
+            </w:r>
+          </w:p>
+        </w:tc>
+        <w:tc>
+          <w:tcPr>
+            <w:tcW w:w="2790" w:type="dxa"/>
+          </w:tcPr>
+          <w:p>
+            <w:pPr>
+              <w:pStyle w:val="BodyText"/>
+              <w:ind w:left="0"/>
+            </w:pPr>
+            <w:r>
+              <w:t>Friend challenges using time trials or real-time competition</w:t>
+            </w:r>
+          </w:p>
+        </w:tc>
+        <w:tc>
+          <w:tcPr>
+            <w:tcW w:w="2160" w:type="dxa"/>
+          </w:tcPr>
+          <w:p>
+            <w:pPr>
+              <w:pStyle w:val="BodyText"/>
+              <w:ind w:left="0"/>
+            </w:pPr>
+            <w:r>
+              <w:t>On or after app release</w:t>
+            </w:r>
+          </w:p>
+        </w:tc>
+      </w:tr>
+      <w:tr>
+        <w:tc>
+          <w:tcPr>
+            <w:tcW w:w="2268" w:type="dxa"/>
+          </w:tcPr>
+          <w:p>
+            <w:pPr>
+              <w:pStyle w:val="BodyText"/>
+              <w:ind w:left="0"/>
+            </w:pPr>
+            <w:r>
+              <w:t>Arcade mode</w:t>
+            </w:r>
+          </w:p>
+        </w:tc>
+        <w:tc>
+          <w:tcPr>
+            <w:tcW w:w="900" w:type="dxa"/>
+          </w:tcPr>
+          <w:p>
+            <w:pPr>
+              <w:pStyle w:val="BodyText"/>
+              <w:ind w:left="0"/>
+            </w:pPr>
+            <w:r>
+              <w:t>Low</w:t>
+            </w:r>
+          </w:p>
+        </w:tc>
+        <w:tc>
+          <w:tcPr>
+            <w:tcW w:w="2790" w:type="dxa"/>
+          </w:tcPr>
+          <w:p>
+            <w:pPr>
+              <w:pStyle w:val="BodyText"/>
+              <w:ind w:left="0"/>
+            </w:pPr>
+            <w:r>
+              <w:t>Randomly generated challenges and time trials</w:t>
+            </w:r>
+          </w:p>
+        </w:tc>
+        <w:tc>
+          <w:tcPr>
+            <w:tcW w:w="2160" w:type="dxa"/>
+          </w:tcPr>
+          <w:p>
+            <w:pPr>
+              <w:pStyle w:val="BodyText"/>
+              <w:ind w:left="0"/>
+            </w:pPr>
+            <w:r>
+              <w:t>On or after app release</w:t>
+            </w:r>
           </w:p>
         </w:tc>
       </w:tr>
@@ -1413,73 +1694,6 @@
       <w:bookmarkEnd w:id="39"/>
       <w:bookmarkEnd w:id="40"/>
       <w:bookmarkEnd w:id="41"/>
-    </w:p>
-    <w:p>
-      <w:pPr>
-        <w:pStyle w:val="InfoBlue"/>
-      </w:pPr>
-      <w:proofErr w:type="gramStart"/>
-      <w:r>
-        <w:t>[At a high level, list applicable standards, hardware, or platform requirements; performance requirements; and environmental requirements.</w:t>
-      </w:r>
-      <w:proofErr w:type="gramEnd"/>
-    </w:p>
-    <w:p>
-      <w:pPr>
-        <w:pStyle w:val="InfoBlue"/>
-      </w:pPr>
-      <w:r>
-        <w:t>Define the quality ranges for performance, robustness, fault tolerance, usability, and similar characteristics that are not captured in the Feature Set.</w:t>
-      </w:r>
-    </w:p>
-    <w:p>
-      <w:pPr>
-        <w:pStyle w:val="InfoBlue"/>
-      </w:pPr>
-      <w:bookmarkStart w:id="42" w:name="_Toc436203413"/>
-      <w:bookmarkStart w:id="43" w:name="_Toc452813607"/>
-      <w:r>
-        <w:t xml:space="preserve">Note any design constraints, external constraints, assumptions or other dependencies that, if changed, will alter the </w:t>
-      </w:r>
-      <w:r>
-        <w:rPr>
-          <w:b/>
-          <w:bCs/>
-        </w:rPr>
-        <w:t xml:space="preserve">Vision </w:t>
-      </w:r>
-      <w:r>
-        <w:t xml:space="preserve">document. For example, an assumption may state that a specific operating system will be available for the hardware designated for the software product. If the operating system is not available, the </w:t>
-      </w:r>
-      <w:r>
-        <w:rPr>
-          <w:b/>
-          <w:bCs/>
-        </w:rPr>
-        <w:t>Vision</w:t>
-      </w:r>
-      <w:r>
-        <w:t xml:space="preserve"> document will need to change.</w:t>
-      </w:r>
-    </w:p>
-    <w:p>
-      <w:pPr>
-        <w:pStyle w:val="InfoBlue"/>
-      </w:pPr>
-      <w:r>
-        <w:lastRenderedPageBreak/>
-        <w:t>Define any specific documentation requirements, including user manuals, online help, installation, labeling, and packaging requirements.</w:t>
-      </w:r>
-    </w:p>
-    <w:p>
-      <w:pPr>
-        <w:pStyle w:val="InfoBlue"/>
-      </w:pPr>
-      <w:r>
-        <w:t>Define the priority of these other product requirements. Include, if useful, attributes such as stability, benefit, effort, and risk.]</w:t>
-      </w:r>
-      <w:bookmarkEnd w:id="42"/>
-      <w:bookmarkEnd w:id="43"/>
     </w:p>
     <w:tbl>
       <w:tblPr>
@@ -1493,17 +1707,17 @@
           <w:insideV w:val="single" w:sz="6" w:space="0" w:color="000000"/>
         </w:tblBorders>
         <w:tblLayout w:type="fixed"/>
-        <w:tblLook w:val="00BF"/>
+        <w:tblLook w:val="00BF" w:firstRow="1" w:lastRow="0" w:firstColumn="1" w:lastColumn="0" w:noHBand="0" w:noVBand="0"/>
       </w:tblPr>
       <w:tblGrid>
-        <w:gridCol w:w="3936"/>
-        <w:gridCol w:w="1134"/>
-        <w:gridCol w:w="2835"/>
+        <w:gridCol w:w="4428"/>
+        <w:gridCol w:w="900"/>
+        <w:gridCol w:w="2577"/>
       </w:tblGrid>
       <w:tr>
         <w:tc>
           <w:tcPr>
-            <w:tcW w:w="3936" w:type="dxa"/>
+            <w:tcW w:w="4428" w:type="dxa"/>
           </w:tcPr>
           <w:p>
             <w:pPr>
@@ -1525,7 +1739,7 @@
         </w:tc>
         <w:tc>
           <w:tcPr>
-            <w:tcW w:w="1134" w:type="dxa"/>
+            <w:tcW w:w="900" w:type="dxa"/>
           </w:tcPr>
           <w:p>
             <w:pPr>
@@ -1547,7 +1761,7 @@
         </w:tc>
         <w:tc>
           <w:tcPr>
-            <w:tcW w:w="2835" w:type="dxa"/>
+            <w:tcW w:w="2577" w:type="dxa"/>
           </w:tcPr>
           <w:p>
             <w:pPr>
@@ -1571,35 +1785,312 @@
       <w:tr>
         <w:tc>
           <w:tcPr>
-            <w:tcW w:w="3936" w:type="dxa"/>
-          </w:tcPr>
-          <w:p>
-            <w:pPr>
-              <w:pStyle w:val="BodyText"/>
-              <w:ind w:left="0"/>
-            </w:pPr>
-          </w:p>
-        </w:tc>
-        <w:tc>
-          <w:tcPr>
-            <w:tcW w:w="1134" w:type="dxa"/>
-          </w:tcPr>
-          <w:p>
-            <w:pPr>
-              <w:pStyle w:val="BodyText"/>
-              <w:ind w:left="0"/>
-            </w:pPr>
-          </w:p>
-        </w:tc>
-        <w:tc>
-          <w:tcPr>
-            <w:tcW w:w="2835" w:type="dxa"/>
-          </w:tcPr>
-          <w:p>
-            <w:pPr>
-              <w:pStyle w:val="BodyText"/>
-              <w:ind w:left="0"/>
-            </w:pPr>
+            <w:tcW w:w="4428" w:type="dxa"/>
+          </w:tcPr>
+          <w:p>
+            <w:pPr>
+              <w:pStyle w:val="BodyText"/>
+              <w:ind w:left="0"/>
+            </w:pPr>
+            <w:r>
+              <w:t>Reliable performance even on complex levels</w:t>
+            </w:r>
+          </w:p>
+        </w:tc>
+        <w:tc>
+          <w:tcPr>
+            <w:tcW w:w="900" w:type="dxa"/>
+          </w:tcPr>
+          <w:p>
+            <w:pPr>
+              <w:pStyle w:val="BodyText"/>
+              <w:ind w:left="0"/>
+            </w:pPr>
+            <w:r>
+              <w:t>High</w:t>
+            </w:r>
+          </w:p>
+        </w:tc>
+        <w:tc>
+          <w:tcPr>
+            <w:tcW w:w="2577" w:type="dxa"/>
+          </w:tcPr>
+          <w:p>
+            <w:pPr>
+              <w:pStyle w:val="BodyText"/>
+              <w:ind w:left="0"/>
+            </w:pPr>
+            <w:r>
+              <w:t>On app release</w:t>
+            </w:r>
+          </w:p>
+        </w:tc>
+      </w:tr>
+      <w:tr>
+        <w:tc>
+          <w:tcPr>
+            <w:tcW w:w="4428" w:type="dxa"/>
+          </w:tcPr>
+          <w:p>
+            <w:pPr>
+              <w:pStyle w:val="BodyText"/>
+              <w:ind w:left="0"/>
+            </w:pPr>
+            <w:r>
+              <w:lastRenderedPageBreak/>
+              <w:t>Intuitive syntax controls</w:t>
+            </w:r>
+          </w:p>
+        </w:tc>
+        <w:tc>
+          <w:tcPr>
+            <w:tcW w:w="900" w:type="dxa"/>
+          </w:tcPr>
+          <w:p>
+            <w:pPr>
+              <w:pStyle w:val="BodyText"/>
+              <w:ind w:left="0"/>
+            </w:pPr>
+            <w:r>
+              <w:t>High</w:t>
+            </w:r>
+          </w:p>
+        </w:tc>
+        <w:tc>
+          <w:tcPr>
+            <w:tcW w:w="2577" w:type="dxa"/>
+          </w:tcPr>
+          <w:p>
+            <w:pPr>
+              <w:pStyle w:val="BodyText"/>
+              <w:ind w:left="0"/>
+            </w:pPr>
+            <w:r>
+              <w:t>On app release</w:t>
+            </w:r>
+          </w:p>
+        </w:tc>
+      </w:tr>
+      <w:tr>
+        <w:tc>
+          <w:tcPr>
+            <w:tcW w:w="4428" w:type="dxa"/>
+          </w:tcPr>
+          <w:p>
+            <w:pPr>
+              <w:pStyle w:val="BodyText"/>
+              <w:ind w:left="0"/>
+            </w:pPr>
+            <w:r>
+              <w:t>If mobile release, app must be cross platform</w:t>
+            </w:r>
+          </w:p>
+        </w:tc>
+        <w:tc>
+          <w:tcPr>
+            <w:tcW w:w="900" w:type="dxa"/>
+          </w:tcPr>
+          <w:p>
+            <w:pPr>
+              <w:pStyle w:val="BodyText"/>
+              <w:ind w:left="0"/>
+            </w:pPr>
+            <w:r>
+              <w:t>High</w:t>
+            </w:r>
+          </w:p>
+        </w:tc>
+        <w:tc>
+          <w:tcPr>
+            <w:tcW w:w="2577" w:type="dxa"/>
+          </w:tcPr>
+          <w:p>
+            <w:pPr>
+              <w:pStyle w:val="BodyText"/>
+              <w:ind w:left="0"/>
+            </w:pPr>
+            <w:r>
+              <w:t>On app release</w:t>
+            </w:r>
+          </w:p>
+        </w:tc>
+      </w:tr>
+      <w:tr>
+        <w:tc>
+          <w:tcPr>
+            <w:tcW w:w="4428" w:type="dxa"/>
+          </w:tcPr>
+          <w:p>
+            <w:pPr>
+              <w:pStyle w:val="BodyText"/>
+              <w:ind w:left="0"/>
+            </w:pPr>
+            <w:r>
+              <w:t>Large click fields to accommodate smaller screens</w:t>
+            </w:r>
+          </w:p>
+        </w:tc>
+        <w:tc>
+          <w:tcPr>
+            <w:tcW w:w="900" w:type="dxa"/>
+          </w:tcPr>
+          <w:p>
+            <w:pPr>
+              <w:pStyle w:val="BodyText"/>
+              <w:ind w:left="0"/>
+            </w:pPr>
+            <w:r>
+              <w:t>Medium</w:t>
+            </w:r>
+          </w:p>
+        </w:tc>
+        <w:tc>
+          <w:tcPr>
+            <w:tcW w:w="2577" w:type="dxa"/>
+          </w:tcPr>
+          <w:p>
+            <w:pPr>
+              <w:pStyle w:val="BodyText"/>
+              <w:ind w:left="0"/>
+            </w:pPr>
+            <w:r>
+              <w:t>On app release</w:t>
+            </w:r>
+          </w:p>
+        </w:tc>
+      </w:tr>
+      <w:tr>
+        <w:tc>
+          <w:tcPr>
+            <w:tcW w:w="4428" w:type="dxa"/>
+          </w:tcPr>
+          <w:p>
+            <w:pPr>
+              <w:pStyle w:val="BodyText"/>
+              <w:ind w:left="0"/>
+            </w:pPr>
+            <w:r>
+              <w:t>Secure account system for cross platform play</w:t>
+            </w:r>
+          </w:p>
+        </w:tc>
+        <w:tc>
+          <w:tcPr>
+            <w:tcW w:w="900" w:type="dxa"/>
+          </w:tcPr>
+          <w:p>
+            <w:pPr>
+              <w:pStyle w:val="BodyText"/>
+              <w:ind w:left="0"/>
+            </w:pPr>
+            <w:r>
+              <w:t>High</w:t>
+            </w:r>
+          </w:p>
+        </w:tc>
+        <w:tc>
+          <w:tcPr>
+            <w:tcW w:w="2577" w:type="dxa"/>
+          </w:tcPr>
+          <w:p>
+            <w:pPr>
+              <w:pStyle w:val="BodyText"/>
+              <w:ind w:left="0"/>
+            </w:pPr>
+            <w:r>
+              <w:t>On app release</w:t>
+            </w:r>
+          </w:p>
+        </w:tc>
+      </w:tr>
+      <w:tr>
+        <w:tc>
+          <w:tcPr>
+            <w:tcW w:w="4428" w:type="dxa"/>
+          </w:tcPr>
+          <w:p>
+            <w:pPr>
+              <w:pStyle w:val="BodyText"/>
+              <w:ind w:left="0"/>
+            </w:pPr>
+            <w:r>
+              <w:t>Aesthetically pleasing art style</w:t>
+            </w:r>
+          </w:p>
+        </w:tc>
+        <w:tc>
+          <w:tcPr>
+            <w:tcW w:w="900" w:type="dxa"/>
+          </w:tcPr>
+          <w:p>
+            <w:pPr>
+              <w:pStyle w:val="BodyText"/>
+              <w:ind w:left="0"/>
+            </w:pPr>
+            <w:r>
+              <w:t>Medium</w:t>
+            </w:r>
+          </w:p>
+        </w:tc>
+        <w:tc>
+          <w:tcPr>
+            <w:tcW w:w="2577" w:type="dxa"/>
+          </w:tcPr>
+          <w:p>
+            <w:pPr>
+              <w:pStyle w:val="BodyText"/>
+              <w:ind w:left="0"/>
+            </w:pPr>
+            <w:r>
+              <w:t>On app release</w:t>
+            </w:r>
+          </w:p>
+        </w:tc>
+      </w:tr>
+      <w:tr>
+        <w:tc>
+          <w:tcPr>
+            <w:tcW w:w="4428" w:type="dxa"/>
+          </w:tcPr>
+          <w:p>
+            <w:pPr>
+              <w:pStyle w:val="BodyText"/>
+              <w:ind w:left="0"/>
+            </w:pPr>
+            <w:r>
+              <w:t>I</w:t>
+            </w:r>
+            <w:r>
+              <w:t>f mobile release, banner ads to fund development</w:t>
+            </w:r>
+          </w:p>
+        </w:tc>
+        <w:tc>
+          <w:tcPr>
+            <w:tcW w:w="900" w:type="dxa"/>
+          </w:tcPr>
+          <w:p>
+            <w:pPr>
+              <w:pStyle w:val="BodyText"/>
+              <w:ind w:left="0"/>
+            </w:pPr>
+            <w:r>
+              <w:t>Low</w:t>
+            </w:r>
+          </w:p>
+        </w:tc>
+        <w:tc>
+          <w:tcPr>
+            <w:tcW w:w="2577" w:type="dxa"/>
+          </w:tcPr>
+          <w:p>
+            <w:pPr>
+              <w:pStyle w:val="BodyText"/>
+              <w:ind w:left="0"/>
+            </w:pPr>
+            <w:r>
+              <w:t>On or after app release</w:t>
+            </w:r>
           </w:p>
         </w:tc>
       </w:tr>
@@ -1614,11 +2105,9 @@
     <w:p/>
     <w:p/>
     <w:p/>
-    <w:p/>
-    <w:p/>
-    <w:p>
-      <w:pPr>
-        <w:pStyle w:val="normal0"/>
+    <w:p>
+      <w:pPr>
+        <w:pStyle w:val="Normal1"/>
         <w:spacing w:after="160" w:line="259" w:lineRule="auto"/>
       </w:pPr>
       <w:r>
@@ -1633,7 +2122,7 @@
     </w:p>
     <w:p>
       <w:pPr>
-        <w:pStyle w:val="normal0"/>
+        <w:pStyle w:val="Normal1"/>
         <w:spacing w:after="160" w:line="259" w:lineRule="auto"/>
       </w:pPr>
       <w:r>
@@ -1642,12 +2131,46 @@
           <w:sz w:val="24"/>
           <w:szCs w:val="24"/>
         </w:rPr>
-        <w:t>Peter – Created initial document layout and filled in the problem statement and product position statement.</w:t>
-      </w:r>
-    </w:p>
-    <w:p>
-      <w:pPr>
-        <w:pStyle w:val="normal0"/>
+        <w:t>Peter – Created initial document layout and filled in the problem statement</w:t>
+      </w:r>
+      <w:r>
+        <w:rPr>
+          <w:rFonts w:ascii="Times New Roman" w:eastAsia="Times New Roman" w:hAnsi="Times New Roman" w:cs="Times New Roman"/>
+          <w:sz w:val="24"/>
+          <w:szCs w:val="24"/>
+        </w:rPr>
+        <w:t xml:space="preserve">, </w:t>
+      </w:r>
+      <w:r>
+        <w:rPr>
+          <w:rFonts w:ascii="Times New Roman" w:eastAsia="Times New Roman" w:hAnsi="Times New Roman" w:cs="Times New Roman"/>
+          <w:sz w:val="24"/>
+          <w:szCs w:val="24"/>
+        </w:rPr>
+        <w:t>product position statement</w:t>
+      </w:r>
+      <w:r>
+        <w:rPr>
+          <w:rFonts w:ascii="Times New Roman" w:eastAsia="Times New Roman" w:hAnsi="Times New Roman" w:cs="Times New Roman"/>
+          <w:sz w:val="24"/>
+          <w:szCs w:val="24"/>
+        </w:rPr>
+        <w:t>, needs/features, and other product requirements sections</w:t>
+      </w:r>
+      <w:r>
+        <w:rPr>
+          <w:rFonts w:ascii="Times New Roman" w:eastAsia="Times New Roman" w:hAnsi="Times New Roman" w:cs="Times New Roman"/>
+          <w:sz w:val="24"/>
+          <w:szCs w:val="24"/>
+        </w:rPr>
+        <w:t>.</w:t>
+      </w:r>
+      <w:bookmarkStart w:id="42" w:name="_GoBack"/>
+      <w:bookmarkEnd w:id="42"/>
+    </w:p>
+    <w:p>
+      <w:pPr>
+        <w:pStyle w:val="Normal1"/>
         <w:spacing w:after="160" w:line="259" w:lineRule="auto"/>
       </w:pPr>
       <w:r>
@@ -1661,7 +2184,7 @@
     </w:p>
     <w:p>
       <w:pPr>
-        <w:pStyle w:val="normal0"/>
+        <w:pStyle w:val="Normal1"/>
         <w:spacing w:after="160" w:line="259" w:lineRule="auto"/>
       </w:pPr>
       <w:r>
@@ -1675,7 +2198,7 @@
     </w:p>
     <w:p>
       <w:pPr>
-        <w:pStyle w:val="normal0"/>
+        <w:pStyle w:val="Normal1"/>
         <w:spacing w:after="160" w:line="259" w:lineRule="auto"/>
       </w:pPr>
       <w:r>
@@ -1702,7 +2225,7 @@
 </file>
 
 <file path=word/endnotes.xml><?xml version="1.0" encoding="utf-8"?>
-<w:endnotes xmlns:ve="http://schemas.openxmlformats.org/markup-compatibility/2006" xmlns:o="urn:schemas-microsoft-com:office:office" xmlns:r="http://schemas.openxmlformats.org/officeDocument/2006/relationships" xmlns:m="http://schemas.openxmlformats.org/officeDocument/2006/math" xmlns:v="urn:schemas-microsoft-com:vml" xmlns:wp="http://schemas.openxmlformats.org/drawingml/2006/wordprocessingDrawing" xmlns:w10="urn:schemas-microsoft-com:office:word" xmlns:w="http://schemas.openxmlformats.org/wordprocessingml/2006/main" xmlns:wne="http://schemas.microsoft.com/office/word/2006/wordml">
+<w:endnotes xmlns:wpc="http://schemas.microsoft.com/office/word/2010/wordprocessingCanvas" xmlns:mc="http://schemas.openxmlformats.org/markup-compatibility/2006" xmlns:o="urn:schemas-microsoft-com:office:office" xmlns:r="http://schemas.openxmlformats.org/officeDocument/2006/relationships" xmlns:m="http://schemas.openxmlformats.org/officeDocument/2006/math" xmlns:v="urn:schemas-microsoft-com:vml" xmlns:wp14="http://schemas.microsoft.com/office/word/2010/wordprocessingDrawing" xmlns:wp="http://schemas.openxmlformats.org/drawingml/2006/wordprocessingDrawing" xmlns:w10="urn:schemas-microsoft-com:office:word" xmlns:w="http://schemas.openxmlformats.org/wordprocessingml/2006/main" xmlns:w14="http://schemas.microsoft.com/office/word/2010/wordml" xmlns:w15="http://schemas.microsoft.com/office/word/2012/wordml" xmlns:wpg="http://schemas.microsoft.com/office/word/2010/wordprocessingGroup" xmlns:wpi="http://schemas.microsoft.com/office/word/2010/wordprocessingInk" xmlns:wne="http://schemas.microsoft.com/office/word/2006/wordml" xmlns:wps="http://schemas.microsoft.com/office/word/2010/wordprocessingShape" mc:Ignorable="w14 w15 wp14">
   <w:endnote w:type="separator" w:id="-1">
     <w:p>
       <w:pPr>
@@ -1727,7 +2250,7 @@
 </file>
 
 <file path=word/footer1.xml><?xml version="1.0" encoding="utf-8"?>
-<w:ftr xmlns:ve="http://schemas.openxmlformats.org/markup-compatibility/2006" xmlns:o="urn:schemas-microsoft-com:office:office" xmlns:r="http://schemas.openxmlformats.org/officeDocument/2006/relationships" xmlns:m="http://schemas.openxmlformats.org/officeDocument/2006/math" xmlns:v="urn:schemas-microsoft-com:vml" xmlns:wp="http://schemas.openxmlformats.org/drawingml/2006/wordprocessingDrawing" xmlns:w10="urn:schemas-microsoft-com:office:word" xmlns:w="http://schemas.openxmlformats.org/wordprocessingml/2006/main" xmlns:wne="http://schemas.microsoft.com/office/word/2006/wordml">
+<w:ftr xmlns:wpc="http://schemas.microsoft.com/office/word/2010/wordprocessingCanvas" xmlns:mc="http://schemas.openxmlformats.org/markup-compatibility/2006" xmlns:o="urn:schemas-microsoft-com:office:office" xmlns:r="http://schemas.openxmlformats.org/officeDocument/2006/relationships" xmlns:m="http://schemas.openxmlformats.org/officeDocument/2006/math" xmlns:v="urn:schemas-microsoft-com:vml" xmlns:wp14="http://schemas.microsoft.com/office/word/2010/wordprocessingDrawing" xmlns:wp="http://schemas.openxmlformats.org/drawingml/2006/wordprocessingDrawing" xmlns:w10="urn:schemas-microsoft-com:office:word" xmlns:w="http://schemas.openxmlformats.org/wordprocessingml/2006/main" xmlns:w14="http://schemas.microsoft.com/office/word/2010/wordml" xmlns:w15="http://schemas.microsoft.com/office/word/2012/wordml" xmlns:wpg="http://schemas.microsoft.com/office/word/2010/wordprocessingGroup" xmlns:wpi="http://schemas.microsoft.com/office/word/2010/wordprocessingInk" xmlns:wne="http://schemas.microsoft.com/office/word/2006/wordml" xmlns:wps="http://schemas.microsoft.com/office/word/2010/wordprocessingShape" mc:Ignorable="w14 w15 wp14">
   <w:tbl>
     <w:tblPr>
       <w:tblW w:w="0" w:type="auto"/>
@@ -1740,7 +2263,7 @@
         <w:insideV w:val="single" w:sz="6" w:space="0" w:color="auto"/>
       </w:tblBorders>
       <w:tblLayout w:type="fixed"/>
-      <w:tblLook w:val="0000"/>
+      <w:tblLook w:val="0000" w:firstRow="0" w:lastRow="0" w:firstColumn="0" w:lastColumn="0" w:noHBand="0" w:noVBand="0"/>
     </w:tblPr>
     <w:tblGrid>
       <w:gridCol w:w="3162"/>
@@ -1850,7 +2373,7 @@
               <w:rStyle w:val="PageNumber"/>
               <w:noProof/>
             </w:rPr>
-            <w:t>2</w:t>
+            <w:t>3</w:t>
           </w:r>
           <w:r>
             <w:rPr>
@@ -1871,7 +2394,7 @@
 </file>
 
 <file path=word/footnotes.xml><?xml version="1.0" encoding="utf-8"?>
-<w:footnotes xmlns:ve="http://schemas.openxmlformats.org/markup-compatibility/2006" xmlns:o="urn:schemas-microsoft-com:office:office" xmlns:r="http://schemas.openxmlformats.org/officeDocument/2006/relationships" xmlns:m="http://schemas.openxmlformats.org/officeDocument/2006/math" xmlns:v="urn:schemas-microsoft-com:vml" xmlns:wp="http://schemas.openxmlformats.org/drawingml/2006/wordprocessingDrawing" xmlns:w10="urn:schemas-microsoft-com:office:word" xmlns:w="http://schemas.openxmlformats.org/wordprocessingml/2006/main" xmlns:wne="http://schemas.microsoft.com/office/word/2006/wordml">
+<w:footnotes xmlns:wpc="http://schemas.microsoft.com/office/word/2010/wordprocessingCanvas" xmlns:mc="http://schemas.openxmlformats.org/markup-compatibility/2006" xmlns:o="urn:schemas-microsoft-com:office:office" xmlns:r="http://schemas.openxmlformats.org/officeDocument/2006/relationships" xmlns:m="http://schemas.openxmlformats.org/officeDocument/2006/math" xmlns:v="urn:schemas-microsoft-com:vml" xmlns:wp14="http://schemas.microsoft.com/office/word/2010/wordprocessingDrawing" xmlns:wp="http://schemas.openxmlformats.org/drawingml/2006/wordprocessingDrawing" xmlns:w10="urn:schemas-microsoft-com:office:word" xmlns:w="http://schemas.openxmlformats.org/wordprocessingml/2006/main" xmlns:w14="http://schemas.microsoft.com/office/word/2010/wordml" xmlns:w15="http://schemas.microsoft.com/office/word/2012/wordml" xmlns:wpg="http://schemas.microsoft.com/office/word/2010/wordprocessingGroup" xmlns:wpi="http://schemas.microsoft.com/office/word/2010/wordprocessingInk" xmlns:wne="http://schemas.microsoft.com/office/word/2006/wordml" xmlns:wps="http://schemas.microsoft.com/office/word/2010/wordprocessingShape" mc:Ignorable="w14 w15 wp14">
   <w:footnote w:type="separator" w:id="-1">
     <w:p>
       <w:pPr>
@@ -1896,7 +2419,7 @@
 </file>
 
 <file path=word/header1.xml><?xml version="1.0" encoding="utf-8"?>
-<w:hdr xmlns:ve="http://schemas.openxmlformats.org/markup-compatibility/2006" xmlns:o="urn:schemas-microsoft-com:office:office" xmlns:r="http://schemas.openxmlformats.org/officeDocument/2006/relationships" xmlns:m="http://schemas.openxmlformats.org/officeDocument/2006/math" xmlns:v="urn:schemas-microsoft-com:vml" xmlns:wp="http://schemas.openxmlformats.org/drawingml/2006/wordprocessingDrawing" xmlns:w10="urn:schemas-microsoft-com:office:word" xmlns:w="http://schemas.openxmlformats.org/wordprocessingml/2006/main" xmlns:wne="http://schemas.microsoft.com/office/word/2006/wordml">
+<w:hdr xmlns:wpc="http://schemas.microsoft.com/office/word/2010/wordprocessingCanvas" xmlns:mc="http://schemas.openxmlformats.org/markup-compatibility/2006" xmlns:o="urn:schemas-microsoft-com:office:office" xmlns:r="http://schemas.openxmlformats.org/officeDocument/2006/relationships" xmlns:m="http://schemas.openxmlformats.org/officeDocument/2006/math" xmlns:v="urn:schemas-microsoft-com:vml" xmlns:wp14="http://schemas.microsoft.com/office/word/2010/wordprocessingDrawing" xmlns:wp="http://schemas.openxmlformats.org/drawingml/2006/wordprocessingDrawing" xmlns:w10="urn:schemas-microsoft-com:office:word" xmlns:w="http://schemas.openxmlformats.org/wordprocessingml/2006/main" xmlns:w14="http://schemas.microsoft.com/office/word/2010/wordml" xmlns:w15="http://schemas.microsoft.com/office/word/2012/wordml" xmlns:wpg="http://schemas.microsoft.com/office/word/2010/wordprocessingGroup" xmlns:wpi="http://schemas.microsoft.com/office/word/2010/wordprocessingInk" xmlns:wne="http://schemas.microsoft.com/office/word/2006/wordml" xmlns:wps="http://schemas.microsoft.com/office/word/2010/wordprocessingShape" mc:Ignorable="w14 w15 wp14">
   <w:tbl>
     <w:tblPr>
       <w:tblW w:w="0" w:type="auto"/>
@@ -1909,7 +2432,7 @@
         <w:insideV w:val="single" w:sz="6" w:space="0" w:color="auto"/>
       </w:tblBorders>
       <w:tblLayout w:type="fixed"/>
-      <w:tblLook w:val="0000"/>
+      <w:tblLook w:val="0000" w:firstRow="0" w:lastRow="0" w:firstColumn="0" w:lastColumn="0" w:noHBand="0" w:noVBand="0"/>
     </w:tblPr>
     <w:tblGrid>
       <w:gridCol w:w="6379"/>
@@ -1953,11 +2476,21 @@
           <w:tcW w:w="6379" w:type="dxa"/>
         </w:tcPr>
         <w:p>
-          <w:fldSimple w:instr=" TITLE  \* MERGEFORMAT ">
-            <w:r>
-              <w:t>Vision</w:t>
-            </w:r>
-          </w:fldSimple>
+          <w:r>
+            <w:fldChar w:fldCharType="begin"/>
+          </w:r>
+          <w:r>
+            <w:instrText xml:space="preserve"> TITLE  \* MERGEFORMAT </w:instrText>
+          </w:r>
+          <w:r>
+            <w:fldChar w:fldCharType="separate"/>
+          </w:r>
+          <w:r>
+            <w:t>Vision</w:t>
+          </w:r>
+          <w:r>
+            <w:fldChar w:fldCharType="end"/>
+          </w:r>
         </w:p>
       </w:tc>
       <w:tc>
@@ -1984,8 +2517,8 @@
 </file>
 
 <file path=word/numbering.xml><?xml version="1.0" encoding="utf-8"?>
-<w:numbering xmlns:ve="http://schemas.openxmlformats.org/markup-compatibility/2006" xmlns:o="urn:schemas-microsoft-com:office:office" xmlns:r="http://schemas.openxmlformats.org/officeDocument/2006/relationships" xmlns:m="http://schemas.openxmlformats.org/officeDocument/2006/math" xmlns:v="urn:schemas-microsoft-com:vml" xmlns:wp="http://schemas.openxmlformats.org/drawingml/2006/wordprocessingDrawing" xmlns:w10="urn:schemas-microsoft-com:office:word" xmlns:w="http://schemas.openxmlformats.org/wordprocessingml/2006/main" xmlns:wne="http://schemas.microsoft.com/office/word/2006/wordml">
-  <w:abstractNum w:abstractNumId="0">
+<w:numbering xmlns:wpc="http://schemas.microsoft.com/office/word/2010/wordprocessingCanvas" xmlns:mc="http://schemas.openxmlformats.org/markup-compatibility/2006" xmlns:o="urn:schemas-microsoft-com:office:office" xmlns:r="http://schemas.openxmlformats.org/officeDocument/2006/relationships" xmlns:m="http://schemas.openxmlformats.org/officeDocument/2006/math" xmlns:v="urn:schemas-microsoft-com:vml" xmlns:wp14="http://schemas.microsoft.com/office/word/2010/wordprocessingDrawing" xmlns:wp="http://schemas.openxmlformats.org/drawingml/2006/wordprocessingDrawing" xmlns:w10="urn:schemas-microsoft-com:office:word" xmlns:w="http://schemas.openxmlformats.org/wordprocessingml/2006/main" xmlns:w14="http://schemas.microsoft.com/office/word/2010/wordml" xmlns:w15="http://schemas.microsoft.com/office/word/2012/wordml" xmlns:wpg="http://schemas.microsoft.com/office/word/2010/wordprocessingGroup" xmlns:wpi="http://schemas.microsoft.com/office/word/2010/wordprocessingInk" xmlns:wne="http://schemas.microsoft.com/office/word/2006/wordml" xmlns:wps="http://schemas.microsoft.com/office/word/2010/wordprocessingShape" mc:Ignorable="w14 w15 wp14">
+  <w:abstractNum w:abstractNumId="0" w15:restartNumberingAfterBreak="0">
     <w:nsid w:val="FFFFFFFB"/>
     <w:multiLevelType w:val="multilevel"/>
     <w:tmpl w:val="FFFFFFFF"/>
@@ -2069,7 +2602,7 @@
 </file>
 
 <file path=word/styles.xml><?xml version="1.0" encoding="utf-8"?>
-<w:styles xmlns:r="http://schemas.openxmlformats.org/officeDocument/2006/relationships" xmlns:w="http://schemas.openxmlformats.org/wordprocessingml/2006/main">
+<w:styles xmlns:mc="http://schemas.openxmlformats.org/markup-compatibility/2006" xmlns:r="http://schemas.openxmlformats.org/officeDocument/2006/relationships" xmlns:w="http://schemas.openxmlformats.org/wordprocessingml/2006/main" xmlns:w14="http://schemas.microsoft.com/office/word/2010/wordml" xmlns:w15="http://schemas.microsoft.com/office/word/2012/wordml" mc:Ignorable="w14 w15">
   <w:docDefaults>
     <w:rPrDefault>
       <w:rPr>
@@ -2085,149 +2618,378 @@
       </w:pPr>
     </w:pPrDefault>
   </w:docDefaults>
-  <w:latentStyles w:defLockedState="0" w:defUIPriority="99" w:defSemiHidden="1" w:defUnhideWhenUsed="1" w:defQFormat="0" w:count="267">
-    <w:lsdException w:name="Normal" w:semiHidden="0" w:uiPriority="0" w:unhideWhenUsed="0" w:qFormat="1"/>
-    <w:lsdException w:name="heading 1" w:semiHidden="0" w:uiPriority="0" w:unhideWhenUsed="0" w:qFormat="1"/>
-    <w:lsdException w:name="heading 2" w:uiPriority="0" w:qFormat="1"/>
-    <w:lsdException w:name="heading 3" w:uiPriority="0" w:qFormat="1"/>
-    <w:lsdException w:name="heading 4" w:uiPriority="0" w:qFormat="1"/>
-    <w:lsdException w:name="heading 5" w:uiPriority="0" w:qFormat="1"/>
-    <w:lsdException w:name="heading 6" w:uiPriority="0" w:qFormat="1"/>
-    <w:lsdException w:name="heading 7" w:uiPriority="0" w:qFormat="1"/>
-    <w:lsdException w:name="heading 8" w:uiPriority="0" w:qFormat="1"/>
-    <w:lsdException w:name="heading 9" w:uiPriority="0" w:qFormat="1"/>
-    <w:lsdException w:name="toc 1" w:uiPriority="39"/>
-    <w:lsdException w:name="toc 2" w:uiPriority="39"/>
-    <w:lsdException w:name="toc 3" w:uiPriority="39"/>
-    <w:lsdException w:name="toc 4" w:uiPriority="39"/>
-    <w:lsdException w:name="toc 5" w:uiPriority="39"/>
-    <w:lsdException w:name="toc 6" w:uiPriority="39"/>
-    <w:lsdException w:name="toc 7" w:uiPriority="39"/>
-    <w:lsdException w:name="toc 8" w:uiPriority="39"/>
-    <w:lsdException w:name="toc 9" w:uiPriority="39"/>
-    <w:lsdException w:name="header" w:uiPriority="0"/>
-    <w:lsdException w:name="footer" w:uiPriority="0"/>
-    <w:lsdException w:name="caption" w:uiPriority="35" w:qFormat="1"/>
-    <w:lsdException w:name="page number" w:uiPriority="0"/>
-    <w:lsdException w:name="Title" w:semiHidden="0" w:uiPriority="0" w:unhideWhenUsed="0" w:qFormat="1"/>
-    <w:lsdException w:name="Default Paragraph Font" w:uiPriority="1"/>
-    <w:lsdException w:name="Body Text" w:uiPriority="0"/>
-    <w:lsdException w:name="Subtitle" w:semiHidden="0" w:uiPriority="11" w:unhideWhenUsed="0" w:qFormat="1"/>
-    <w:lsdException w:name="Body Text 3" w:uiPriority="0"/>
-    <w:lsdException w:name="Strong" w:semiHidden="0" w:uiPriority="22" w:unhideWhenUsed="0" w:qFormat="1"/>
-    <w:lsdException w:name="Emphasis" w:semiHidden="0" w:uiPriority="20" w:unhideWhenUsed="0" w:qFormat="1"/>
-    <w:lsdException w:name="Table Grid" w:semiHidden="0" w:uiPriority="59" w:unhideWhenUsed="0"/>
-    <w:lsdException w:name="Placeholder Text" w:unhideWhenUsed="0"/>
-    <w:lsdException w:name="No Spacing" w:semiHidden="0" w:uiPriority="1" w:unhideWhenUsed="0" w:qFormat="1"/>
-    <w:lsdException w:name="Light Shading" w:semiHidden="0" w:uiPriority="60" w:unhideWhenUsed="0"/>
-    <w:lsdException w:name="Light List" w:semiHidden="0" w:uiPriority="61" w:unhideWhenUsed="0"/>
-    <w:lsdException w:name="Light Grid" w:semiHidden="0" w:uiPriority="62" w:unhideWhenUsed="0"/>
-    <w:lsdException w:name="Medium Shading 1" w:semiHidden="0" w:uiPriority="63" w:unhideWhenUsed="0"/>
-    <w:lsdException w:name="Medium Shading 2" w:semiHidden="0" w:uiPriority="64" w:unhideWhenUsed="0"/>
-    <w:lsdException w:name="Medium List 1" w:semiHidden="0" w:uiPriority="65" w:unhideWhenUsed="0"/>
-    <w:lsdException w:name="Medium List 2" w:semiHidden="0" w:uiPriority="66" w:unhideWhenUsed="0"/>
-    <w:lsdException w:name="Medium Grid 1" w:semiHidden="0" w:uiPriority="67" w:unhideWhenUsed="0"/>
-    <w:lsdException w:name="Medium Grid 2" w:semiHidden="0" w:uiPriority="68" w:unhideWhenUsed="0"/>
-    <w:lsdException w:name="Medium Grid 3" w:semiHidden="0" w:uiPriority="69" w:unhideWhenUsed="0"/>
-    <w:lsdException w:name="Dark List" w:semiHidden="0" w:uiPriority="70" w:unhideWhenUsed="0"/>
-    <w:lsdException w:name="Colorful Shading" w:semiHidden="0" w:uiPriority="71" w:unhideWhenUsed="0"/>
-    <w:lsdException w:name="Colorful List" w:semiHidden="0" w:uiPriority="72" w:unhideWhenUsed="0"/>
-    <w:lsdException w:name="Colorful Grid" w:semiHidden="0" w:uiPriority="73" w:unhideWhenUsed="0"/>
-    <w:lsdException w:name="Light Shading Accent 1" w:semiHidden="0" w:uiPriority="60" w:unhideWhenUsed="0"/>
-    <w:lsdException w:name="Light List Accent 1" w:semiHidden="0" w:uiPriority="61" w:unhideWhenUsed="0"/>
-    <w:lsdException w:name="Light Grid Accent 1" w:semiHidden="0" w:uiPriority="62" w:unhideWhenUsed="0"/>
-    <w:lsdException w:name="Medium Shading 1 Accent 1" w:semiHidden="0" w:uiPriority="63" w:unhideWhenUsed="0"/>
-    <w:lsdException w:name="Medium Shading 2 Accent 1" w:semiHidden="0" w:uiPriority="64" w:unhideWhenUsed="0"/>
-    <w:lsdException w:name="Medium List 1 Accent 1" w:semiHidden="0" w:uiPriority="65" w:unhideWhenUsed="0"/>
-    <w:lsdException w:name="Revision" w:unhideWhenUsed="0"/>
-    <w:lsdException w:name="List Paragraph" w:semiHidden="0" w:uiPriority="34" w:unhideWhenUsed="0" w:qFormat="1"/>
-    <w:lsdException w:name="Quote" w:semiHidden="0" w:uiPriority="29" w:unhideWhenUsed="0" w:qFormat="1"/>
-    <w:lsdException w:name="Intense Quote" w:semiHidden="0" w:uiPriority="30" w:unhideWhenUsed="0" w:qFormat="1"/>
-    <w:lsdException w:name="Medium List 2 Accent 1" w:semiHidden="0" w:uiPriority="66" w:unhideWhenUsed="0"/>
-    <w:lsdException w:name="Medium Grid 1 Accent 1" w:semiHidden="0" w:uiPriority="67" w:unhideWhenUsed="0"/>
-    <w:lsdException w:name="Medium Grid 2 Accent 1" w:semiHidden="0" w:uiPriority="68" w:unhideWhenUsed="0"/>
-    <w:lsdException w:name="Medium Grid 3 Accent 1" w:semiHidden="0" w:uiPriority="69" w:unhideWhenUsed="0"/>
-    <w:lsdException w:name="Dark List Accent 1" w:semiHidden="0" w:uiPriority="70" w:unhideWhenUsed="0"/>
-    <w:lsdException w:name="Colorful Shading Accent 1" w:semiHidden="0" w:uiPriority="71" w:unhideWhenUsed="0"/>
-    <w:lsdException w:name="Colorful List Accent 1" w:semiHidden="0" w:uiPriority="72" w:unhideWhenUsed="0"/>
-    <w:lsdException w:name="Colorful Grid Accent 1" w:semiHidden="0" w:uiPriority="73" w:unhideWhenUsed="0"/>
-    <w:lsdException w:name="Light Shading Accent 2" w:semiHidden="0" w:uiPriority="60" w:unhideWhenUsed="0"/>
-    <w:lsdException w:name="Light List Accent 2" w:semiHidden="0" w:uiPriority="61" w:unhideWhenUsed="0"/>
-    <w:lsdException w:name="Light Grid Accent 2" w:semiHidden="0" w:uiPriority="62" w:unhideWhenUsed="0"/>
-    <w:lsdException w:name="Medium Shading 1 Accent 2" w:semiHidden="0" w:uiPriority="63" w:unhideWhenUsed="0"/>
-    <w:lsdException w:name="Medium Shading 2 Accent 2" w:semiHidden="0" w:uiPriority="64" w:unhideWhenUsed="0"/>
-    <w:lsdException w:name="Medium List 1 Accent 2" w:semiHidden="0" w:uiPriority="65" w:unhideWhenUsed="0"/>
-    <w:lsdException w:name="Medium List 2 Accent 2" w:semiHidden="0" w:uiPriority="66" w:unhideWhenUsed="0"/>
-    <w:lsdException w:name="Medium Grid 1 Accent 2" w:semiHidden="0" w:uiPriority="67" w:unhideWhenUsed="0"/>
-    <w:lsdException w:name="Medium Grid 2 Accent 2" w:semiHidden="0" w:uiPriority="68" w:unhideWhenUsed="0"/>
-    <w:lsdException w:name="Medium Grid 3 Accent 2" w:semiHidden="0" w:uiPriority="69" w:unhideWhenUsed="0"/>
-    <w:lsdException w:name="Dark List Accent 2" w:semiHidden="0" w:uiPriority="70" w:unhideWhenUsed="0"/>
-    <w:lsdException w:name="Colorful Shading Accent 2" w:semiHidden="0" w:uiPriority="71" w:unhideWhenUsed="0"/>
-    <w:lsdException w:name="Colorful List Accent 2" w:semiHidden="0" w:uiPriority="72" w:unhideWhenUsed="0"/>
-    <w:lsdException w:name="Colorful Grid Accent 2" w:semiHidden="0" w:uiPriority="73" w:unhideWhenUsed="0"/>
-    <w:lsdException w:name="Light Shading Accent 3" w:semiHidden="0" w:uiPriority="60" w:unhideWhenUsed="0"/>
-    <w:lsdException w:name="Light List Accent 3" w:semiHidden="0" w:uiPriority="61" w:unhideWhenUsed="0"/>
-    <w:lsdException w:name="Light Grid Accent 3" w:semiHidden="0" w:uiPriority="62" w:unhideWhenUsed="0"/>
-    <w:lsdException w:name="Medium Shading 1 Accent 3" w:semiHidden="0" w:uiPriority="63" w:unhideWhenUsed="0"/>
-    <w:lsdException w:name="Medium Shading 2 Accent 3" w:semiHidden="0" w:uiPriority="64" w:unhideWhenUsed="0"/>
-    <w:lsdException w:name="Medium List 1 Accent 3" w:semiHidden="0" w:uiPriority="65" w:unhideWhenUsed="0"/>
-    <w:lsdException w:name="Medium List 2 Accent 3" w:semiHidden="0" w:uiPriority="66" w:unhideWhenUsed="0"/>
-    <w:lsdException w:name="Medium Grid 1 Accent 3" w:semiHidden="0" w:uiPriority="67" w:unhideWhenUsed="0"/>
-    <w:lsdException w:name="Medium Grid 2 Accent 3" w:semiHidden="0" w:uiPriority="68" w:unhideWhenUsed="0"/>
-    <w:lsdException w:name="Medium Grid 3 Accent 3" w:semiHidden="0" w:uiPriority="69" w:unhideWhenUsed="0"/>
-    <w:lsdException w:name="Dark List Accent 3" w:semiHidden="0" w:uiPriority="70" w:unhideWhenUsed="0"/>
-    <w:lsdException w:name="Colorful Shading Accent 3" w:semiHidden="0" w:uiPriority="71" w:unhideWhenUsed="0"/>
-    <w:lsdException w:name="Colorful List Accent 3" w:semiHidden="0" w:uiPriority="72" w:unhideWhenUsed="0"/>
-    <w:lsdException w:name="Colorful Grid Accent 3" w:semiHidden="0" w:uiPriority="73" w:unhideWhenUsed="0"/>
-    <w:lsdException w:name="Light Shading Accent 4" w:semiHidden="0" w:uiPriority="60" w:unhideWhenUsed="0"/>
-    <w:lsdException w:name="Light List Accent 4" w:semiHidden="0" w:uiPriority="61" w:unhideWhenUsed="0"/>
-    <w:lsdException w:name="Light Grid Accent 4" w:semiHidden="0" w:uiPriority="62" w:unhideWhenUsed="0"/>
-    <w:lsdException w:name="Medium Shading 1 Accent 4" w:semiHidden="0" w:uiPriority="63" w:unhideWhenUsed="0"/>
-    <w:lsdException w:name="Medium Shading 2 Accent 4" w:semiHidden="0" w:uiPriority="64" w:unhideWhenUsed="0"/>
-    <w:lsdException w:name="Medium List 1 Accent 4" w:semiHidden="0" w:uiPriority="65" w:unhideWhenUsed="0"/>
-    <w:lsdException w:name="Medium List 2 Accent 4" w:semiHidden="0" w:uiPriority="66" w:unhideWhenUsed="0"/>
-    <w:lsdException w:name="Medium Grid 1 Accent 4" w:semiHidden="0" w:uiPriority="67" w:unhideWhenUsed="0"/>
-    <w:lsdException w:name="Medium Grid 2 Accent 4" w:semiHidden="0" w:uiPriority="68" w:unhideWhenUsed="0"/>
-    <w:lsdException w:name="Medium Grid 3 Accent 4" w:semiHidden="0" w:uiPriority="69" w:unhideWhenUsed="0"/>
-    <w:lsdException w:name="Dark List Accent 4" w:semiHidden="0" w:uiPriority="70" w:unhideWhenUsed="0"/>
-    <w:lsdException w:name="Colorful Shading Accent 4" w:semiHidden="0" w:uiPriority="71" w:unhideWhenUsed="0"/>
-    <w:lsdException w:name="Colorful List Accent 4" w:semiHidden="0" w:uiPriority="72" w:unhideWhenUsed="0"/>
-    <w:lsdException w:name="Colorful Grid Accent 4" w:semiHidden="0" w:uiPriority="73" w:unhideWhenUsed="0"/>
-    <w:lsdException w:name="Light Shading Accent 5" w:semiHidden="0" w:uiPriority="60" w:unhideWhenUsed="0"/>
-    <w:lsdException w:name="Light List Accent 5" w:semiHidden="0" w:uiPriority="61" w:unhideWhenUsed="0"/>
-    <w:lsdException w:name="Light Grid Accent 5" w:semiHidden="0" w:uiPriority="62" w:unhideWhenUsed="0"/>
-    <w:lsdException w:name="Medium Shading 1 Accent 5" w:semiHidden="0" w:uiPriority="63" w:unhideWhenUsed="0"/>
-    <w:lsdException w:name="Medium Shading 2 Accent 5" w:semiHidden="0" w:uiPriority="64" w:unhideWhenUsed="0"/>
-    <w:lsdException w:name="Medium List 1 Accent 5" w:semiHidden="0" w:uiPriority="65" w:unhideWhenUsed="0"/>
-    <w:lsdException w:name="Medium List 2 Accent 5" w:semiHidden="0" w:uiPriority="66" w:unhideWhenUsed="0"/>
-    <w:lsdException w:name="Medium Grid 1 Accent 5" w:semiHidden="0" w:uiPriority="67" w:unhideWhenUsed="0"/>
-    <w:lsdException w:name="Medium Grid 2 Accent 5" w:semiHidden="0" w:uiPriority="68" w:unhideWhenUsed="0"/>
-    <w:lsdException w:name="Medium Grid 3 Accent 5" w:semiHidden="0" w:uiPriority="69" w:unhideWhenUsed="0"/>
-    <w:lsdException w:name="Dark List Accent 5" w:semiHidden="0" w:uiPriority="70" w:unhideWhenUsed="0"/>
-    <w:lsdException w:name="Colorful Shading Accent 5" w:semiHidden="0" w:uiPriority="71" w:unhideWhenUsed="0"/>
-    <w:lsdException w:name="Colorful List Accent 5" w:semiHidden="0" w:uiPriority="72" w:unhideWhenUsed="0"/>
-    <w:lsdException w:name="Colorful Grid Accent 5" w:semiHidden="0" w:uiPriority="73" w:unhideWhenUsed="0"/>
-    <w:lsdException w:name="Light Shading Accent 6" w:semiHidden="0" w:uiPriority="60" w:unhideWhenUsed="0"/>
-    <w:lsdException w:name="Light List Accent 6" w:semiHidden="0" w:uiPriority="61" w:unhideWhenUsed="0"/>
-    <w:lsdException w:name="Light Grid Accent 6" w:semiHidden="0" w:uiPriority="62" w:unhideWhenUsed="0"/>
-    <w:lsdException w:name="Medium Shading 1 Accent 6" w:semiHidden="0" w:uiPriority="63" w:unhideWhenUsed="0"/>
-    <w:lsdException w:name="Medium Shading 2 Accent 6" w:semiHidden="0" w:uiPriority="64" w:unhideWhenUsed="0"/>
-    <w:lsdException w:name="Medium List 1 Accent 6" w:semiHidden="0" w:uiPriority="65" w:unhideWhenUsed="0"/>
-    <w:lsdException w:name="Medium List 2 Accent 6" w:semiHidden="0" w:uiPriority="66" w:unhideWhenUsed="0"/>
-    <w:lsdException w:name="Medium Grid 1 Accent 6" w:semiHidden="0" w:uiPriority="67" w:unhideWhenUsed="0"/>
-    <w:lsdException w:name="Medium Grid 2 Accent 6" w:semiHidden="0" w:uiPriority="68" w:unhideWhenUsed="0"/>
-    <w:lsdException w:name="Medium Grid 3 Accent 6" w:semiHidden="0" w:uiPriority="69" w:unhideWhenUsed="0"/>
-    <w:lsdException w:name="Dark List Accent 6" w:semiHidden="0" w:uiPriority="70" w:unhideWhenUsed="0"/>
-    <w:lsdException w:name="Colorful Shading Accent 6" w:semiHidden="0" w:uiPriority="71" w:unhideWhenUsed="0"/>
-    <w:lsdException w:name="Colorful List Accent 6" w:semiHidden="0" w:uiPriority="72" w:unhideWhenUsed="0"/>
-    <w:lsdException w:name="Colorful Grid Accent 6" w:semiHidden="0" w:uiPriority="73" w:unhideWhenUsed="0"/>
-    <w:lsdException w:name="Subtle Emphasis" w:semiHidden="0" w:uiPriority="19" w:unhideWhenUsed="0" w:qFormat="1"/>
-    <w:lsdException w:name="Intense Emphasis" w:semiHidden="0" w:uiPriority="21" w:unhideWhenUsed="0" w:qFormat="1"/>
-    <w:lsdException w:name="Subtle Reference" w:semiHidden="0" w:uiPriority="31" w:unhideWhenUsed="0" w:qFormat="1"/>
-    <w:lsdException w:name="Intense Reference" w:semiHidden="0" w:uiPriority="32" w:unhideWhenUsed="0" w:qFormat="1"/>
-    <w:lsdException w:name="Book Title" w:semiHidden="0" w:uiPriority="33" w:unhideWhenUsed="0" w:qFormat="1"/>
-    <w:lsdException w:name="Bibliography" w:uiPriority="37"/>
-    <w:lsdException w:name="TOC Heading" w:uiPriority="39" w:qFormat="1"/>
+  <w:latentStyles w:defLockedState="0" w:defUIPriority="99" w:defSemiHidden="0" w:defUnhideWhenUsed="0" w:defQFormat="0" w:count="371">
+    <w:lsdException w:name="Normal" w:uiPriority="0" w:qFormat="1"/>
+    <w:lsdException w:name="heading 1" w:uiPriority="0" w:qFormat="1"/>
+    <w:lsdException w:name="heading 2" w:semiHidden="1" w:uiPriority="0" w:unhideWhenUsed="1" w:qFormat="1"/>
+    <w:lsdException w:name="heading 3" w:semiHidden="1" w:uiPriority="0" w:unhideWhenUsed="1" w:qFormat="1"/>
+    <w:lsdException w:name="heading 4" w:semiHidden="1" w:uiPriority="0" w:unhideWhenUsed="1" w:qFormat="1"/>
+    <w:lsdException w:name="heading 5" w:semiHidden="1" w:uiPriority="0" w:unhideWhenUsed="1" w:qFormat="1"/>
+    <w:lsdException w:name="heading 6" w:semiHidden="1" w:uiPriority="0" w:unhideWhenUsed="1" w:qFormat="1"/>
+    <w:lsdException w:name="heading 7" w:semiHidden="1" w:uiPriority="0" w:unhideWhenUsed="1" w:qFormat="1"/>
+    <w:lsdException w:name="heading 8" w:semiHidden="1" w:uiPriority="0" w:unhideWhenUsed="1" w:qFormat="1"/>
+    <w:lsdException w:name="heading 9" w:semiHidden="1" w:uiPriority="0" w:unhideWhenUsed="1" w:qFormat="1"/>
+    <w:lsdException w:name="index 1" w:semiHidden="1" w:unhideWhenUsed="1"/>
+    <w:lsdException w:name="index 2" w:semiHidden="1" w:unhideWhenUsed="1"/>
+    <w:lsdException w:name="index 3" w:semiHidden="1" w:unhideWhenUsed="1"/>
+    <w:lsdException w:name="index 4" w:semiHidden="1" w:unhideWhenUsed="1"/>
+    <w:lsdException w:name="index 5" w:semiHidden="1" w:unhideWhenUsed="1"/>
+    <w:lsdException w:name="index 6" w:semiHidden="1" w:unhideWhenUsed="1"/>
+    <w:lsdException w:name="index 7" w:semiHidden="1" w:unhideWhenUsed="1"/>
+    <w:lsdException w:name="index 8" w:semiHidden="1" w:unhideWhenUsed="1"/>
+    <w:lsdException w:name="index 9" w:semiHidden="1" w:unhideWhenUsed="1"/>
+    <w:lsdException w:name="toc 1" w:semiHidden="1" w:uiPriority="39" w:unhideWhenUsed="1"/>
+    <w:lsdException w:name="toc 2" w:semiHidden="1" w:uiPriority="39" w:unhideWhenUsed="1"/>
+    <w:lsdException w:name="toc 3" w:semiHidden="1" w:uiPriority="39" w:unhideWhenUsed="1"/>
+    <w:lsdException w:name="toc 4" w:semiHidden="1" w:uiPriority="39" w:unhideWhenUsed="1"/>
+    <w:lsdException w:name="toc 5" w:semiHidden="1" w:uiPriority="39" w:unhideWhenUsed="1"/>
+    <w:lsdException w:name="toc 6" w:semiHidden="1" w:uiPriority="39" w:unhideWhenUsed="1"/>
+    <w:lsdException w:name="toc 7" w:semiHidden="1" w:uiPriority="39" w:unhideWhenUsed="1"/>
+    <w:lsdException w:name="toc 8" w:semiHidden="1" w:uiPriority="39" w:unhideWhenUsed="1"/>
+    <w:lsdException w:name="toc 9" w:semiHidden="1" w:uiPriority="39" w:unhideWhenUsed="1"/>
+    <w:lsdException w:name="Normal Indent" w:semiHidden="1" w:unhideWhenUsed="1"/>
+    <w:lsdException w:name="footnote text" w:semiHidden="1" w:unhideWhenUsed="1"/>
+    <w:lsdException w:name="annotation text" w:semiHidden="1" w:unhideWhenUsed="1"/>
+    <w:lsdException w:name="header" w:semiHidden="1" w:uiPriority="0" w:unhideWhenUsed="1"/>
+    <w:lsdException w:name="footer" w:semiHidden="1" w:uiPriority="0" w:unhideWhenUsed="1"/>
+    <w:lsdException w:name="index heading" w:semiHidden="1" w:unhideWhenUsed="1"/>
+    <w:lsdException w:name="caption" w:semiHidden="1" w:uiPriority="35" w:unhideWhenUsed="1" w:qFormat="1"/>
+    <w:lsdException w:name="table of figures" w:semiHidden="1" w:unhideWhenUsed="1"/>
+    <w:lsdException w:name="envelope address" w:semiHidden="1" w:unhideWhenUsed="1"/>
+    <w:lsdException w:name="envelope return" w:semiHidden="1" w:unhideWhenUsed="1"/>
+    <w:lsdException w:name="footnote reference" w:semiHidden="1" w:unhideWhenUsed="1"/>
+    <w:lsdException w:name="annotation reference" w:semiHidden="1" w:unhideWhenUsed="1"/>
+    <w:lsdException w:name="line number" w:semiHidden="1" w:unhideWhenUsed="1"/>
+    <w:lsdException w:name="page number" w:semiHidden="1" w:uiPriority="0" w:unhideWhenUsed="1"/>
+    <w:lsdException w:name="endnote reference" w:semiHidden="1" w:unhideWhenUsed="1"/>
+    <w:lsdException w:name="endnote text" w:semiHidden="1" w:unhideWhenUsed="1"/>
+    <w:lsdException w:name="table of authorities" w:semiHidden="1" w:unhideWhenUsed="1"/>
+    <w:lsdException w:name="macro" w:semiHidden="1" w:unhideWhenUsed="1"/>
+    <w:lsdException w:name="toa heading" w:semiHidden="1" w:unhideWhenUsed="1"/>
+    <w:lsdException w:name="List" w:semiHidden="1" w:unhideWhenUsed="1"/>
+    <w:lsdException w:name="List Bullet" w:semiHidden="1" w:unhideWhenUsed="1"/>
+    <w:lsdException w:name="List Number" w:semiHidden="1" w:unhideWhenUsed="1"/>
+    <w:lsdException w:name="List 2" w:semiHidden="1" w:unhideWhenUsed="1"/>
+    <w:lsdException w:name="List 3" w:semiHidden="1" w:unhideWhenUsed="1"/>
+    <w:lsdException w:name="List 4" w:semiHidden="1" w:unhideWhenUsed="1"/>
+    <w:lsdException w:name="List 5" w:semiHidden="1" w:unhideWhenUsed="1"/>
+    <w:lsdException w:name="List Bullet 2" w:semiHidden="1" w:unhideWhenUsed="1"/>
+    <w:lsdException w:name="List Bullet 3" w:semiHidden="1" w:unhideWhenUsed="1"/>
+    <w:lsdException w:name="List Bullet 4" w:semiHidden="1" w:unhideWhenUsed="1"/>
+    <w:lsdException w:name="List Bullet 5" w:semiHidden="1" w:unhideWhenUsed="1"/>
+    <w:lsdException w:name="List Number 2" w:semiHidden="1" w:unhideWhenUsed="1"/>
+    <w:lsdException w:name="List Number 3" w:semiHidden="1" w:unhideWhenUsed="1"/>
+    <w:lsdException w:name="List Number 4" w:semiHidden="1" w:unhideWhenUsed="1"/>
+    <w:lsdException w:name="List Number 5" w:semiHidden="1" w:unhideWhenUsed="1"/>
+    <w:lsdException w:name="Title" w:uiPriority="0" w:qFormat="1"/>
+    <w:lsdException w:name="Closing" w:semiHidden="1" w:unhideWhenUsed="1"/>
+    <w:lsdException w:name="Signature" w:semiHidden="1" w:unhideWhenUsed="1"/>
+    <w:lsdException w:name="Default Paragraph Font" w:semiHidden="1" w:uiPriority="1" w:unhideWhenUsed="1"/>
+    <w:lsdException w:name="Body Text" w:semiHidden="1" w:uiPriority="0" w:unhideWhenUsed="1"/>
+    <w:lsdException w:name="Body Text Indent" w:semiHidden="1" w:unhideWhenUsed="1"/>
+    <w:lsdException w:name="List Continue" w:semiHidden="1" w:unhideWhenUsed="1"/>
+    <w:lsdException w:name="List Continue 2" w:semiHidden="1" w:unhideWhenUsed="1"/>
+    <w:lsdException w:name="List Continue 3" w:semiHidden="1" w:unhideWhenUsed="1"/>
+    <w:lsdException w:name="List Continue 4" w:semiHidden="1" w:unhideWhenUsed="1"/>
+    <w:lsdException w:name="List Continue 5" w:semiHidden="1" w:unhideWhenUsed="1"/>
+    <w:lsdException w:name="Message Header" w:semiHidden="1" w:unhideWhenUsed="1"/>
+    <w:lsdException w:name="Subtitle" w:uiPriority="11" w:qFormat="1"/>
+    <w:lsdException w:name="Salutation" w:semiHidden="1" w:unhideWhenUsed="1"/>
+    <w:lsdException w:name="Date" w:semiHidden="1" w:unhideWhenUsed="1"/>
+    <w:lsdException w:name="Body Text First Indent" w:semiHidden="1" w:unhideWhenUsed="1"/>
+    <w:lsdException w:name="Body Text First Indent 2" w:semiHidden="1" w:unhideWhenUsed="1"/>
+    <w:lsdException w:name="Note Heading" w:semiHidden="1" w:unhideWhenUsed="1"/>
+    <w:lsdException w:name="Body Text 2" w:semiHidden="1" w:unhideWhenUsed="1"/>
+    <w:lsdException w:name="Body Text 3" w:semiHidden="1" w:uiPriority="0" w:unhideWhenUsed="1"/>
+    <w:lsdException w:name="Body Text Indent 2" w:semiHidden="1" w:unhideWhenUsed="1"/>
+    <w:lsdException w:name="Body Text Indent 3" w:semiHidden="1" w:unhideWhenUsed="1"/>
+    <w:lsdException w:name="Block Text" w:semiHidden="1" w:unhideWhenUsed="1"/>
+    <w:lsdException w:name="Hyperlink" w:semiHidden="1" w:unhideWhenUsed="1"/>
+    <w:lsdException w:name="FollowedHyperlink" w:semiHidden="1" w:unhideWhenUsed="1"/>
+    <w:lsdException w:name="Strong" w:uiPriority="22" w:qFormat="1"/>
+    <w:lsdException w:name="Emphasis" w:uiPriority="20" w:qFormat="1"/>
+    <w:lsdException w:name="Document Map" w:semiHidden="1" w:unhideWhenUsed="1"/>
+    <w:lsdException w:name="Plain Text" w:semiHidden="1" w:unhideWhenUsed="1"/>
+    <w:lsdException w:name="E-mail Signature" w:semiHidden="1" w:unhideWhenUsed="1"/>
+    <w:lsdException w:name="HTML Top of Form" w:semiHidden="1" w:unhideWhenUsed="1"/>
+    <w:lsdException w:name="HTML Bottom of Form" w:semiHidden="1" w:unhideWhenUsed="1"/>
+    <w:lsdException w:name="Normal (Web)" w:semiHidden="1" w:unhideWhenUsed="1"/>
+    <w:lsdException w:name="HTML Acronym" w:semiHidden="1" w:unhideWhenUsed="1"/>
+    <w:lsdException w:name="HTML Address" w:semiHidden="1" w:unhideWhenUsed="1"/>
+    <w:lsdException w:name="HTML Cite" w:semiHidden="1" w:unhideWhenUsed="1"/>
+    <w:lsdException w:name="HTML Code" w:semiHidden="1" w:unhideWhenUsed="1"/>
+    <w:lsdException w:name="HTML Definition" w:semiHidden="1" w:unhideWhenUsed="1"/>
+    <w:lsdException w:name="HTML Keyboard" w:semiHidden="1" w:unhideWhenUsed="1"/>
+    <w:lsdException w:name="HTML Preformatted" w:semiHidden="1" w:unhideWhenUsed="1"/>
+    <w:lsdException w:name="HTML Sample" w:semiHidden="1" w:unhideWhenUsed="1"/>
+    <w:lsdException w:name="HTML Typewriter" w:semiHidden="1" w:unhideWhenUsed="1"/>
+    <w:lsdException w:name="HTML Variable" w:semiHidden="1" w:unhideWhenUsed="1"/>
+    <w:lsdException w:name="Normal Table" w:semiHidden="1" w:unhideWhenUsed="1"/>
+    <w:lsdException w:name="annotation subject" w:semiHidden="1" w:unhideWhenUsed="1"/>
+    <w:lsdException w:name="No List" w:semiHidden="1" w:unhideWhenUsed="1"/>
+    <w:lsdException w:name="Outline List 1" w:semiHidden="1" w:unhideWhenUsed="1"/>
+    <w:lsdException w:name="Outline List 2" w:semiHidden="1" w:unhideWhenUsed="1"/>
+    <w:lsdException w:name="Outline List 3" w:semiHidden="1" w:unhideWhenUsed="1"/>
+    <w:lsdException w:name="Table Simple 1" w:semiHidden="1" w:unhideWhenUsed="1"/>
+    <w:lsdException w:name="Table Simple 2" w:semiHidden="1" w:unhideWhenUsed="1"/>
+    <w:lsdException w:name="Table Simple 3" w:semiHidden="1" w:unhideWhenUsed="1"/>
+    <w:lsdException w:name="Table Classic 1" w:semiHidden="1" w:unhideWhenUsed="1"/>
+    <w:lsdException w:name="Table Classic 2" w:semiHidden="1" w:unhideWhenUsed="1"/>
+    <w:lsdException w:name="Table Classic 3" w:semiHidden="1" w:unhideWhenUsed="1"/>
+    <w:lsdException w:name="Table Classic 4" w:semiHidden="1" w:unhideWhenUsed="1"/>
+    <w:lsdException w:name="Table Colorful 1" w:semiHidden="1" w:unhideWhenUsed="1"/>
+    <w:lsdException w:name="Table Colorful 2" w:semiHidden="1" w:unhideWhenUsed="1"/>
+    <w:lsdException w:name="Table Colorful 3" w:semiHidden="1" w:unhideWhenUsed="1"/>
+    <w:lsdException w:name="Table Columns 1" w:semiHidden="1" w:unhideWhenUsed="1"/>
+    <w:lsdException w:name="Table Columns 2" w:semiHidden="1" w:unhideWhenUsed="1"/>
+    <w:lsdException w:name="Table Columns 3" w:semiHidden="1" w:unhideWhenUsed="1"/>
+    <w:lsdException w:name="Table Columns 4" w:semiHidden="1" w:unhideWhenUsed="1"/>
+    <w:lsdException w:name="Table Columns 5" w:semiHidden="1" w:unhideWhenUsed="1"/>
+    <w:lsdException w:name="Table Grid 1" w:semiHidden="1" w:unhideWhenUsed="1"/>
+    <w:lsdException w:name="Table Grid 2" w:semiHidden="1" w:unhideWhenUsed="1"/>
+    <w:lsdException w:name="Table Grid 3" w:semiHidden="1" w:unhideWhenUsed="1"/>
+    <w:lsdException w:name="Table Grid 4" w:semiHidden="1" w:unhideWhenUsed="1"/>
+    <w:lsdException w:name="Table Grid 5" w:semiHidden="1" w:unhideWhenUsed="1"/>
+    <w:lsdException w:name="Table Grid 6" w:semiHidden="1" w:unhideWhenUsed="1"/>
+    <w:lsdException w:name="Table Grid 7" w:semiHidden="1" w:unhideWhenUsed="1"/>
+    <w:lsdException w:name="Table Grid 8" w:semiHidden="1" w:unhideWhenUsed="1"/>
+    <w:lsdException w:name="Table List 1" w:semiHidden="1" w:unhideWhenUsed="1"/>
+    <w:lsdException w:name="Table List 2" w:semiHidden="1" w:unhideWhenUsed="1"/>
+    <w:lsdException w:name="Table List 3" w:semiHidden="1" w:unhideWhenUsed="1"/>
+    <w:lsdException w:name="Table List 4" w:semiHidden="1" w:unhideWhenUsed="1"/>
+    <w:lsdException w:name="Table List 5" w:semiHidden="1" w:unhideWhenUsed="1"/>
+    <w:lsdException w:name="Table List 6" w:semiHidden="1" w:unhideWhenUsed="1"/>
+    <w:lsdException w:name="Table List 7" w:semiHidden="1" w:unhideWhenUsed="1"/>
+    <w:lsdException w:name="Table List 8" w:semiHidden="1" w:unhideWhenUsed="1"/>
+    <w:lsdException w:name="Table 3D effects 1" w:semiHidden="1" w:unhideWhenUsed="1"/>
+    <w:lsdException w:name="Table 3D effects 2" w:semiHidden="1" w:unhideWhenUsed="1"/>
+    <w:lsdException w:name="Table 3D effects 3" w:semiHidden="1" w:unhideWhenUsed="1"/>
+    <w:lsdException w:name="Table Contemporary" w:semiHidden="1" w:unhideWhenUsed="1"/>
+    <w:lsdException w:name="Table Elegant" w:semiHidden="1" w:unhideWhenUsed="1"/>
+    <w:lsdException w:name="Table Professional" w:semiHidden="1" w:unhideWhenUsed="1"/>
+    <w:lsdException w:name="Table Subtle 1" w:semiHidden="1" w:unhideWhenUsed="1"/>
+    <w:lsdException w:name="Table Subtle 2" w:semiHidden="1" w:unhideWhenUsed="1"/>
+    <w:lsdException w:name="Table Web 1" w:semiHidden="1" w:unhideWhenUsed="1"/>
+    <w:lsdException w:name="Table Web 2" w:semiHidden="1" w:unhideWhenUsed="1"/>
+    <w:lsdException w:name="Table Web 3" w:semiHidden="1" w:unhideWhenUsed="1"/>
+    <w:lsdException w:name="Balloon Text" w:semiHidden="1" w:unhideWhenUsed="1"/>
+    <w:lsdException w:name="Table Grid" w:uiPriority="59"/>
+    <w:lsdException w:name="Table Theme" w:semiHidden="1" w:unhideWhenUsed="1"/>
+    <w:lsdException w:name="Placeholder Text" w:semiHidden="1"/>
+    <w:lsdException w:name="No Spacing" w:uiPriority="1" w:qFormat="1"/>
+    <w:lsdException w:name="Light Shading" w:uiPriority="60"/>
+    <w:lsdException w:name="Light List" w:uiPriority="61"/>
+    <w:lsdException w:name="Light Grid" w:uiPriority="62"/>
+    <w:lsdException w:name="Medium Shading 1" w:uiPriority="63"/>
+    <w:lsdException w:name="Medium Shading 2" w:uiPriority="64"/>
+    <w:lsdException w:name="Medium List 1" w:uiPriority="65"/>
+    <w:lsdException w:name="Medium List 2" w:uiPriority="66"/>
+    <w:lsdException w:name="Medium Grid 1" w:uiPriority="67"/>
+    <w:lsdException w:name="Medium Grid 2" w:uiPriority="68"/>
+    <w:lsdException w:name="Medium Grid 3" w:uiPriority="69"/>
+    <w:lsdException w:name="Dark List" w:uiPriority="70"/>
+    <w:lsdException w:name="Colorful Shading" w:uiPriority="71"/>
+    <w:lsdException w:name="Colorful List" w:uiPriority="72"/>
+    <w:lsdException w:name="Colorful Grid" w:uiPriority="73"/>
+    <w:lsdException w:name="Light Shading Accent 1" w:uiPriority="60"/>
+    <w:lsdException w:name="Light List Accent 1" w:uiPriority="61"/>
+    <w:lsdException w:name="Light Grid Accent 1" w:uiPriority="62"/>
+    <w:lsdException w:name="Medium Shading 1 Accent 1" w:uiPriority="63"/>
+    <w:lsdException w:name="Medium Shading 2 Accent 1" w:uiPriority="64"/>
+    <w:lsdException w:name="Medium List 1 Accent 1" w:uiPriority="65"/>
+    <w:lsdException w:name="Revision" w:semiHidden="1"/>
+    <w:lsdException w:name="List Paragraph" w:uiPriority="34" w:qFormat="1"/>
+    <w:lsdException w:name="Quote" w:uiPriority="29" w:qFormat="1"/>
+    <w:lsdException w:name="Intense Quote" w:uiPriority="30" w:qFormat="1"/>
+    <w:lsdException w:name="Medium List 2 Accent 1" w:uiPriority="66"/>
+    <w:lsdException w:name="Medium Grid 1 Accent 1" w:uiPriority="67"/>
+    <w:lsdException w:name="Medium Grid 2 Accent 1" w:uiPriority="68"/>
+    <w:lsdException w:name="Medium Grid 3 Accent 1" w:uiPriority="69"/>
+    <w:lsdException w:name="Dark List Accent 1" w:uiPriority="70"/>
+    <w:lsdException w:name="Colorful Shading Accent 1" w:uiPriority="71"/>
+    <w:lsdException w:name="Colorful List Accent 1" w:uiPriority="72"/>
+    <w:lsdException w:name="Colorful Grid Accent 1" w:uiPriority="73"/>
+    <w:lsdException w:name="Light Shading Accent 2" w:uiPriority="60"/>
+    <w:lsdException w:name="Light List Accent 2" w:uiPriority="61"/>
+    <w:lsdException w:name="Light Grid Accent 2" w:uiPriority="62"/>
+    <w:lsdException w:name="Medium Shading 1 Accent 2" w:uiPriority="63"/>
+    <w:lsdException w:name="Medium Shading 2 Accent 2" w:uiPriority="64"/>
+    <w:lsdException w:name="Medium List 1 Accent 2" w:uiPriority="65"/>
+    <w:lsdException w:name="Medium List 2 Accent 2" w:uiPriority="66"/>
+    <w:lsdException w:name="Medium Grid 1 Accent 2" w:uiPriority="67"/>
+    <w:lsdException w:name="Medium Grid 2 Accent 2" w:uiPriority="68"/>
+    <w:lsdException w:name="Medium Grid 3 Accent 2" w:uiPriority="69"/>
+    <w:lsdException w:name="Dark List Accent 2" w:uiPriority="70"/>
+    <w:lsdException w:name="Colorful Shading Accent 2" w:uiPriority="71"/>
+    <w:lsdException w:name="Colorful List Accent 2" w:uiPriority="72"/>
+    <w:lsdException w:name="Colorful Grid Accent 2" w:uiPriority="73"/>
+    <w:lsdException w:name="Light Shading Accent 3" w:uiPriority="60"/>
+    <w:lsdException w:name="Light List Accent 3" w:uiPriority="61"/>
+    <w:lsdException w:name="Light Grid Accent 3" w:uiPriority="62"/>
+    <w:lsdException w:name="Medium Shading 1 Accent 3" w:uiPriority="63"/>
+    <w:lsdException w:name="Medium Shading 2 Accent 3" w:uiPriority="64"/>
+    <w:lsdException w:name="Medium List 1 Accent 3" w:uiPriority="65"/>
+    <w:lsdException w:name="Medium List 2 Accent 3" w:uiPriority="66"/>
+    <w:lsdException w:name="Medium Grid 1 Accent 3" w:uiPriority="67"/>
+    <w:lsdException w:name="Medium Grid 2 Accent 3" w:uiPriority="68"/>
+    <w:lsdException w:name="Medium Grid 3 Accent 3" w:uiPriority="69"/>
+    <w:lsdException w:name="Dark List Accent 3" w:uiPriority="70"/>
+    <w:lsdException w:name="Colorful Shading Accent 3" w:uiPriority="71"/>
+    <w:lsdException w:name="Colorful List Accent 3" w:uiPriority="72"/>
+    <w:lsdException w:name="Colorful Grid Accent 3" w:uiPriority="73"/>
+    <w:lsdException w:name="Light Shading Accent 4" w:uiPriority="60"/>
+    <w:lsdException w:name="Light List Accent 4" w:uiPriority="61"/>
+    <w:lsdException w:name="Light Grid Accent 4" w:uiPriority="62"/>
+    <w:lsdException w:name="Medium Shading 1 Accent 4" w:uiPriority="63"/>
+    <w:lsdException w:name="Medium Shading 2 Accent 4" w:uiPriority="64"/>
+    <w:lsdException w:name="Medium List 1 Accent 4" w:uiPriority="65"/>
+    <w:lsdException w:name="Medium List 2 Accent 4" w:uiPriority="66"/>
+    <w:lsdException w:name="Medium Grid 1 Accent 4" w:uiPriority="67"/>
+    <w:lsdException w:name="Medium Grid 2 Accent 4" w:uiPriority="68"/>
+    <w:lsdException w:name="Medium Grid 3 Accent 4" w:uiPriority="69"/>
+    <w:lsdException w:name="Dark List Accent 4" w:uiPriority="70"/>
+    <w:lsdException w:name="Colorful Shading Accent 4" w:uiPriority="71"/>
+    <w:lsdException w:name="Colorful List Accent 4" w:uiPriority="72"/>
+    <w:lsdException w:name="Colorful Grid Accent 4" w:uiPriority="73"/>
+    <w:lsdException w:name="Light Shading Accent 5" w:uiPriority="60"/>
+    <w:lsdException w:name="Light List Accent 5" w:uiPriority="61"/>
+    <w:lsdException w:name="Light Grid Accent 5" w:uiPriority="62"/>
+    <w:lsdException w:name="Medium Shading 1 Accent 5" w:uiPriority="63"/>
+    <w:lsdException w:name="Medium Shading 2 Accent 5" w:uiPriority="64"/>
+    <w:lsdException w:name="Medium List 1 Accent 5" w:uiPriority="65"/>
+    <w:lsdException w:name="Medium List 2 Accent 5" w:uiPriority="66"/>
+    <w:lsdException w:name="Medium Grid 1 Accent 5" w:uiPriority="67"/>
+    <w:lsdException w:name="Medium Grid 2 Accent 5" w:uiPriority="68"/>
+    <w:lsdException w:name="Medium Grid 3 Accent 5" w:uiPriority="69"/>
+    <w:lsdException w:name="Dark List Accent 5" w:uiPriority="70"/>
+    <w:lsdException w:name="Colorful Shading Accent 5" w:uiPriority="71"/>
+    <w:lsdException w:name="Colorful List Accent 5" w:uiPriority="72"/>
+    <w:lsdException w:name="Colorful Grid Accent 5" w:uiPriority="73"/>
+    <w:lsdException w:name="Light Shading Accent 6" w:uiPriority="60"/>
+    <w:lsdException w:name="Light List Accent 6" w:uiPriority="61"/>
+    <w:lsdException w:name="Light Grid Accent 6" w:uiPriority="62"/>
+    <w:lsdException w:name="Medium Shading 1 Accent 6" w:uiPriority="63"/>
+    <w:lsdException w:name="Medium Shading 2 Accent 6" w:uiPriority="64"/>
+    <w:lsdException w:name="Medium List 1 Accent 6" w:uiPriority="65"/>
+    <w:lsdException w:name="Medium List 2 Accent 6" w:uiPriority="66"/>
+    <w:lsdException w:name="Medium Grid 1 Accent 6" w:uiPriority="67"/>
+    <w:lsdException w:name="Medium Grid 2 Accent 6" w:uiPriority="68"/>
+    <w:lsdException w:name="Medium Grid 3 Accent 6" w:uiPriority="69"/>
+    <w:lsdException w:name="Dark List Accent 6" w:uiPriority="70"/>
+    <w:lsdException w:name="Colorful Shading Accent 6" w:uiPriority="71"/>
+    <w:lsdException w:name="Colorful List Accent 6" w:uiPriority="72"/>
+    <w:lsdException w:name="Colorful Grid Accent 6" w:uiPriority="73"/>
+    <w:lsdException w:name="Subtle Emphasis" w:uiPriority="19" w:qFormat="1"/>
+    <w:lsdException w:name="Intense Emphasis" w:uiPriority="21" w:qFormat="1"/>
+    <w:lsdException w:name="Subtle Reference" w:uiPriority="31" w:qFormat="1"/>
+    <w:lsdException w:name="Intense Reference" w:uiPriority="32" w:qFormat="1"/>
+    <w:lsdException w:name="Book Title" w:uiPriority="33" w:qFormat="1"/>
+    <w:lsdException w:name="Bibliography" w:semiHidden="1" w:uiPriority="37" w:unhideWhenUsed="1"/>
+    <w:lsdException w:name="TOC Heading" w:semiHidden="1" w:uiPriority="39" w:unhideWhenUsed="1" w:qFormat="1"/>
+    <w:lsdException w:name="Plain Table 1" w:uiPriority="41"/>
+    <w:lsdException w:name="Plain Table 2" w:uiPriority="42"/>
+    <w:lsdException w:name="Plain Table 3" w:uiPriority="43"/>
+    <w:lsdException w:name="Plain Table 4" w:uiPriority="44"/>
+    <w:lsdException w:name="Plain Table 5" w:uiPriority="45"/>
+    <w:lsdException w:name="Grid Table Light" w:uiPriority="40"/>
+    <w:lsdException w:name="Grid Table 1 Light" w:uiPriority="46"/>
+    <w:lsdException w:name="Grid Table 2" w:uiPriority="47"/>
+    <w:lsdException w:name="Grid Table 3" w:uiPriority="48"/>
+    <w:lsdException w:name="Grid Table 4" w:uiPriority="49"/>
+    <w:lsdException w:name="Grid Table 5 Dark" w:uiPriority="50"/>
+    <w:lsdException w:name="Grid Table 6 Colorful" w:uiPriority="51"/>
+    <w:lsdException w:name="Grid Table 7 Colorful" w:uiPriority="52"/>
+    <w:lsdException w:name="Grid Table 1 Light Accent 1" w:uiPriority="46"/>
+    <w:lsdException w:name="Grid Table 2 Accent 1" w:uiPriority="47"/>
+    <w:lsdException w:name="Grid Table 3 Accent 1" w:uiPriority="48"/>
+    <w:lsdException w:name="Grid Table 4 Accent 1" w:uiPriority="49"/>
+    <w:lsdException w:name="Grid Table 5 Dark Accent 1" w:uiPriority="50"/>
+    <w:lsdException w:name="Grid Table 6 Colorful Accent 1" w:uiPriority="51"/>
+    <w:lsdException w:name="Grid Table 7 Colorful Accent 1" w:uiPriority="52"/>
+    <w:lsdException w:name="Grid Table 1 Light Accent 2" w:uiPriority="46"/>
+    <w:lsdException w:name="Grid Table 2 Accent 2" w:uiPriority="47"/>
+    <w:lsdException w:name="Grid Table 3 Accent 2" w:uiPriority="48"/>
+    <w:lsdException w:name="Grid Table 4 Accent 2" w:uiPriority="49"/>
+    <w:lsdException w:name="Grid Table 5 Dark Accent 2" w:uiPriority="50"/>
+    <w:lsdException w:name="Grid Table 6 Colorful Accent 2" w:uiPriority="51"/>
+    <w:lsdException w:name="Grid Table 7 Colorful Accent 2" w:uiPriority="52"/>
+    <w:lsdException w:name="Grid Table 1 Light Accent 3" w:uiPriority="46"/>
+    <w:lsdException w:name="Grid Table 2 Accent 3" w:uiPriority="47"/>
+    <w:lsdException w:name="Grid Table 3 Accent 3" w:uiPriority="48"/>
+    <w:lsdException w:name="Grid Table 4 Accent 3" w:uiPriority="49"/>
+    <w:lsdException w:name="Grid Table 5 Dark Accent 3" w:uiPriority="50"/>
+    <w:lsdException w:name="Grid Table 6 Colorful Accent 3" w:uiPriority="51"/>
+    <w:lsdException w:name="Grid Table 7 Colorful Accent 3" w:uiPriority="52"/>
+    <w:lsdException w:name="Grid Table 1 Light Accent 4" w:uiPriority="46"/>
+    <w:lsdException w:name="Grid Table 2 Accent 4" w:uiPriority="47"/>
+    <w:lsdException w:name="Grid Table 3 Accent 4" w:uiPriority="48"/>
+    <w:lsdException w:name="Grid Table 4 Accent 4" w:uiPriority="49"/>
+    <w:lsdException w:name="Grid Table 5 Dark Accent 4" w:uiPriority="50"/>
+    <w:lsdException w:name="Grid Table 6 Colorful Accent 4" w:uiPriority="51"/>
+    <w:lsdException w:name="Grid Table 7 Colorful Accent 4" w:uiPriority="52"/>
+    <w:lsdException w:name="Grid Table 1 Light Accent 5" w:uiPriority="46"/>
+    <w:lsdException w:name="Grid Table 2 Accent 5" w:uiPriority="47"/>
+    <w:lsdException w:name="Grid Table 3 Accent 5" w:uiPriority="48"/>
+    <w:lsdException w:name="Grid Table 4 Accent 5" w:uiPriority="49"/>
+    <w:lsdException w:name="Grid Table 5 Dark Accent 5" w:uiPriority="50"/>
+    <w:lsdException w:name="Grid Table 6 Colorful Accent 5" w:uiPriority="51"/>
+    <w:lsdException w:name="Grid Table 7 Colorful Accent 5" w:uiPriority="52"/>
+    <w:lsdException w:name="Grid Table 1 Light Accent 6" w:uiPriority="46"/>
+    <w:lsdException w:name="Grid Table 2 Accent 6" w:uiPriority="47"/>
+    <w:lsdException w:name="Grid Table 3 Accent 6" w:uiPriority="48"/>
+    <w:lsdException w:name="Grid Table 4 Accent 6" w:uiPriority="49"/>
+    <w:lsdException w:name="Grid Table 5 Dark Accent 6" w:uiPriority="50"/>
+    <w:lsdException w:name="Grid Table 6 Colorful Accent 6" w:uiPriority="51"/>
+    <w:lsdException w:name="Grid Table 7 Colorful Accent 6" w:uiPriority="52"/>
+    <w:lsdException w:name="List Table 1 Light" w:uiPriority="46"/>
+    <w:lsdException w:name="List Table 2" w:uiPriority="47"/>
+    <w:lsdException w:name="List Table 3" w:uiPriority="48"/>
+    <w:lsdException w:name="List Table 4" w:uiPriority="49"/>
+    <w:lsdException w:name="List Table 5 Dark" w:uiPriority="50"/>
+    <w:lsdException w:name="List Table 6 Colorful" w:uiPriority="51"/>
+    <w:lsdException w:name="List Table 7 Colorful" w:uiPriority="52"/>
+    <w:lsdException w:name="List Table 1 Light Accent 1" w:uiPriority="46"/>
+    <w:lsdException w:name="List Table 2 Accent 1" w:uiPriority="47"/>
+    <w:lsdException w:name="List Table 3 Accent 1" w:uiPriority="48"/>
+    <w:lsdException w:name="List Table 4 Accent 1" w:uiPriority="49"/>
+    <w:lsdException w:name="List Table 5 Dark Accent 1" w:uiPriority="50"/>
+    <w:lsdException w:name="List Table 6 Colorful Accent 1" w:uiPriority="51"/>
+    <w:lsdException w:name="List Table 7 Colorful Accent 1" w:uiPriority="52"/>
+    <w:lsdException w:name="List Table 1 Light Accent 2" w:uiPriority="46"/>
+    <w:lsdException w:name="List Table 2 Accent 2" w:uiPriority="47"/>
+    <w:lsdException w:name="List Table 3 Accent 2" w:uiPriority="48"/>
+    <w:lsdException w:name="List Table 4 Accent 2" w:uiPriority="49"/>
+    <w:lsdException w:name="List Table 5 Dark Accent 2" w:uiPriority="50"/>
+    <w:lsdException w:name="List Table 6 Colorful Accent 2" w:uiPriority="51"/>
+    <w:lsdException w:name="List Table 7 Colorful Accent 2" w:uiPriority="52"/>
+    <w:lsdException w:name="List Table 1 Light Accent 3" w:uiPriority="46"/>
+    <w:lsdException w:name="List Table 2 Accent 3" w:uiPriority="47"/>
+    <w:lsdException w:name="List Table 3 Accent 3" w:uiPriority="48"/>
+    <w:lsdException w:name="List Table 4 Accent 3" w:uiPriority="49"/>
+    <w:lsdException w:name="List Table 5 Dark Accent 3" w:uiPriority="50"/>
+    <w:lsdException w:name="List Table 6 Colorful Accent 3" w:uiPriority="51"/>
+    <w:lsdException w:name="List Table 7 Colorful Accent 3" w:uiPriority="52"/>
+    <w:lsdException w:name="List Table 1 Light Accent 4" w:uiPriority="46"/>
+    <w:lsdException w:name="List Table 2 Accent 4" w:uiPriority="47"/>
+    <w:lsdException w:name="List Table 3 Accent 4" w:uiPriority="48"/>
+    <w:lsdException w:name="List Table 4 Accent 4" w:uiPriority="49"/>
+    <w:lsdException w:name="List Table 5 Dark Accent 4" w:uiPriority="50"/>
+    <w:lsdException w:name="List Table 6 Colorful Accent 4" w:uiPriority="51"/>
+    <w:lsdException w:name="List Table 7 Colorful Accent 4" w:uiPriority="52"/>
+    <w:lsdException w:name="List Table 1 Light Accent 5" w:uiPriority="46"/>
+    <w:lsdException w:name="List Table 2 Accent 5" w:uiPriority="47"/>
+    <w:lsdException w:name="List Table 3 Accent 5" w:uiPriority="48"/>
+    <w:lsdException w:name="List Table 4 Accent 5" w:uiPriority="49"/>
+    <w:lsdException w:name="List Table 5 Dark Accent 5" w:uiPriority="50"/>
+    <w:lsdException w:name="List Table 6 Colorful Accent 5" w:uiPriority="51"/>
+    <w:lsdException w:name="List Table 7 Colorful Accent 5" w:uiPriority="52"/>
+    <w:lsdException w:name="List Table 1 Light Accent 6" w:uiPriority="46"/>
+    <w:lsdException w:name="List Table 2 Accent 6" w:uiPriority="47"/>
+    <w:lsdException w:name="List Table 3 Accent 6" w:uiPriority="48"/>
+    <w:lsdException w:name="List Table 4 Accent 6" w:uiPriority="49"/>
+    <w:lsdException w:name="List Table 5 Dark Accent 6" w:uiPriority="50"/>
+    <w:lsdException w:name="List Table 6 Colorful Accent 6" w:uiPriority="51"/>
+    <w:lsdException w:name="List Table 7 Colorful Accent 6" w:uiPriority="52"/>
   </w:latentStyles>
   <w:style w:type="paragraph" w:default="1" w:styleId="Normal">
     <w:name w:val="Normal"/>
@@ -2430,7 +3192,6 @@
     <w:uiPriority w:val="99"/>
     <w:semiHidden/>
     <w:unhideWhenUsed/>
-    <w:qFormat/>
     <w:tblPr>
       <w:tblInd w:w="0" w:type="dxa"/>
       <w:tblCellMar>
@@ -2738,8 +3499,8 @@
       <w:szCs w:val="16"/>
     </w:rPr>
   </w:style>
-  <w:style w:type="paragraph" w:customStyle="1" w:styleId="normal0">
-    <w:name w:val="normal"/>
+  <w:style w:type="paragraph" w:customStyle="1" w:styleId="Normal1">
+    <w:name w:val="Normal1"/>
     <w:rsid w:val="008903EA"/>
     <w:pPr>
       <w:widowControl w:val="0"/>

</xml_diff>

<commit_message>
Template d2.2 and d2.3
</commit_message>
<xml_diff>
--- a/D2.1-group-14.docx
+++ b/D2.1-group-14.docx
@@ -1,11 +1,11 @@
 
 <file path=word/document.xml><?xml version="1.0" encoding="utf-8"?>
-<w:document xmlns:wpc="http://schemas.microsoft.com/office/word/2010/wordprocessingCanvas" xmlns:mo="http://schemas.microsoft.com/office/mac/office/2008/main" xmlns:mc="http://schemas.openxmlformats.org/markup-compatibility/2006" xmlns:mv="urn:schemas-microsoft-com:mac:vml" xmlns:o="urn:schemas-microsoft-com:office:office" xmlns:r="http://schemas.openxmlformats.org/officeDocument/2006/relationships" xmlns:m="http://schemas.openxmlformats.org/officeDocument/2006/math" xmlns:v="urn:schemas-microsoft-com:vml" xmlns:wp14="http://schemas.microsoft.com/office/word/2010/wordprocessingDrawing" xmlns:wp="http://schemas.openxmlformats.org/drawingml/2006/wordprocessingDrawing" xmlns:w10="urn:schemas-microsoft-com:office:word" xmlns:w="http://schemas.openxmlformats.org/wordprocessingml/2006/main" xmlns:w14="http://schemas.microsoft.com/office/word/2010/wordml" xmlns:wpg="http://schemas.microsoft.com/office/word/2010/wordprocessingGroup" xmlns:wpi="http://schemas.microsoft.com/office/word/2010/wordprocessingInk" xmlns:wne="http://schemas.microsoft.com/office/word/2006/wordml" xmlns:wps="http://schemas.microsoft.com/office/word/2010/wordprocessingShape" mc:Ignorable="w14 wp14">
+<w:document xmlns:wpc="http://schemas.microsoft.com/office/word/2010/wordprocessingCanvas" xmlns:mc="http://schemas.openxmlformats.org/markup-compatibility/2006" xmlns:o="urn:schemas-microsoft-com:office:office" xmlns:r="http://schemas.openxmlformats.org/officeDocument/2006/relationships" xmlns:m="http://schemas.openxmlformats.org/officeDocument/2006/math" xmlns:v="urn:schemas-microsoft-com:vml" xmlns:wp14="http://schemas.microsoft.com/office/word/2010/wordprocessingDrawing" xmlns:wp="http://schemas.openxmlformats.org/drawingml/2006/wordprocessingDrawing" xmlns:w10="urn:schemas-microsoft-com:office:word" xmlns:w="http://schemas.openxmlformats.org/wordprocessingml/2006/main" xmlns:w14="http://schemas.microsoft.com/office/word/2010/wordml" xmlns:w15="http://schemas.microsoft.com/office/word/2012/wordml" xmlns:wpg="http://schemas.microsoft.com/office/word/2010/wordprocessingGroup" xmlns:wpi="http://schemas.microsoft.com/office/word/2010/wordprocessingInk" xmlns:wne="http://schemas.microsoft.com/office/word/2006/wordml" xmlns:wps="http://schemas.microsoft.com/office/word/2010/wordprocessingShape" mc:Ignorable="w14 w15 wp14">
   <w:background w:color="FFFFFF"/>
   <w:body>
     <w:p>
       <w:pPr>
-        <w:pStyle w:val="normal0"/>
+        <w:pStyle w:val="Normal1"/>
         <w:spacing w:after="120" w:line="240" w:lineRule="auto"/>
         <w:jc w:val="center"/>
       </w:pPr>
@@ -27,7 +27,7 @@
                     <pic:cNvPicPr preferRelativeResize="0"/>
                   </pic:nvPicPr>
                   <pic:blipFill>
-                    <a:blip r:embed="rId8"/>
+                    <a:blip r:embed="rId7"/>
                     <a:srcRect/>
                     <a:stretch>
                       <a:fillRect/>
@@ -49,115 +49,28 @@
           </wp:inline>
         </w:drawing>
       </w:r>
+    </w:p>
+    <w:p>
+      <w:pPr>
+        <w:pStyle w:val="Normal1"/>
+        <w:spacing w:after="120" w:line="240" w:lineRule="auto"/>
+        <w:jc w:val="center"/>
+        <w:rPr>
+          <w:rFonts w:ascii="Times New Roman" w:hAnsi="Times New Roman" w:cs="Times New Roman"/>
+        </w:rPr>
+      </w:pPr>
       <w:r>
         <w:rPr>
-          <w:noProof/>
-        </w:rPr>
-        <mc:AlternateContent>
-          <mc:Choice Requires="wps">
-            <w:drawing>
-              <wp:inline distT="0" distB="0" distL="114300" distR="114300" wp14:anchorId="05D985F1" wp14:editId="04F423C1">
-                <wp:extent cx="5537200" cy="469900"/>
-                <wp:effectExtent l="0" t="0" r="0" b="0"/>
-                <wp:docPr id="2" name=""/>
-                <wp:cNvGraphicFramePr/>
-                <a:graphic xmlns:a="http://schemas.openxmlformats.org/drawingml/2006/main">
-                  <a:graphicData uri="http://schemas.microsoft.com/office/word/2010/wordprocessingShape">
-                    <wps:wsp>
-                      <wps:cNvSpPr/>
-                      <wps:spPr>
-                        <a:xfrm>
-                          <a:off x="2578988" y="3546637"/>
-                          <a:ext cx="5534024" cy="466725"/>
-                        </a:xfrm>
-                        <a:prstGeom prst="rect">
-                          <a:avLst/>
-                        </a:prstGeom>
-                        <a:solidFill>
-                          <a:srgbClr val="FFFFFF"/>
-                        </a:solidFill>
-                        <a:ln>
-                          <a:noFill/>
-                        </a:ln>
-                      </wps:spPr>
-                      <wps:txbx>
-                        <w:txbxContent>
-                          <w:p>
-                            <w:pPr>
-                              <w:pStyle w:val="normal0"/>
-                              <w:spacing w:after="0" w:line="240" w:lineRule="auto"/>
-                              <w:textDirection w:val="btLr"/>
-                            </w:pPr>
-                          </w:p>
-                        </w:txbxContent>
-                      </wps:txbx>
-                      <wps:bodyPr lIns="91425" tIns="91425" rIns="91425" bIns="91425" anchor="ctr" anchorCtr="0"/>
-                    </wps:wsp>
-                  </a:graphicData>
-                </a:graphic>
-              </wp:inline>
-            </w:drawing>
-          </mc:Choice>
-          <mc:Fallback>
-            <w:pict>
-              <v:rect id="_x0000_s1026" style="width:436pt;height:37pt;visibility:visible;mso-wrap-style:square;mso-left-percent:-10001;mso-top-percent:-10001;mso-position-horizontal:absolute;mso-position-horizontal-relative:char;mso-position-vertical:absolute;mso-position-vertical-relative:line;mso-left-percent:-10001;mso-top-percent:-10001;v-text-anchor:middle" o:gfxdata="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" stroked="f">
-                <v:textbox inset="91425emu,91425emu,91425emu,91425emu">
-                  <w:txbxContent>
-                    <w:p>
-                      <w:pPr>
-                        <w:pStyle w:val="normal0"/>
-                        <w:spacing w:after="0" w:line="240" w:lineRule="auto"/>
-                        <w:textDirection w:val="btLr"/>
-                      </w:pPr>
-                    </w:p>
-                  </w:txbxContent>
-                </v:textbox>
-                <w10:anchorlock/>
-              </v:rect>
-            </w:pict>
-          </mc:Fallback>
-        </mc:AlternateContent>
+          <w:rFonts w:ascii="Times New Roman" w:eastAsia="Times New Roman" w:hAnsi="Times New Roman" w:cs="Times New Roman"/>
+          <w:sz w:val="24"/>
+          <w:szCs w:val="24"/>
+        </w:rPr>
+        <w:t>Hayden Aupperle, Gage Cottrell, Peter Huettl, Garrison Smith</w:t>
       </w:r>
     </w:p>
     <w:p>
       <w:pPr>
-        <w:pStyle w:val="normal0"/>
-        <w:spacing w:after="120" w:line="240" w:lineRule="auto"/>
-        <w:jc w:val="center"/>
-        <w:rPr>
-          <w:rFonts w:ascii="Times New Roman" w:hAnsi="Times New Roman" w:cs="Times New Roman"/>
-        </w:rPr>
-      </w:pPr>
-      <w:r>
-        <w:rPr>
-          <w:rFonts w:ascii="Times New Roman" w:eastAsia="Times New Roman" w:hAnsi="Times New Roman" w:cs="Times New Roman"/>
-          <w:sz w:val="24"/>
-          <w:szCs w:val="24"/>
-        </w:rPr>
-        <w:t xml:space="preserve">Hayden Aupperle, Gage Cottrell, Peter </w:t>
-      </w:r>
-      <w:proofErr w:type="spellStart"/>
-      <w:r>
-        <w:rPr>
-          <w:rFonts w:ascii="Times New Roman" w:eastAsia="Times New Roman" w:hAnsi="Times New Roman" w:cs="Times New Roman"/>
-          <w:sz w:val="24"/>
-          <w:szCs w:val="24"/>
-        </w:rPr>
-        <w:t>Huettl</w:t>
-      </w:r>
-      <w:proofErr w:type="spellEnd"/>
-      <w:r>
-        <w:rPr>
-          <w:rFonts w:ascii="Times New Roman" w:eastAsia="Times New Roman" w:hAnsi="Times New Roman" w:cs="Times New Roman"/>
-          <w:sz w:val="24"/>
-          <w:szCs w:val="24"/>
-        </w:rPr>
-        <w:t>, Garrison Smith</w:t>
-      </w:r>
-    </w:p>
-    <w:p>
-      <w:pPr>
-        <w:pStyle w:val="normal0"/>
+        <w:pStyle w:val="Normal1"/>
         <w:spacing w:after="120" w:line="240" w:lineRule="auto"/>
         <w:jc w:val="center"/>
         <w:rPr>
@@ -175,14 +88,14 @@
     </w:p>
     <w:p>
       <w:pPr>
-        <w:pStyle w:val="normal0"/>
+        <w:pStyle w:val="Normal1"/>
         <w:spacing w:after="120" w:line="240" w:lineRule="auto"/>
         <w:jc w:val="center"/>
         <w:rPr>
           <w:rFonts w:ascii="Times New Roman" w:hAnsi="Times New Roman" w:cs="Times New Roman"/>
         </w:rPr>
       </w:pPr>
-      <w:hyperlink r:id="rId9">
+      <w:hyperlink r:id="rId8">
         <w:r>
           <w:rPr>
             <w:rFonts w:ascii="Times New Roman" w:eastAsia="Times New Roman" w:hAnsi="Times New Roman" w:cs="Times New Roman"/>
@@ -194,11 +107,11 @@
           <w:t>https://github.com/petetetete/cs386-project</w:t>
         </w:r>
       </w:hyperlink>
-      <w:hyperlink r:id="rId10"/>
+      <w:hyperlink r:id="rId9"/>
     </w:p>
     <w:p>
       <w:pPr>
-        <w:pStyle w:val="normal0"/>
+        <w:pStyle w:val="Normal1"/>
         <w:spacing w:after="120" w:line="240" w:lineRule="auto"/>
         <w:jc w:val="center"/>
         <w:rPr>
@@ -216,7 +129,7 @@
     </w:p>
     <w:p>
       <w:pPr>
-        <w:pStyle w:val="normal0"/>
+        <w:pStyle w:val="Normal1"/>
         <w:spacing w:after="120" w:line="240" w:lineRule="auto"/>
         <w:jc w:val="center"/>
         <w:rPr>
@@ -234,7 +147,7 @@
     </w:p>
     <w:p>
       <w:pPr>
-        <w:pStyle w:val="normal0"/>
+        <w:pStyle w:val="Normal1"/>
         <w:spacing w:after="120" w:line="240" w:lineRule="auto"/>
         <w:jc w:val="center"/>
         <w:rPr>
@@ -252,7 +165,7 @@
     </w:p>
     <w:p>
       <w:pPr>
-        <w:pStyle w:val="normal0"/>
+        <w:pStyle w:val="Normal1"/>
         <w:spacing w:after="120" w:line="240" w:lineRule="auto"/>
         <w:jc w:val="center"/>
         <w:rPr>
@@ -280,16 +193,20 @@
     </w:p>
     <w:p>
       <w:pPr>
-        <w:pStyle w:val="normal0"/>
-        <w:spacing w:after="0" w:line="240" w:lineRule="auto"/>
         <w:rPr>
           <w:rFonts w:ascii="Times New Roman" w:hAnsi="Times New Roman" w:cs="Times New Roman"/>
         </w:rPr>
       </w:pPr>
+      <w:r>
+        <w:rPr>
+          <w:rFonts w:ascii="Times New Roman" w:hAnsi="Times New Roman" w:cs="Times New Roman"/>
+        </w:rPr>
+        <w:br w:type="page"/>
+      </w:r>
     </w:p>
     <w:p>
       <w:pPr>
-        <w:pStyle w:val="normal0"/>
+        <w:pStyle w:val="Normal1"/>
         <w:spacing w:after="0" w:line="240" w:lineRule="auto"/>
         <w:jc w:val="center"/>
         <w:rPr>
@@ -303,12 +220,13 @@
           <w:sz w:val="36"/>
           <w:szCs w:val="36"/>
         </w:rPr>
+        <w:lastRenderedPageBreak/>
         <w:t>Drop the Code</w:t>
       </w:r>
     </w:p>
     <w:p>
       <w:pPr>
-        <w:pStyle w:val="normal0"/>
+        <w:pStyle w:val="Normal1"/>
         <w:spacing w:after="0" w:line="240" w:lineRule="auto"/>
         <w:jc w:val="center"/>
         <w:rPr>
@@ -327,7 +245,7 @@
     </w:p>
     <w:p>
       <w:pPr>
-        <w:pStyle w:val="normal0"/>
+        <w:pStyle w:val="Normal1"/>
         <w:spacing w:after="0" w:line="240" w:lineRule="auto"/>
         <w:rPr>
           <w:rFonts w:ascii="Times New Roman" w:hAnsi="Times New Roman" w:cs="Times New Roman"/>
@@ -336,7 +254,7 @@
     </w:p>
     <w:p>
       <w:pPr>
-        <w:pStyle w:val="normal0"/>
+        <w:pStyle w:val="Normal1"/>
         <w:keepNext/>
         <w:spacing w:before="120" w:after="60" w:line="240" w:lineRule="auto"/>
         <w:rPr>
@@ -358,7 +276,7 @@
     </w:p>
     <w:p>
       <w:pPr>
-        <w:pStyle w:val="normal0"/>
+        <w:pStyle w:val="Normal1"/>
         <w:ind w:left="720"/>
         <w:rPr>
           <w:rFonts w:ascii="Times New Roman" w:hAnsi="Times New Roman" w:cs="Times New Roman"/>
@@ -368,21 +286,7 @@
         <w:rPr>
           <w:rFonts w:ascii="Times New Roman" w:hAnsi="Times New Roman" w:cs="Times New Roman"/>
         </w:rPr>
-        <w:t>The amount of programmers is rising throughout the world but most who have an interest in programm</w:t>
-      </w:r>
-      <w:r>
-        <w:rPr>
-          <w:rFonts w:ascii="Times New Roman" w:hAnsi="Times New Roman" w:cs="Times New Roman"/>
-        </w:rPr>
-        <w:t>i</w:t>
-      </w:r>
-      <w:bookmarkStart w:id="0" w:name="_GoBack"/>
-      <w:bookmarkEnd w:id="0"/>
-      <w:r>
-        <w:rPr>
-          <w:rFonts w:ascii="Times New Roman" w:hAnsi="Times New Roman" w:cs="Times New Roman"/>
-        </w:rPr>
-        <w:t xml:space="preserve">ng are usually intimidated by it and are unfortunately swayed away. Our product, </w:t>
+        <w:t xml:space="preserve">The amount of programmers is rising throughout the world but most who have an interest in programming are usually intimidated by it and are unfortunately swayed away. Our product, </w:t>
       </w:r>
       <w:r>
         <w:rPr>
@@ -395,25 +299,7 @@
         <w:rPr>
           <w:rFonts w:ascii="Times New Roman" w:hAnsi="Times New Roman" w:cs="Times New Roman"/>
         </w:rPr>
-        <w:t>, is meant to attract new programmers and keep them interested in programming while actually learning how to do it through the use of puzzles. Looking at advance</w:t>
-      </w:r>
-      <w:r>
-        <w:rPr>
-          <w:rFonts w:ascii="Times New Roman" w:hAnsi="Times New Roman" w:cs="Times New Roman"/>
-        </w:rPr>
-        <w:t>d programming can be overwhelming for newcomers but with our product it eases the users into programming and provides a fun and less-stressful environment for them to learn. The application utilizes the drag and drop method to give the users an idea of how</w:t>
-      </w:r>
-      <w:r>
-        <w:rPr>
-          <w:rFonts w:ascii="Times New Roman" w:hAnsi="Times New Roman" w:cs="Times New Roman"/>
-        </w:rPr>
-        <w:t xml:space="preserve"> to properly format their programs without the difficulty of actual programming. When all of the puzzles have been completed the user can go back and actually try writing those programs following the format they’ve already done on their first time through.</w:t>
-      </w:r>
-      <w:r>
-        <w:rPr>
-          <w:rFonts w:ascii="Times New Roman" w:hAnsi="Times New Roman" w:cs="Times New Roman"/>
-        </w:rPr>
-        <w:t xml:space="preserve"> In </w:t>
+        <w:t xml:space="preserve">, is meant to attract new programmers and keep them interested in programming while actually learning how to do it through the use of puzzles. Looking at advanced programming can be overwhelming for newcomers but with our product it eases the users into programming and provides a fun and less-stressful environment for them to learn. The application utilizes the drag and drop method to give the users an idea of how to properly format their programs without the difficulty of actual programming. When all of the puzzles have been completed the user can go back and actually try writing those programs following the format they’ve already done on their first time through. In </w:t>
       </w:r>
       <w:r>
         <w:rPr>
@@ -426,19 +312,7 @@
         <w:rPr>
           <w:rFonts w:ascii="Times New Roman" w:hAnsi="Times New Roman" w:cs="Times New Roman"/>
         </w:rPr>
-        <w:t xml:space="preserve"> there will be many different features including: difficulty levels, competitive play with other programmers, and many others to give the user variation in how they learn the material. This product is not limited to only new users; it’s al</w:t>
-      </w:r>
-      <w:r>
-        <w:rPr>
-          <w:rFonts w:ascii="Times New Roman" w:hAnsi="Times New Roman" w:cs="Times New Roman"/>
-        </w:rPr>
-        <w:t>so for experienced users who are looking to refine their skills even more. Furthermore, people who are not interested in programming but like to work with puzzles are able to use it as well. Our main goal with this product is to get more people into the fi</w:t>
-      </w:r>
-      <w:r>
-        <w:rPr>
-          <w:rFonts w:ascii="Times New Roman" w:hAnsi="Times New Roman" w:cs="Times New Roman"/>
-        </w:rPr>
-        <w:t xml:space="preserve">eld of programming and hopefully increasing the rate of people getting into the workforce in the future. With </w:t>
+        <w:t xml:space="preserve"> there will be many different features including: difficulty levels, competitive play with other programmers, and many others to give the user variation in how they learn the material. This product is not limited to only new users; it’s also for experienced users who are looking to refine their skills even more. Furthermore, people who are not interested in programming but like to work with puzzles are able to use it as well. Our main goal with this product is to get more people into the field of programming and hopefully increasing the rate of people getting into the workforce in the future. With </w:t>
       </w:r>
       <w:r>
         <w:rPr>
@@ -451,18 +325,12 @@
         <w:rPr>
           <w:rFonts w:ascii="Times New Roman" w:hAnsi="Times New Roman" w:cs="Times New Roman"/>
         </w:rPr>
-        <w:t xml:space="preserve"> more people can be introduced to programming without the rigorous look and feel to it while still learning the proper basics to push</w:t>
-      </w:r>
-      <w:r>
-        <w:rPr>
-          <w:rFonts w:ascii="Times New Roman" w:hAnsi="Times New Roman" w:cs="Times New Roman"/>
-        </w:rPr>
-        <w:t xml:space="preserve"> them further into their programming career.</w:t>
+        <w:t xml:space="preserve"> more people can be introduced to programming without the rigorous look and feel to it while still learning the proper basics to push them further into their programming career.</w:t>
       </w:r>
     </w:p>
     <w:p>
       <w:pPr>
-        <w:pStyle w:val="normal0"/>
+        <w:pStyle w:val="Normal1"/>
         <w:spacing w:after="0" w:line="240" w:lineRule="auto"/>
         <w:rPr>
           <w:rFonts w:ascii="Times New Roman" w:hAnsi="Times New Roman" w:cs="Times New Roman"/>
@@ -471,7 +339,7 @@
     </w:p>
     <w:p>
       <w:pPr>
-        <w:pStyle w:val="normal0"/>
+        <w:pStyle w:val="Normal1"/>
         <w:spacing w:after="0" w:line="240" w:lineRule="auto"/>
         <w:rPr>
           <w:rFonts w:ascii="Times New Roman" w:hAnsi="Times New Roman" w:cs="Times New Roman"/>
@@ -480,7 +348,7 @@
     </w:p>
     <w:p>
       <w:pPr>
-        <w:pStyle w:val="normal0"/>
+        <w:pStyle w:val="Normal1"/>
         <w:keepNext/>
         <w:numPr>
           <w:ilvl w:val="0"/>
@@ -502,13 +370,12 @@
           <w:sz w:val="24"/>
           <w:szCs w:val="24"/>
         </w:rPr>
-        <w:lastRenderedPageBreak/>
         <w:t>Positioning</w:t>
       </w:r>
     </w:p>
     <w:p>
       <w:pPr>
-        <w:pStyle w:val="normal0"/>
+        <w:pStyle w:val="Normal1"/>
         <w:keepNext/>
         <w:numPr>
           <w:ilvl w:val="0"/>
@@ -563,7 +430,7 @@
           </w:tcPr>
           <w:p>
             <w:pPr>
-              <w:pStyle w:val="normal0"/>
+              <w:pStyle w:val="Normal1"/>
               <w:keepNext/>
               <w:keepLines/>
               <w:spacing w:after="120" w:line="240" w:lineRule="auto"/>
@@ -599,7 +466,7 @@
           </w:tcPr>
           <w:p>
             <w:pPr>
-              <w:pStyle w:val="normal0"/>
+              <w:pStyle w:val="Normal1"/>
               <w:tabs>
                 <w:tab w:val="left" w:pos="540"/>
                 <w:tab w:val="left" w:pos="1260"/>
@@ -638,7 +505,7 @@
           </w:tcPr>
           <w:p>
             <w:pPr>
-              <w:pStyle w:val="normal0"/>
+              <w:pStyle w:val="Normal1"/>
               <w:keepNext/>
               <w:keepLines/>
               <w:spacing w:after="120" w:line="240" w:lineRule="auto"/>
@@ -647,7 +514,6 @@
                 <w:rFonts w:ascii="Times New Roman" w:hAnsi="Times New Roman" w:cs="Times New Roman"/>
               </w:rPr>
             </w:pPr>
-            <w:proofErr w:type="gramStart"/>
             <w:r>
               <w:rPr>
                 <w:rFonts w:ascii="Times New Roman" w:eastAsia="Times New Roman" w:hAnsi="Times New Roman" w:cs="Times New Roman"/>
@@ -656,7 +522,6 @@
               </w:rPr>
               <w:t>affects</w:t>
             </w:r>
-            <w:proofErr w:type="gramEnd"/>
           </w:p>
         </w:tc>
         <w:tc>
@@ -676,7 +541,7 @@
           </w:tcPr>
           <w:p>
             <w:pPr>
-              <w:pStyle w:val="normal0"/>
+              <w:pStyle w:val="Normal1"/>
               <w:tabs>
                 <w:tab w:val="left" w:pos="540"/>
                 <w:tab w:val="left" w:pos="1260"/>
@@ -715,7 +580,7 @@
           </w:tcPr>
           <w:p>
             <w:pPr>
-              <w:pStyle w:val="normal0"/>
+              <w:pStyle w:val="Normal1"/>
               <w:keepNext/>
               <w:keepLines/>
               <w:spacing w:after="120" w:line="240" w:lineRule="auto"/>
@@ -724,23 +589,13 @@
                 <w:rFonts w:ascii="Times New Roman" w:hAnsi="Times New Roman" w:cs="Times New Roman"/>
               </w:rPr>
             </w:pPr>
-            <w:proofErr w:type="gramStart"/>
-            <w:r>
-              <w:rPr>
-                <w:rFonts w:ascii="Times New Roman" w:eastAsia="Times New Roman" w:hAnsi="Times New Roman" w:cs="Times New Roman"/>
-                <w:sz w:val="20"/>
-                <w:szCs w:val="20"/>
-              </w:rPr>
-              <w:t>the</w:t>
-            </w:r>
-            <w:proofErr w:type="gramEnd"/>
-            <w:r>
-              <w:rPr>
-                <w:rFonts w:ascii="Times New Roman" w:eastAsia="Times New Roman" w:hAnsi="Times New Roman" w:cs="Times New Roman"/>
-                <w:sz w:val="20"/>
-                <w:szCs w:val="20"/>
-              </w:rPr>
-              <w:t xml:space="preserve"> impact of which is</w:t>
+            <w:r>
+              <w:rPr>
+                <w:rFonts w:ascii="Times New Roman" w:eastAsia="Times New Roman" w:hAnsi="Times New Roman" w:cs="Times New Roman"/>
+                <w:sz w:val="20"/>
+                <w:szCs w:val="20"/>
+              </w:rPr>
+              <w:t>the impact of which is</w:t>
             </w:r>
           </w:p>
         </w:tc>
@@ -761,7 +616,7 @@
           </w:tcPr>
           <w:p>
             <w:pPr>
-              <w:pStyle w:val="normal0"/>
+              <w:pStyle w:val="Normal1"/>
               <w:tabs>
                 <w:tab w:val="left" w:pos="540"/>
                 <w:tab w:val="left" w:pos="1260"/>
@@ -800,7 +655,7 @@
           </w:tcPr>
           <w:p>
             <w:pPr>
-              <w:pStyle w:val="normal0"/>
+              <w:pStyle w:val="Normal1"/>
               <w:keepLines/>
               <w:spacing w:after="120" w:line="240" w:lineRule="auto"/>
               <w:ind w:left="72"/>
@@ -808,23 +663,13 @@
                 <w:rFonts w:ascii="Times New Roman" w:hAnsi="Times New Roman" w:cs="Times New Roman"/>
               </w:rPr>
             </w:pPr>
-            <w:proofErr w:type="gramStart"/>
-            <w:r>
-              <w:rPr>
-                <w:rFonts w:ascii="Times New Roman" w:eastAsia="Times New Roman" w:hAnsi="Times New Roman" w:cs="Times New Roman"/>
-                <w:sz w:val="20"/>
-                <w:szCs w:val="20"/>
-              </w:rPr>
-              <w:t>a</w:t>
-            </w:r>
-            <w:proofErr w:type="gramEnd"/>
-            <w:r>
-              <w:rPr>
-                <w:rFonts w:ascii="Times New Roman" w:eastAsia="Times New Roman" w:hAnsi="Times New Roman" w:cs="Times New Roman"/>
-                <w:sz w:val="20"/>
-                <w:szCs w:val="20"/>
-              </w:rPr>
-              <w:t xml:space="preserve"> successful solution would be</w:t>
+            <w:r>
+              <w:rPr>
+                <w:rFonts w:ascii="Times New Roman" w:eastAsia="Times New Roman" w:hAnsi="Times New Roman" w:cs="Times New Roman"/>
+                <w:sz w:val="20"/>
+                <w:szCs w:val="20"/>
+              </w:rPr>
+              <w:t>a successful solution would be</w:t>
             </w:r>
           </w:p>
         </w:tc>
@@ -845,7 +690,7 @@
           </w:tcPr>
           <w:p>
             <w:pPr>
-              <w:pStyle w:val="normal0"/>
+              <w:pStyle w:val="Normal1"/>
               <w:tabs>
                 <w:tab w:val="left" w:pos="540"/>
                 <w:tab w:val="left" w:pos="1260"/>
@@ -861,41 +706,7 @@
                 <w:sz w:val="20"/>
                 <w:szCs w:val="20"/>
               </w:rPr>
-              <w:t>A s</w:t>
-            </w:r>
-            <w:r>
-              <w:rPr>
-                <w:rFonts w:ascii="Times New Roman" w:eastAsia="Times" w:hAnsi="Times New Roman" w:cs="Times New Roman"/>
-                <w:sz w:val="20"/>
-                <w:szCs w:val="20"/>
-              </w:rPr>
-              <w:t>uccessful solution means a successful future workforce. A larger percentage of students would graduate from computer science programs and in turn, affect the technology of the future. A solution would provide a valuable resource to not only those looking t</w:t>
-            </w:r>
-            <w:r>
-              <w:rPr>
-                <w:rFonts w:ascii="Times New Roman" w:eastAsia="Times" w:hAnsi="Times New Roman" w:cs="Times New Roman"/>
-                <w:sz w:val="20"/>
-                <w:szCs w:val="20"/>
-              </w:rPr>
-              <w:t xml:space="preserve">o graduate, but those currently in the workforce looking to educate </w:t>
-            </w:r>
-            <w:proofErr w:type="gramStart"/>
-            <w:r>
-              <w:rPr>
-                <w:rFonts w:ascii="Times New Roman" w:eastAsia="Times" w:hAnsi="Times New Roman" w:cs="Times New Roman"/>
-                <w:sz w:val="20"/>
-                <w:szCs w:val="20"/>
-              </w:rPr>
-              <w:t>themselves</w:t>
-            </w:r>
-            <w:proofErr w:type="gramEnd"/>
-            <w:r>
-              <w:rPr>
-                <w:rFonts w:ascii="Times New Roman" w:eastAsia="Times" w:hAnsi="Times New Roman" w:cs="Times New Roman"/>
-                <w:sz w:val="20"/>
-                <w:szCs w:val="20"/>
-              </w:rPr>
-              <w:t xml:space="preserve"> further. </w:t>
+              <w:t xml:space="preserve">A successful solution means a successful future workforce. A larger percentage of students would graduate from computer science programs and in turn, affect the technology of the future. A solution would provide a valuable resource to not only those looking to graduate, but those currently in the workforce looking to educate themselves further. </w:t>
             </w:r>
           </w:p>
         </w:tc>
@@ -903,7 +714,7 @@
     </w:tbl>
     <w:p>
       <w:pPr>
-        <w:pStyle w:val="normal0"/>
+        <w:pStyle w:val="Normal1"/>
         <w:keepNext/>
         <w:numPr>
           <w:ilvl w:val="0"/>
@@ -925,6 +736,7 @@
           <w:sz w:val="20"/>
           <w:szCs w:val="20"/>
         </w:rPr>
+        <w:lastRenderedPageBreak/>
         <w:t>Product Position Statement</w:t>
       </w:r>
     </w:p>
@@ -958,7 +770,7 @@
           </w:tcPr>
           <w:p>
             <w:pPr>
-              <w:pStyle w:val="normal0"/>
+              <w:pStyle w:val="Normal1"/>
               <w:keepNext/>
               <w:keepLines/>
               <w:spacing w:after="120" w:line="240" w:lineRule="auto"/>
@@ -994,7 +806,7 @@
           </w:tcPr>
           <w:p>
             <w:pPr>
-              <w:pStyle w:val="normal0"/>
+              <w:pStyle w:val="Normal1"/>
               <w:tabs>
                 <w:tab w:val="left" w:pos="540"/>
                 <w:tab w:val="left" w:pos="1260"/>
@@ -1033,7 +845,7 @@
           </w:tcPr>
           <w:p>
             <w:pPr>
-              <w:pStyle w:val="normal0"/>
+              <w:pStyle w:val="Normal1"/>
               <w:keepNext/>
               <w:keepLines/>
               <w:spacing w:after="120" w:line="240" w:lineRule="auto"/>
@@ -1069,7 +881,7 @@
           </w:tcPr>
           <w:p>
             <w:pPr>
-              <w:pStyle w:val="normal0"/>
+              <w:pStyle w:val="Normal1"/>
               <w:tabs>
                 <w:tab w:val="left" w:pos="540"/>
                 <w:tab w:val="left" w:pos="1260"/>
@@ -1108,7 +920,7 @@
           </w:tcPr>
           <w:p>
             <w:pPr>
-              <w:pStyle w:val="normal0"/>
+              <w:pStyle w:val="Normal1"/>
               <w:keepNext/>
               <w:keepLines/>
               <w:spacing w:after="120" w:line="240" w:lineRule="auto"/>
@@ -1144,7 +956,7 @@
           </w:tcPr>
           <w:p>
             <w:pPr>
-              <w:pStyle w:val="normal0"/>
+              <w:pStyle w:val="Normal1"/>
               <w:tabs>
                 <w:tab w:val="left" w:pos="540"/>
                 <w:tab w:val="left" w:pos="1260"/>
@@ -1183,7 +995,7 @@
           </w:tcPr>
           <w:p>
             <w:pPr>
-              <w:pStyle w:val="normal0"/>
+              <w:pStyle w:val="Normal1"/>
               <w:keepNext/>
               <w:keepLines/>
               <w:spacing w:after="120" w:line="240" w:lineRule="auto"/>
@@ -1219,7 +1031,7 @@
           </w:tcPr>
           <w:p>
             <w:pPr>
-              <w:pStyle w:val="normal0"/>
+              <w:pStyle w:val="Normal1"/>
               <w:tabs>
                 <w:tab w:val="left" w:pos="540"/>
                 <w:tab w:val="left" w:pos="1260"/>
@@ -1258,7 +1070,7 @@
           </w:tcPr>
           <w:p>
             <w:pPr>
-              <w:pStyle w:val="normal0"/>
+              <w:pStyle w:val="Normal1"/>
               <w:keepNext/>
               <w:keepLines/>
               <w:spacing w:after="120" w:line="240" w:lineRule="auto"/>
@@ -1294,7 +1106,7 @@
           </w:tcPr>
           <w:p>
             <w:pPr>
-              <w:pStyle w:val="normal0"/>
+              <w:pStyle w:val="Normal1"/>
               <w:tabs>
                 <w:tab w:val="left" w:pos="540"/>
                 <w:tab w:val="left" w:pos="1260"/>
@@ -1333,7 +1145,7 @@
           </w:tcPr>
           <w:p>
             <w:pPr>
-              <w:pStyle w:val="normal0"/>
+              <w:pStyle w:val="Normal1"/>
               <w:keepLines/>
               <w:spacing w:after="120" w:line="240" w:lineRule="auto"/>
               <w:ind w:left="72"/>
@@ -1368,7 +1180,7 @@
           </w:tcPr>
           <w:p>
             <w:pPr>
-              <w:pStyle w:val="normal0"/>
+              <w:pStyle w:val="Normal1"/>
               <w:tabs>
                 <w:tab w:val="left" w:pos="540"/>
                 <w:tab w:val="left" w:pos="1260"/>
@@ -1392,7 +1204,7 @@
     </w:tbl>
     <w:p>
       <w:pPr>
-        <w:pStyle w:val="normal0"/>
+        <w:pStyle w:val="Normal1"/>
         <w:keepNext/>
         <w:spacing w:before="120" w:after="60" w:line="240" w:lineRule="auto"/>
         <w:rPr>
@@ -1405,7 +1217,7 @@
     </w:p>
     <w:p>
       <w:pPr>
-        <w:pStyle w:val="normal0"/>
+        <w:pStyle w:val="Normal1"/>
         <w:keepNext/>
         <w:numPr>
           <w:ilvl w:val="0"/>
@@ -1432,7 +1244,7 @@
     </w:p>
     <w:p>
       <w:pPr>
-        <w:pStyle w:val="normal0"/>
+        <w:pStyle w:val="Normal1"/>
         <w:keepNext/>
         <w:numPr>
           <w:ilvl w:val="0"/>
@@ -1459,7 +1271,7 @@
     </w:p>
     <w:p>
       <w:pPr>
-        <w:pStyle w:val="normal0"/>
+        <w:pStyle w:val="Normal1"/>
         <w:tabs>
           <w:tab w:val="left" w:pos="540"/>
           <w:tab w:val="left" w:pos="1260"/>
@@ -1501,7 +1313,7 @@
           </w:tcPr>
           <w:p>
             <w:pPr>
-              <w:pStyle w:val="normal0"/>
+              <w:pStyle w:val="Normal1"/>
               <w:spacing w:after="0" w:line="240" w:lineRule="auto"/>
               <w:rPr>
                 <w:rFonts w:ascii="Times New Roman" w:hAnsi="Times New Roman" w:cs="Times New Roman"/>
@@ -1535,7 +1347,7 @@
           </w:tcPr>
           <w:p>
             <w:pPr>
-              <w:pStyle w:val="normal0"/>
+              <w:pStyle w:val="Normal1"/>
               <w:spacing w:after="0" w:line="240" w:lineRule="auto"/>
               <w:rPr>
                 <w:rFonts w:ascii="Times New Roman" w:hAnsi="Times New Roman" w:cs="Times New Roman"/>
@@ -1569,7 +1381,7 @@
           </w:tcPr>
           <w:p>
             <w:pPr>
-              <w:pStyle w:val="normal0"/>
+              <w:pStyle w:val="Normal1"/>
               <w:spacing w:after="0" w:line="240" w:lineRule="auto"/>
               <w:rPr>
                 <w:rFonts w:ascii="Times New Roman" w:hAnsi="Times New Roman" w:cs="Times New Roman"/>
@@ -1605,7 +1417,7 @@
           </w:tcPr>
           <w:p>
             <w:pPr>
-              <w:pStyle w:val="normal0"/>
+              <w:pStyle w:val="Normal1"/>
               <w:tabs>
                 <w:tab w:val="left" w:pos="540"/>
                 <w:tab w:val="left" w:pos="1260"/>
@@ -1626,7 +1438,7 @@
           </w:p>
           <w:p>
             <w:pPr>
-              <w:pStyle w:val="normal0"/>
+              <w:pStyle w:val="Normal1"/>
               <w:tabs>
                 <w:tab w:val="left" w:pos="540"/>
                 <w:tab w:val="left" w:pos="1260"/>
@@ -1655,7 +1467,7 @@
           </w:tcPr>
           <w:p>
             <w:pPr>
-              <w:pStyle w:val="normal0"/>
+              <w:pStyle w:val="Normal1"/>
               <w:tabs>
                 <w:tab w:val="left" w:pos="540"/>
                 <w:tab w:val="left" w:pos="1260"/>
@@ -1692,7 +1504,7 @@
           </w:tcPr>
           <w:p>
             <w:pPr>
-              <w:pStyle w:val="normal0"/>
+              <w:pStyle w:val="Normal1"/>
               <w:tabs>
                 <w:tab w:val="left" w:pos="540"/>
                 <w:tab w:val="left" w:pos="1260"/>
@@ -1724,30 +1536,12 @@
                 <w:sz w:val="20"/>
                 <w:szCs w:val="20"/>
               </w:rPr>
-              <w:t xml:space="preserve"> puzzles. They should also make sure that people </w:t>
-            </w:r>
-            <w:proofErr w:type="gramStart"/>
-            <w:r>
-              <w:rPr>
-                <w:rFonts w:ascii="Times New Roman" w:hAnsi="Times New Roman" w:cs="Times New Roman"/>
-                <w:sz w:val="20"/>
-                <w:szCs w:val="20"/>
-              </w:rPr>
-              <w:t>will</w:t>
-            </w:r>
-            <w:proofErr w:type="gramEnd"/>
-            <w:r>
-              <w:rPr>
-                <w:rFonts w:ascii="Times New Roman" w:hAnsi="Times New Roman" w:cs="Times New Roman"/>
-                <w:sz w:val="20"/>
-                <w:szCs w:val="20"/>
-              </w:rPr>
-              <w:t xml:space="preserve"> enjoy the product for what it is used for and not an easy get away app. </w:t>
-            </w:r>
-          </w:p>
-          <w:p>
-            <w:pPr>
-              <w:pStyle w:val="normal0"/>
+              <w:t xml:space="preserve"> puzzles. They should also make sure that people will enjoy the product for what it is used for and not an easy get away app. </w:t>
+            </w:r>
+          </w:p>
+          <w:p>
+            <w:pPr>
+              <w:pStyle w:val="Normal1"/>
               <w:tabs>
                 <w:tab w:val="left" w:pos="540"/>
                 <w:tab w:val="left" w:pos="1260"/>
@@ -1778,7 +1572,7 @@
           </w:tcPr>
           <w:p>
             <w:pPr>
-              <w:pStyle w:val="normal0"/>
+              <w:pStyle w:val="Normal1"/>
               <w:tabs>
                 <w:tab w:val="left" w:pos="540"/>
                 <w:tab w:val="left" w:pos="1260"/>
@@ -1815,7 +1609,7 @@
           </w:tcPr>
           <w:p>
             <w:pPr>
-              <w:pStyle w:val="normal0"/>
+              <w:pStyle w:val="Normal1"/>
               <w:tabs>
                 <w:tab w:val="left" w:pos="540"/>
                 <w:tab w:val="left" w:pos="1260"/>
@@ -1831,33 +1625,7 @@
                 <w:sz w:val="20"/>
                 <w:szCs w:val="20"/>
               </w:rPr>
-              <w:t xml:space="preserve">This stakeholder would be </w:t>
-            </w:r>
-            <w:proofErr w:type="gramStart"/>
-            <w:r>
-              <w:rPr>
-                <w:rFonts w:ascii="Times New Roman" w:eastAsia="Times" w:hAnsi="Times New Roman" w:cs="Times New Roman"/>
-                <w:sz w:val="20"/>
-                <w:szCs w:val="20"/>
-              </w:rPr>
-              <w:t>teachers</w:t>
-            </w:r>
-            <w:proofErr w:type="gramEnd"/>
-            <w:r>
-              <w:rPr>
-                <w:rFonts w:ascii="Times New Roman" w:eastAsia="Times" w:hAnsi="Times New Roman" w:cs="Times New Roman"/>
-                <w:sz w:val="20"/>
-                <w:szCs w:val="20"/>
-              </w:rPr>
-              <w:t xml:space="preserve"> in education who would use this app as a tool for problem solving </w:t>
-            </w:r>
-            <w:r>
-              <w:rPr>
-                <w:rFonts w:ascii="Times New Roman" w:eastAsia="Times" w:hAnsi="Times New Roman" w:cs="Times New Roman"/>
-                <w:sz w:val="20"/>
-                <w:szCs w:val="20"/>
-              </w:rPr>
-              <w:t xml:space="preserve">within school. </w:t>
+              <w:t xml:space="preserve">This stakeholder would be teachers in education who would use this app as a tool for problem solving within school. </w:t>
             </w:r>
           </w:p>
         </w:tc>
@@ -1878,7 +1646,7 @@
           </w:tcPr>
           <w:p>
             <w:pPr>
-              <w:pStyle w:val="normal0"/>
+              <w:pStyle w:val="Normal1"/>
               <w:tabs>
                 <w:tab w:val="left" w:pos="540"/>
                 <w:tab w:val="left" w:pos="1260"/>
@@ -1917,7 +1685,7 @@
           </w:tcPr>
           <w:p>
             <w:pPr>
-              <w:pStyle w:val="normal0"/>
+              <w:pStyle w:val="Normal1"/>
               <w:tabs>
                 <w:tab w:val="left" w:pos="540"/>
                 <w:tab w:val="left" w:pos="1260"/>
@@ -1933,7 +1701,6 @@
                 <w:sz w:val="24"/>
                 <w:szCs w:val="24"/>
               </w:rPr>
-              <w:lastRenderedPageBreak/>
               <w:t>Puzzle game players</w:t>
             </w:r>
           </w:p>
@@ -1955,7 +1722,7 @@
           </w:tcPr>
           <w:p>
             <w:pPr>
-              <w:pStyle w:val="normal0"/>
+              <w:pStyle w:val="Normal1"/>
               <w:tabs>
                 <w:tab w:val="left" w:pos="540"/>
                 <w:tab w:val="left" w:pos="1260"/>
@@ -1971,33 +1738,7 @@
                 <w:sz w:val="20"/>
                 <w:szCs w:val="20"/>
               </w:rPr>
-              <w:t>This stakeholder is someone w</w:t>
-            </w:r>
-            <w:r>
-              <w:rPr>
-                <w:rFonts w:ascii="Times New Roman" w:eastAsia="Times" w:hAnsi="Times New Roman" w:cs="Times New Roman"/>
-                <w:sz w:val="20"/>
-                <w:szCs w:val="20"/>
-              </w:rPr>
-              <w:t xml:space="preserve">ho is into the strategic and </w:t>
-            </w:r>
-            <w:proofErr w:type="gramStart"/>
-            <w:r>
-              <w:rPr>
-                <w:rFonts w:ascii="Times New Roman" w:eastAsia="Times" w:hAnsi="Times New Roman" w:cs="Times New Roman"/>
-                <w:sz w:val="20"/>
-                <w:szCs w:val="20"/>
-              </w:rPr>
-              <w:t>puzzle</w:t>
-            </w:r>
-            <w:proofErr w:type="gramEnd"/>
-            <w:r>
-              <w:rPr>
-                <w:rFonts w:ascii="Times New Roman" w:eastAsia="Times" w:hAnsi="Times New Roman" w:cs="Times New Roman"/>
-                <w:sz w:val="20"/>
-                <w:szCs w:val="20"/>
-              </w:rPr>
-              <w:t xml:space="preserve"> part of games. </w:t>
+              <w:t xml:space="preserve">This stakeholder is someone who is into the strategic and puzzle part of games. </w:t>
             </w:r>
           </w:p>
         </w:tc>
@@ -2018,7 +1759,7 @@
           </w:tcPr>
           <w:p>
             <w:pPr>
-              <w:pStyle w:val="normal0"/>
+              <w:pStyle w:val="Normal1"/>
               <w:tabs>
                 <w:tab w:val="left" w:pos="540"/>
                 <w:tab w:val="left" w:pos="1260"/>
@@ -2028,8 +1769,8 @@
                 <w:rFonts w:ascii="Times New Roman" w:hAnsi="Times New Roman" w:cs="Times New Roman"/>
               </w:rPr>
             </w:pPr>
-            <w:bookmarkStart w:id="1" w:name="_gjdgxs" w:colFirst="0" w:colLast="0"/>
-            <w:bookmarkEnd w:id="1"/>
+            <w:bookmarkStart w:id="0" w:name="_gjdgxs" w:colFirst="0" w:colLast="0"/>
+            <w:bookmarkEnd w:id="0"/>
             <w:r>
               <w:rPr>
                 <w:rFonts w:ascii="Times New Roman" w:hAnsi="Times New Roman" w:cs="Times New Roman"/>
@@ -2052,15 +1793,7 @@
                 <w:sz w:val="20"/>
                 <w:szCs w:val="20"/>
               </w:rPr>
-              <w:t xml:space="preserve"> also need to make sure that the puzzles</w:t>
-            </w:r>
-            <w:r>
-              <w:rPr>
-                <w:rFonts w:ascii="Times New Roman" w:hAnsi="Times New Roman" w:cs="Times New Roman"/>
-                <w:sz w:val="20"/>
-                <w:szCs w:val="20"/>
-              </w:rPr>
-              <w:t xml:space="preserve"> are always getting harder and that they don’t stay easy forever. </w:t>
+              <w:t xml:space="preserve"> also need to make sure that the puzzles are always getting harder and that they don’t stay easy forever. </w:t>
             </w:r>
           </w:p>
         </w:tc>
@@ -2068,7 +1801,7 @@
     </w:tbl>
     <w:p>
       <w:pPr>
-        <w:pStyle w:val="normal0"/>
+        <w:pStyle w:val="Normal1"/>
         <w:keepNext/>
         <w:spacing w:before="120" w:after="60" w:line="240" w:lineRule="auto"/>
         <w:rPr>
@@ -2078,7 +1811,7 @@
     </w:p>
     <w:p>
       <w:pPr>
-        <w:pStyle w:val="normal0"/>
+        <w:pStyle w:val="Normal1"/>
         <w:keepNext/>
         <w:numPr>
           <w:ilvl w:val="0"/>
@@ -2106,7 +1839,7 @@
     </w:p>
     <w:p>
       <w:pPr>
-        <w:pStyle w:val="normal0"/>
+        <w:pStyle w:val="Normal1"/>
         <w:keepNext/>
         <w:numPr>
           <w:ilvl w:val="1"/>
@@ -2133,7 +1866,7 @@
     </w:p>
     <w:p>
       <w:pPr>
-        <w:pStyle w:val="normal0"/>
+        <w:pStyle w:val="Normal1"/>
         <w:keepNext/>
         <w:numPr>
           <w:ilvl w:val="1"/>
@@ -2155,20 +1888,12 @@
           <w:sz w:val="20"/>
           <w:szCs w:val="20"/>
         </w:rPr>
-        <w:t>A task will be defined as one puzzle, which,</w:t>
-      </w:r>
-      <w:r>
-        <w:rPr>
-          <w:rFonts w:ascii="Times New Roman" w:eastAsia="Arial" w:hAnsi="Times New Roman" w:cs="Times New Roman"/>
-          <w:sz w:val="20"/>
-          <w:szCs w:val="20"/>
-        </w:rPr>
-        <w:t xml:space="preserve"> depending on the difficulty and the user’s prior experience with programming, will take anywhere from 1 minute to 10 minutes. As the difficulty of the puzzles increase, so should the time spent solving them. </w:t>
+        <w:t xml:space="preserve">A task will be defined as one puzzle, which, depending on the difficulty and the user’s prior experience with programming, will take anywhere from 1 minute to 10 minutes. As the difficulty of the puzzles increase, so should the time spent solving them. </w:t>
       </w:r>
     </w:p>
     <w:p>
       <w:pPr>
-        <w:pStyle w:val="normal0"/>
+        <w:pStyle w:val="Normal1"/>
         <w:keepNext/>
         <w:numPr>
           <w:ilvl w:val="1"/>
@@ -2190,38 +1915,12 @@
           <w:sz w:val="20"/>
           <w:szCs w:val="20"/>
         </w:rPr>
-        <w:t>There is only one environmental constraint, an</w:t>
-      </w:r>
-      <w:r>
-        <w:rPr>
-          <w:rFonts w:ascii="Times New Roman" w:eastAsia="Arial" w:hAnsi="Times New Roman" w:cs="Times New Roman"/>
-          <w:sz w:val="20"/>
-          <w:szCs w:val="20"/>
-        </w:rPr>
-        <w:t xml:space="preserve">d that is that the app will be mobile only. As per the current plans, in-app features will not need access to the </w:t>
-      </w:r>
-      <w:proofErr w:type="gramStart"/>
-      <w:r>
-        <w:rPr>
-          <w:rFonts w:ascii="Times New Roman" w:eastAsia="Arial" w:hAnsi="Times New Roman" w:cs="Times New Roman"/>
-          <w:sz w:val="20"/>
-          <w:szCs w:val="20"/>
-        </w:rPr>
-        <w:t>internet</w:t>
-      </w:r>
-      <w:proofErr w:type="gramEnd"/>
-      <w:r>
-        <w:rPr>
-          <w:rFonts w:ascii="Times New Roman" w:eastAsia="Arial" w:hAnsi="Times New Roman" w:cs="Times New Roman"/>
-          <w:sz w:val="20"/>
-          <w:szCs w:val="20"/>
-        </w:rPr>
-        <w:t xml:space="preserve"> at any time. </w:t>
+        <w:t xml:space="preserve">There is only one environmental constraint, and that is that the app will be mobile only. As per the current plans, in-app features will not need access to the internet at any time. </w:t>
       </w:r>
     </w:p>
     <w:p>
       <w:pPr>
-        <w:pStyle w:val="normal0"/>
+        <w:pStyle w:val="Normal1"/>
         <w:keepNext/>
         <w:numPr>
           <w:ilvl w:val="1"/>
@@ -2248,7 +1947,7 @@
     </w:p>
     <w:p>
       <w:pPr>
-        <w:pStyle w:val="normal0"/>
+        <w:pStyle w:val="Normal1"/>
         <w:keepNext/>
         <w:numPr>
           <w:ilvl w:val="1"/>
@@ -2270,7 +1969,7 @@
           <w:sz w:val="20"/>
           <w:szCs w:val="20"/>
         </w:rPr>
-        <w:t>However, in the future there may be integra</w:t>
+        <w:t xml:space="preserve">However, in the future there may be integration with social media sites such as Facebook or </w:t>
       </w:r>
       <w:r>
         <w:rPr>
@@ -2278,30 +1977,13 @@
           <w:sz w:val="20"/>
           <w:szCs w:val="20"/>
         </w:rPr>
-        <w:t xml:space="preserve">tion with social media sites such as Facebook or Google; these features will require an </w:t>
-      </w:r>
-      <w:proofErr w:type="gramStart"/>
-      <w:r>
-        <w:rPr>
-          <w:rFonts w:ascii="Times New Roman" w:eastAsia="Arial" w:hAnsi="Times New Roman" w:cs="Times New Roman"/>
-          <w:sz w:val="20"/>
-          <w:szCs w:val="20"/>
-        </w:rPr>
-        <w:t>internet</w:t>
-      </w:r>
-      <w:proofErr w:type="gramEnd"/>
-      <w:r>
-        <w:rPr>
-          <w:rFonts w:ascii="Times New Roman" w:eastAsia="Arial" w:hAnsi="Times New Roman" w:cs="Times New Roman"/>
-          <w:sz w:val="20"/>
-          <w:szCs w:val="20"/>
-        </w:rPr>
-        <w:t xml:space="preserve"> connection. </w:t>
+        <w:lastRenderedPageBreak/>
+        <w:t xml:space="preserve">Google; these features will require an internet connection. </w:t>
       </w:r>
     </w:p>
     <w:p>
       <w:pPr>
-        <w:pStyle w:val="normal0"/>
+        <w:pStyle w:val="Normal1"/>
         <w:keepNext/>
         <w:numPr>
           <w:ilvl w:val="1"/>
@@ -2322,20 +2004,12 @@
           <w:sz w:val="20"/>
           <w:szCs w:val="20"/>
         </w:rPr>
-        <w:t>The user’s role will be to solve the puzzles given to them and in doing so, will unlock additional puzzles using the skills they have gained in th</w:t>
-      </w:r>
-      <w:r>
-        <w:rPr>
-          <w:rFonts w:ascii="Times New Roman" w:eastAsia="Arial" w:hAnsi="Times New Roman" w:cs="Times New Roman"/>
-          <w:sz w:val="20"/>
-          <w:szCs w:val="20"/>
-        </w:rPr>
-        <w:t>e puzzles they solved thus far.</w:t>
+        <w:t>The user’s role will be to solve the puzzles given to them and in doing so, will unlock additional puzzles using the skills they have gained in the puzzles they solved thus far.</w:t>
       </w:r>
     </w:p>
     <w:p>
       <w:pPr>
-        <w:pStyle w:val="normal0"/>
+        <w:pStyle w:val="Normal1"/>
         <w:keepNext/>
         <w:spacing w:before="120" w:after="60" w:line="240" w:lineRule="auto"/>
         <w:ind w:left="720"/>
@@ -2346,7 +2020,7 @@
     </w:p>
     <w:p>
       <w:pPr>
-        <w:pStyle w:val="normal0"/>
+        <w:pStyle w:val="Normal1"/>
         <w:keepNext/>
         <w:numPr>
           <w:ilvl w:val="0"/>
@@ -2373,7 +2047,7 @@
     </w:p>
     <w:p>
       <w:pPr>
-        <w:pStyle w:val="normal0"/>
+        <w:pStyle w:val="Normal1"/>
         <w:keepNext/>
         <w:numPr>
           <w:ilvl w:val="0"/>
@@ -2429,7 +2103,7 @@
           </w:tcPr>
           <w:p>
             <w:pPr>
-              <w:pStyle w:val="normal0"/>
+              <w:pStyle w:val="Normal1"/>
               <w:keepLines/>
               <w:spacing w:after="120" w:line="240" w:lineRule="auto"/>
               <w:rPr>
@@ -2464,7 +2138,7 @@
           </w:tcPr>
           <w:p>
             <w:pPr>
-              <w:pStyle w:val="normal0"/>
+              <w:pStyle w:val="Normal1"/>
               <w:keepLines/>
               <w:spacing w:after="120" w:line="240" w:lineRule="auto"/>
               <w:rPr>
@@ -2499,7 +2173,7 @@
           </w:tcPr>
           <w:p>
             <w:pPr>
-              <w:pStyle w:val="normal0"/>
+              <w:pStyle w:val="Normal1"/>
               <w:keepLines/>
               <w:spacing w:after="120" w:line="240" w:lineRule="auto"/>
               <w:rPr>
@@ -2534,7 +2208,7 @@
           </w:tcPr>
           <w:p>
             <w:pPr>
-              <w:pStyle w:val="normal0"/>
+              <w:pStyle w:val="Normal1"/>
               <w:keepLines/>
               <w:spacing w:after="120" w:line="240" w:lineRule="auto"/>
               <w:rPr>
@@ -2571,7 +2245,7 @@
           </w:tcPr>
           <w:p>
             <w:pPr>
-              <w:pStyle w:val="normal0"/>
+              <w:pStyle w:val="Normal1"/>
               <w:keepLines/>
               <w:spacing w:after="120" w:line="240" w:lineRule="auto"/>
               <w:rPr>
@@ -2605,7 +2279,7 @@
           </w:tcPr>
           <w:p>
             <w:pPr>
-              <w:pStyle w:val="normal0"/>
+              <w:pStyle w:val="Normal1"/>
               <w:keepLines/>
               <w:spacing w:after="120" w:line="240" w:lineRule="auto"/>
               <w:rPr>
@@ -2639,7 +2313,7 @@
           </w:tcPr>
           <w:p>
             <w:pPr>
-              <w:pStyle w:val="normal0"/>
+              <w:pStyle w:val="Normal1"/>
               <w:keepLines/>
               <w:spacing w:after="120" w:line="240" w:lineRule="auto"/>
               <w:rPr>
@@ -2673,20 +2347,30 @@
           </w:tcPr>
           <w:p>
             <w:pPr>
-              <w:pStyle w:val="normal0"/>
-              <w:keepLines/>
-              <w:spacing w:after="120" w:line="240" w:lineRule="auto"/>
-              <w:rPr>
-                <w:rFonts w:ascii="Times New Roman" w:hAnsi="Times New Roman" w:cs="Times New Roman"/>
-              </w:rPr>
-            </w:pPr>
-            <w:r>
-              <w:rPr>
-                <w:rFonts w:ascii="Times New Roman" w:eastAsia="Times New Roman" w:hAnsi="Times New Roman" w:cs="Times New Roman"/>
-                <w:sz w:val="20"/>
-                <w:szCs w:val="20"/>
-              </w:rPr>
-              <w:t>On app release</w:t>
+              <w:pStyle w:val="Normal1"/>
+              <w:keepLines/>
+              <w:spacing w:after="120" w:line="240" w:lineRule="auto"/>
+              <w:rPr>
+                <w:rFonts w:ascii="Times New Roman" w:hAnsi="Times New Roman" w:cs="Times New Roman"/>
+              </w:rPr>
+            </w:pPr>
+            <w:r>
+              <w:rPr>
+                <w:rFonts w:ascii="Times New Roman" w:eastAsia="Times New Roman" w:hAnsi="Times New Roman" w:cs="Times New Roman"/>
+                <w:sz w:val="20"/>
+                <w:szCs w:val="20"/>
+              </w:rPr>
+              <w:t>On app r</w:t>
+            </w:r>
+            <w:bookmarkStart w:id="1" w:name="_GoBack"/>
+            <w:bookmarkEnd w:id="1"/>
+            <w:r>
+              <w:rPr>
+                <w:rFonts w:ascii="Times New Roman" w:eastAsia="Times New Roman" w:hAnsi="Times New Roman" w:cs="Times New Roman"/>
+                <w:sz w:val="20"/>
+                <w:szCs w:val="20"/>
+              </w:rPr>
+              <w:t>elease</w:t>
             </w:r>
           </w:p>
         </w:tc>
@@ -2709,7 +2393,7 @@
           </w:tcPr>
           <w:p>
             <w:pPr>
-              <w:pStyle w:val="normal0"/>
+              <w:pStyle w:val="Normal1"/>
               <w:keepLines/>
               <w:spacing w:after="120" w:line="240" w:lineRule="auto"/>
               <w:rPr>
@@ -2743,7 +2427,7 @@
           </w:tcPr>
           <w:p>
             <w:pPr>
-              <w:pStyle w:val="normal0"/>
+              <w:pStyle w:val="Normal1"/>
               <w:keepLines/>
               <w:spacing w:after="120" w:line="240" w:lineRule="auto"/>
               <w:rPr>
@@ -2777,7 +2461,7 @@
           </w:tcPr>
           <w:p>
             <w:pPr>
-              <w:pStyle w:val="normal0"/>
+              <w:pStyle w:val="Normal1"/>
               <w:keepLines/>
               <w:spacing w:after="120" w:line="240" w:lineRule="auto"/>
               <w:rPr>
@@ -2811,7 +2495,7 @@
           </w:tcPr>
           <w:p>
             <w:pPr>
-              <w:pStyle w:val="normal0"/>
+              <w:pStyle w:val="Normal1"/>
               <w:keepLines/>
               <w:spacing w:after="120" w:line="240" w:lineRule="auto"/>
               <w:rPr>
@@ -2847,7 +2531,7 @@
           </w:tcPr>
           <w:p>
             <w:pPr>
-              <w:pStyle w:val="normal0"/>
+              <w:pStyle w:val="Normal1"/>
               <w:keepLines/>
               <w:spacing w:after="120" w:line="240" w:lineRule="auto"/>
               <w:rPr>
@@ -2881,7 +2565,7 @@
           </w:tcPr>
           <w:p>
             <w:pPr>
-              <w:pStyle w:val="normal0"/>
+              <w:pStyle w:val="Normal1"/>
               <w:keepLines/>
               <w:spacing w:after="120" w:line="240" w:lineRule="auto"/>
               <w:rPr>
@@ -2915,7 +2599,7 @@
           </w:tcPr>
           <w:p>
             <w:pPr>
-              <w:pStyle w:val="normal0"/>
+              <w:pStyle w:val="Normal1"/>
               <w:keepLines/>
               <w:spacing w:after="120" w:line="240" w:lineRule="auto"/>
               <w:rPr>
@@ -2949,7 +2633,7 @@
           </w:tcPr>
           <w:p>
             <w:pPr>
-              <w:pStyle w:val="normal0"/>
+              <w:pStyle w:val="Normal1"/>
               <w:keepLines/>
               <w:spacing w:after="120" w:line="240" w:lineRule="auto"/>
               <w:rPr>
@@ -2985,7 +2669,7 @@
           </w:tcPr>
           <w:p>
             <w:pPr>
-              <w:pStyle w:val="normal0"/>
+              <w:pStyle w:val="Normal1"/>
               <w:keepLines/>
               <w:spacing w:after="120" w:line="240" w:lineRule="auto"/>
               <w:rPr>
@@ -3019,7 +2703,7 @@
           </w:tcPr>
           <w:p>
             <w:pPr>
-              <w:pStyle w:val="normal0"/>
+              <w:pStyle w:val="Normal1"/>
               <w:keepLines/>
               <w:spacing w:after="120" w:line="240" w:lineRule="auto"/>
               <w:rPr>
@@ -3053,7 +2737,7 @@
           </w:tcPr>
           <w:p>
             <w:pPr>
-              <w:pStyle w:val="normal0"/>
+              <w:pStyle w:val="Normal1"/>
               <w:keepLines/>
               <w:spacing w:after="120" w:line="240" w:lineRule="auto"/>
               <w:rPr>
@@ -3087,7 +2771,7 @@
           </w:tcPr>
           <w:p>
             <w:pPr>
-              <w:pStyle w:val="normal0"/>
+              <w:pStyle w:val="Normal1"/>
               <w:keepLines/>
               <w:spacing w:after="120" w:line="240" w:lineRule="auto"/>
               <w:rPr>
@@ -3123,7 +2807,7 @@
           </w:tcPr>
           <w:p>
             <w:pPr>
-              <w:pStyle w:val="normal0"/>
+              <w:pStyle w:val="Normal1"/>
               <w:keepLines/>
               <w:spacing w:after="120" w:line="240" w:lineRule="auto"/>
               <w:rPr>
@@ -3157,7 +2841,7 @@
           </w:tcPr>
           <w:p>
             <w:pPr>
-              <w:pStyle w:val="normal0"/>
+              <w:pStyle w:val="Normal1"/>
               <w:keepLines/>
               <w:spacing w:after="120" w:line="240" w:lineRule="auto"/>
               <w:rPr>
@@ -3191,7 +2875,7 @@
           </w:tcPr>
           <w:p>
             <w:pPr>
-              <w:pStyle w:val="normal0"/>
+              <w:pStyle w:val="Normal1"/>
               <w:keepLines/>
               <w:spacing w:after="120" w:line="240" w:lineRule="auto"/>
               <w:rPr>
@@ -3225,7 +2909,7 @@
           </w:tcPr>
           <w:p>
             <w:pPr>
-              <w:pStyle w:val="normal0"/>
+              <w:pStyle w:val="Normal1"/>
               <w:keepLines/>
               <w:spacing w:after="120" w:line="240" w:lineRule="auto"/>
               <w:rPr>
@@ -3261,38 +2945,20 @@
           </w:tcPr>
           <w:p>
             <w:pPr>
-              <w:pStyle w:val="normal0"/>
-              <w:keepLines/>
-              <w:spacing w:after="120" w:line="240" w:lineRule="auto"/>
-              <w:rPr>
-                <w:rFonts w:ascii="Times New Roman" w:hAnsi="Times New Roman" w:cs="Times New Roman"/>
-              </w:rPr>
-            </w:pPr>
-            <w:r>
-              <w:rPr>
-                <w:rFonts w:ascii="Times New Roman" w:eastAsia="Times New Roman" w:hAnsi="Times New Roman" w:cs="Times New Roman"/>
-                <w:sz w:val="20"/>
-                <w:szCs w:val="20"/>
-              </w:rPr>
-              <w:t xml:space="preserve">Player </w:t>
-            </w:r>
-            <w:proofErr w:type="spellStart"/>
-            <w:r>
-              <w:rPr>
-                <w:rFonts w:ascii="Times New Roman" w:eastAsia="Times New Roman" w:hAnsi="Times New Roman" w:cs="Times New Roman"/>
-                <w:sz w:val="20"/>
-                <w:szCs w:val="20"/>
-              </w:rPr>
-              <w:t>vs</w:t>
-            </w:r>
-            <w:proofErr w:type="spellEnd"/>
-            <w:r>
-              <w:rPr>
-                <w:rFonts w:ascii="Times New Roman" w:eastAsia="Times New Roman" w:hAnsi="Times New Roman" w:cs="Times New Roman"/>
-                <w:sz w:val="20"/>
-                <w:szCs w:val="20"/>
-              </w:rPr>
-              <w:t xml:space="preserve"> player challenging</w:t>
+              <w:pStyle w:val="Normal1"/>
+              <w:keepLines/>
+              <w:spacing w:after="120" w:line="240" w:lineRule="auto"/>
+              <w:rPr>
+                <w:rFonts w:ascii="Times New Roman" w:hAnsi="Times New Roman" w:cs="Times New Roman"/>
+              </w:rPr>
+            </w:pPr>
+            <w:r>
+              <w:rPr>
+                <w:rFonts w:ascii="Times New Roman" w:eastAsia="Times New Roman" w:hAnsi="Times New Roman" w:cs="Times New Roman"/>
+                <w:sz w:val="20"/>
+                <w:szCs w:val="20"/>
+              </w:rPr>
+              <w:t>Player vs player challenging</w:t>
             </w:r>
           </w:p>
         </w:tc>
@@ -3313,7 +2979,7 @@
           </w:tcPr>
           <w:p>
             <w:pPr>
-              <w:pStyle w:val="normal0"/>
+              <w:pStyle w:val="Normal1"/>
               <w:keepLines/>
               <w:spacing w:after="120" w:line="240" w:lineRule="auto"/>
               <w:rPr>
@@ -3347,7 +3013,7 @@
           </w:tcPr>
           <w:p>
             <w:pPr>
-              <w:pStyle w:val="normal0"/>
+              <w:pStyle w:val="Normal1"/>
               <w:keepLines/>
               <w:spacing w:after="120" w:line="240" w:lineRule="auto"/>
               <w:rPr>
@@ -3381,7 +3047,7 @@
           </w:tcPr>
           <w:p>
             <w:pPr>
-              <w:pStyle w:val="normal0"/>
+              <w:pStyle w:val="Normal1"/>
               <w:keepLines/>
               <w:spacing w:after="120" w:line="240" w:lineRule="auto"/>
               <w:rPr>
@@ -3417,7 +3083,7 @@
           </w:tcPr>
           <w:p>
             <w:pPr>
-              <w:pStyle w:val="normal0"/>
+              <w:pStyle w:val="Normal1"/>
               <w:keepLines/>
               <w:spacing w:after="120" w:line="240" w:lineRule="auto"/>
               <w:rPr>
@@ -3451,7 +3117,7 @@
           </w:tcPr>
           <w:p>
             <w:pPr>
-              <w:pStyle w:val="normal0"/>
+              <w:pStyle w:val="Normal1"/>
               <w:keepLines/>
               <w:spacing w:after="120" w:line="240" w:lineRule="auto"/>
               <w:rPr>
@@ -3485,7 +3151,7 @@
           </w:tcPr>
           <w:p>
             <w:pPr>
-              <w:pStyle w:val="normal0"/>
+              <w:pStyle w:val="Normal1"/>
               <w:keepLines/>
               <w:spacing w:after="120" w:line="240" w:lineRule="auto"/>
               <w:rPr>
@@ -3519,7 +3185,7 @@
           </w:tcPr>
           <w:p>
             <w:pPr>
-              <w:pStyle w:val="normal0"/>
+              <w:pStyle w:val="Normal1"/>
               <w:keepLines/>
               <w:spacing w:after="120" w:line="240" w:lineRule="auto"/>
               <w:rPr>
@@ -3540,7 +3206,7 @@
     </w:tbl>
     <w:p>
       <w:pPr>
-        <w:pStyle w:val="normal0"/>
+        <w:pStyle w:val="Normal1"/>
         <w:keepLines/>
         <w:spacing w:after="120" w:line="240" w:lineRule="auto"/>
         <w:ind w:left="720"/>
@@ -3551,7 +3217,7 @@
     </w:p>
     <w:p>
       <w:pPr>
-        <w:pStyle w:val="normal0"/>
+        <w:pStyle w:val="Normal1"/>
         <w:keepNext/>
         <w:numPr>
           <w:ilvl w:val="0"/>
@@ -3606,7 +3272,7 @@
           </w:tcPr>
           <w:p>
             <w:pPr>
-              <w:pStyle w:val="normal0"/>
+              <w:pStyle w:val="Normal1"/>
               <w:keepLines/>
               <w:spacing w:after="120" w:line="240" w:lineRule="auto"/>
               <w:rPr>
@@ -3641,7 +3307,7 @@
           </w:tcPr>
           <w:p>
             <w:pPr>
-              <w:pStyle w:val="normal0"/>
+              <w:pStyle w:val="Normal1"/>
               <w:keepLines/>
               <w:spacing w:after="120" w:line="240" w:lineRule="auto"/>
               <w:rPr>
@@ -3676,7 +3342,7 @@
           </w:tcPr>
           <w:p>
             <w:pPr>
-              <w:pStyle w:val="normal0"/>
+              <w:pStyle w:val="Normal1"/>
               <w:keepLines/>
               <w:spacing w:after="120" w:line="240" w:lineRule="auto"/>
               <w:rPr>
@@ -3713,7 +3379,7 @@
           </w:tcPr>
           <w:p>
             <w:pPr>
-              <w:pStyle w:val="normal0"/>
+              <w:pStyle w:val="Normal1"/>
               <w:keepLines/>
               <w:spacing w:after="120" w:line="240" w:lineRule="auto"/>
               <w:rPr>
@@ -3747,7 +3413,7 @@
           </w:tcPr>
           <w:p>
             <w:pPr>
-              <w:pStyle w:val="normal0"/>
+              <w:pStyle w:val="Normal1"/>
               <w:keepLines/>
               <w:spacing w:after="120" w:line="240" w:lineRule="auto"/>
               <w:rPr>
@@ -3781,7 +3447,7 @@
           </w:tcPr>
           <w:p>
             <w:pPr>
-              <w:pStyle w:val="normal0"/>
+              <w:pStyle w:val="Normal1"/>
               <w:keepLines/>
               <w:spacing w:after="120" w:line="240" w:lineRule="auto"/>
               <w:rPr>
@@ -3817,7 +3483,7 @@
           </w:tcPr>
           <w:p>
             <w:pPr>
-              <w:pStyle w:val="normal0"/>
+              <w:pStyle w:val="Normal1"/>
               <w:keepLines/>
               <w:spacing w:after="120" w:line="240" w:lineRule="auto"/>
               <w:rPr>
@@ -3851,7 +3517,7 @@
           </w:tcPr>
           <w:p>
             <w:pPr>
-              <w:pStyle w:val="normal0"/>
+              <w:pStyle w:val="Normal1"/>
               <w:keepLines/>
               <w:spacing w:after="120" w:line="240" w:lineRule="auto"/>
               <w:rPr>
@@ -3885,7 +3551,7 @@
           </w:tcPr>
           <w:p>
             <w:pPr>
-              <w:pStyle w:val="normal0"/>
+              <w:pStyle w:val="Normal1"/>
               <w:keepLines/>
               <w:spacing w:after="120" w:line="240" w:lineRule="auto"/>
               <w:rPr>
@@ -3921,20 +3587,19 @@
           </w:tcPr>
           <w:p>
             <w:pPr>
-              <w:pStyle w:val="normal0"/>
-              <w:keepLines/>
-              <w:spacing w:after="120" w:line="240" w:lineRule="auto"/>
-              <w:rPr>
-                <w:rFonts w:ascii="Times New Roman" w:hAnsi="Times New Roman" w:cs="Times New Roman"/>
-              </w:rPr>
-            </w:pPr>
-            <w:r>
-              <w:rPr>
-                <w:rFonts w:ascii="Times New Roman" w:eastAsia="Times New Roman" w:hAnsi="Times New Roman" w:cs="Times New Roman"/>
-                <w:sz w:val="20"/>
-                <w:szCs w:val="20"/>
-              </w:rPr>
-              <w:lastRenderedPageBreak/>
+              <w:pStyle w:val="Normal1"/>
+              <w:keepLines/>
+              <w:spacing w:after="120" w:line="240" w:lineRule="auto"/>
+              <w:rPr>
+                <w:rFonts w:ascii="Times New Roman" w:hAnsi="Times New Roman" w:cs="Times New Roman"/>
+              </w:rPr>
+            </w:pPr>
+            <w:r>
+              <w:rPr>
+                <w:rFonts w:ascii="Times New Roman" w:eastAsia="Times New Roman" w:hAnsi="Times New Roman" w:cs="Times New Roman"/>
+                <w:sz w:val="20"/>
+                <w:szCs w:val="20"/>
+              </w:rPr>
               <w:t>If mobile release, app must be cross platform</w:t>
             </w:r>
           </w:p>
@@ -3956,7 +3621,7 @@
           </w:tcPr>
           <w:p>
             <w:pPr>
-              <w:pStyle w:val="normal0"/>
+              <w:pStyle w:val="Normal1"/>
               <w:keepLines/>
               <w:spacing w:after="120" w:line="240" w:lineRule="auto"/>
               <w:rPr>
@@ -3990,7 +3655,7 @@
           </w:tcPr>
           <w:p>
             <w:pPr>
-              <w:pStyle w:val="normal0"/>
+              <w:pStyle w:val="Normal1"/>
               <w:keepLines/>
               <w:spacing w:after="120" w:line="240" w:lineRule="auto"/>
               <w:rPr>
@@ -4026,7 +3691,7 @@
           </w:tcPr>
           <w:p>
             <w:pPr>
-              <w:pStyle w:val="normal0"/>
+              <w:pStyle w:val="Normal1"/>
               <w:keepLines/>
               <w:spacing w:after="120" w:line="240" w:lineRule="auto"/>
               <w:rPr>
@@ -4060,7 +3725,7 @@
           </w:tcPr>
           <w:p>
             <w:pPr>
-              <w:pStyle w:val="normal0"/>
+              <w:pStyle w:val="Normal1"/>
               <w:keepLines/>
               <w:spacing w:after="120" w:line="240" w:lineRule="auto"/>
               <w:rPr>
@@ -4094,7 +3759,7 @@
           </w:tcPr>
           <w:p>
             <w:pPr>
-              <w:pStyle w:val="normal0"/>
+              <w:pStyle w:val="Normal1"/>
               <w:keepLines/>
               <w:spacing w:after="120" w:line="240" w:lineRule="auto"/>
               <w:rPr>
@@ -4130,7 +3795,7 @@
           </w:tcPr>
           <w:p>
             <w:pPr>
-              <w:pStyle w:val="normal0"/>
+              <w:pStyle w:val="Normal1"/>
               <w:keepLines/>
               <w:spacing w:after="120" w:line="240" w:lineRule="auto"/>
               <w:rPr>
@@ -4164,7 +3829,7 @@
           </w:tcPr>
           <w:p>
             <w:pPr>
-              <w:pStyle w:val="normal0"/>
+              <w:pStyle w:val="Normal1"/>
               <w:keepLines/>
               <w:spacing w:after="120" w:line="240" w:lineRule="auto"/>
               <w:rPr>
@@ -4198,7 +3863,7 @@
           </w:tcPr>
           <w:p>
             <w:pPr>
-              <w:pStyle w:val="normal0"/>
+              <w:pStyle w:val="Normal1"/>
               <w:keepLines/>
               <w:spacing w:after="120" w:line="240" w:lineRule="auto"/>
               <w:rPr>
@@ -4234,7 +3899,7 @@
           </w:tcPr>
           <w:p>
             <w:pPr>
-              <w:pStyle w:val="normal0"/>
+              <w:pStyle w:val="Normal1"/>
               <w:keepLines/>
               <w:spacing w:after="120" w:line="240" w:lineRule="auto"/>
               <w:rPr>
@@ -4268,7 +3933,7 @@
           </w:tcPr>
           <w:p>
             <w:pPr>
-              <w:pStyle w:val="normal0"/>
+              <w:pStyle w:val="Normal1"/>
               <w:keepLines/>
               <w:spacing w:after="120" w:line="240" w:lineRule="auto"/>
               <w:rPr>
@@ -4302,7 +3967,7 @@
           </w:tcPr>
           <w:p>
             <w:pPr>
-              <w:pStyle w:val="normal0"/>
+              <w:pStyle w:val="Normal1"/>
               <w:keepLines/>
               <w:spacing w:after="120" w:line="240" w:lineRule="auto"/>
               <w:rPr>
@@ -4338,7 +4003,7 @@
           </w:tcPr>
           <w:p>
             <w:pPr>
-              <w:pStyle w:val="normal0"/>
+              <w:pStyle w:val="Normal1"/>
               <w:keepLines/>
               <w:spacing w:after="120" w:line="240" w:lineRule="auto"/>
               <w:rPr>
@@ -4372,7 +4037,7 @@
           </w:tcPr>
           <w:p>
             <w:pPr>
-              <w:pStyle w:val="normal0"/>
+              <w:pStyle w:val="Normal1"/>
               <w:keepLines/>
               <w:spacing w:after="120" w:line="240" w:lineRule="auto"/>
               <w:rPr>
@@ -4406,7 +4071,7 @@
           </w:tcPr>
           <w:p>
             <w:pPr>
-              <w:pStyle w:val="normal0"/>
+              <w:pStyle w:val="Normal1"/>
               <w:keepLines/>
               <w:spacing w:after="120" w:line="240" w:lineRule="auto"/>
               <w:rPr>
@@ -4427,9 +4092,8 @@
     </w:tbl>
     <w:p>
       <w:pPr>
-        <w:pStyle w:val="normal0"/>
-        <w:keepLines/>
-        <w:spacing w:after="120" w:line="240" w:lineRule="auto"/>
+        <w:pStyle w:val="Normal1"/>
+        <w:spacing w:after="0" w:line="240" w:lineRule="auto"/>
         <w:rPr>
           <w:rFonts w:ascii="Times New Roman" w:hAnsi="Times New Roman" w:cs="Times New Roman"/>
         </w:rPr>
@@ -4437,43 +4101,7 @@
     </w:p>
     <w:p>
       <w:pPr>
-        <w:pStyle w:val="normal0"/>
-        <w:spacing w:after="0" w:line="240" w:lineRule="auto"/>
-        <w:rPr>
-          <w:rFonts w:ascii="Times New Roman" w:hAnsi="Times New Roman" w:cs="Times New Roman"/>
-        </w:rPr>
-      </w:pPr>
-    </w:p>
-    <w:p>
-      <w:pPr>
-        <w:pStyle w:val="normal0"/>
-        <w:spacing w:after="0" w:line="240" w:lineRule="auto"/>
-        <w:rPr>
-          <w:rFonts w:ascii="Times New Roman" w:hAnsi="Times New Roman" w:cs="Times New Roman"/>
-        </w:rPr>
-      </w:pPr>
-    </w:p>
-    <w:p>
-      <w:pPr>
-        <w:pStyle w:val="normal0"/>
-        <w:spacing w:after="0" w:line="240" w:lineRule="auto"/>
-        <w:rPr>
-          <w:rFonts w:ascii="Times New Roman" w:hAnsi="Times New Roman" w:cs="Times New Roman"/>
-        </w:rPr>
-      </w:pPr>
-    </w:p>
-    <w:p>
-      <w:pPr>
-        <w:pStyle w:val="normal0"/>
-        <w:spacing w:after="0" w:line="240" w:lineRule="auto"/>
-        <w:rPr>
-          <w:rFonts w:ascii="Times New Roman" w:hAnsi="Times New Roman" w:cs="Times New Roman"/>
-        </w:rPr>
-      </w:pPr>
-    </w:p>
-    <w:p>
-      <w:pPr>
-        <w:pStyle w:val="normal0"/>
+        <w:pStyle w:val="Normal1"/>
         <w:rPr>
           <w:rFonts w:ascii="Times New Roman" w:hAnsi="Times New Roman" w:cs="Times New Roman"/>
         </w:rPr>
@@ -4490,7 +4118,7 @@
     </w:p>
     <w:p>
       <w:pPr>
-        <w:pStyle w:val="normal0"/>
+        <w:pStyle w:val="Normal1"/>
         <w:rPr>
           <w:rFonts w:ascii="Times New Roman" w:hAnsi="Times New Roman" w:cs="Times New Roman"/>
         </w:rPr>
@@ -4506,7 +4134,7 @@
     </w:p>
     <w:p>
       <w:pPr>
-        <w:pStyle w:val="normal0"/>
+        <w:pStyle w:val="Normal1"/>
         <w:rPr>
           <w:rFonts w:ascii="Times New Roman" w:hAnsi="Times New Roman" w:cs="Times New Roman"/>
         </w:rPr>
@@ -4538,7 +4166,7 @@
     </w:p>
     <w:p>
       <w:pPr>
-        <w:pStyle w:val="normal0"/>
+        <w:pStyle w:val="Normal1"/>
         <w:rPr>
           <w:rFonts w:ascii="Times New Roman" w:hAnsi="Times New Roman" w:cs="Times New Roman"/>
         </w:rPr>
@@ -4562,7 +4190,7 @@
     </w:p>
     <w:p>
       <w:pPr>
-        <w:pStyle w:val="normal0"/>
+        <w:pStyle w:val="Normal1"/>
         <w:rPr>
           <w:rFonts w:ascii="Times New Roman" w:hAnsi="Times New Roman" w:cs="Times New Roman"/>
         </w:rPr>
@@ -4573,29 +4201,12 @@
           <w:sz w:val="24"/>
           <w:szCs w:val="24"/>
         </w:rPr>
-        <w:t xml:space="preserve">Gage – Wrote the User Environment </w:t>
-      </w:r>
-      <w:r>
-        <w:rPr>
-          <w:rFonts w:ascii="Times New Roman" w:eastAsia="Times New Roman" w:hAnsi="Times New Roman" w:cs="Times New Roman"/>
-          <w:sz w:val="24"/>
-          <w:szCs w:val="24"/>
-        </w:rPr>
-        <w:t>Section</w:t>
+        <w:t>Gage – Wrote the User Environment Section</w:t>
       </w:r>
     </w:p>
-    <w:p>
-      <w:pPr>
-        <w:pStyle w:val="normal0"/>
-        <w:spacing w:after="0" w:line="240" w:lineRule="auto"/>
-        <w:rPr>
-          <w:rFonts w:ascii="Times New Roman" w:hAnsi="Times New Roman" w:cs="Times New Roman"/>
-        </w:rPr>
-      </w:pPr>
-    </w:p>
     <w:sectPr>
-      <w:headerReference w:type="default" r:id="rId11"/>
-      <w:footerReference w:type="default" r:id="rId12"/>
+      <w:headerReference w:type="default" r:id="rId10"/>
+      <w:footerReference w:type="default" r:id="rId11"/>
       <w:pgSz w:w="12240" w:h="15840"/>
       <w:pgMar w:top="1440" w:right="1440" w:bottom="1440" w:left="1440" w:header="0" w:footer="720" w:gutter="0"/>
       <w:pgNumType w:start="1"/>
@@ -4606,7 +4217,7 @@
 </file>
 
 <file path=word/endnotes.xml><?xml version="1.0" encoding="utf-8"?>
-<w:endnotes xmlns:wpc="http://schemas.microsoft.com/office/word/2010/wordprocessingCanvas" xmlns:mo="http://schemas.microsoft.com/office/mac/office/2008/main" xmlns:mc="http://schemas.openxmlformats.org/markup-compatibility/2006" xmlns:mv="urn:schemas-microsoft-com:mac:vml" xmlns:o="urn:schemas-microsoft-com:office:office" xmlns:r="http://schemas.openxmlformats.org/officeDocument/2006/relationships" xmlns:m="http://schemas.openxmlformats.org/officeDocument/2006/math" xmlns:v="urn:schemas-microsoft-com:vml" xmlns:wp14="http://schemas.microsoft.com/office/word/2010/wordprocessingDrawing" xmlns:wp="http://schemas.openxmlformats.org/drawingml/2006/wordprocessingDrawing" xmlns:w10="urn:schemas-microsoft-com:office:word" xmlns:w="http://schemas.openxmlformats.org/wordprocessingml/2006/main" xmlns:w14="http://schemas.microsoft.com/office/word/2010/wordml" xmlns:wpg="http://schemas.microsoft.com/office/word/2010/wordprocessingGroup" xmlns:wpi="http://schemas.microsoft.com/office/word/2010/wordprocessingInk" xmlns:wne="http://schemas.microsoft.com/office/word/2006/wordml" xmlns:wps="http://schemas.microsoft.com/office/word/2010/wordprocessingShape" mc:Ignorable="w14 wp14">
+<w:endnotes xmlns:wpc="http://schemas.microsoft.com/office/word/2010/wordprocessingCanvas" xmlns:mc="http://schemas.openxmlformats.org/markup-compatibility/2006" xmlns:o="urn:schemas-microsoft-com:office:office" xmlns:r="http://schemas.openxmlformats.org/officeDocument/2006/relationships" xmlns:m="http://schemas.openxmlformats.org/officeDocument/2006/math" xmlns:v="urn:schemas-microsoft-com:vml" xmlns:wp14="http://schemas.microsoft.com/office/word/2010/wordprocessingDrawing" xmlns:wp="http://schemas.openxmlformats.org/drawingml/2006/wordprocessingDrawing" xmlns:w10="urn:schemas-microsoft-com:office:word" xmlns:w="http://schemas.openxmlformats.org/wordprocessingml/2006/main" xmlns:w14="http://schemas.microsoft.com/office/word/2010/wordml" xmlns:w15="http://schemas.microsoft.com/office/word/2012/wordml" xmlns:wpg="http://schemas.microsoft.com/office/word/2010/wordprocessingGroup" xmlns:wpi="http://schemas.microsoft.com/office/word/2010/wordprocessingInk" xmlns:wne="http://schemas.microsoft.com/office/word/2006/wordml" xmlns:wps="http://schemas.microsoft.com/office/word/2010/wordprocessingShape" mc:Ignorable="w14 w15 wp14">
   <w:endnote w:type="separator" w:id="-1">
     <w:p>
       <w:pPr>
@@ -4631,7 +4242,7 @@
 </file>
 
 <file path=word/footer1.xml><?xml version="1.0" encoding="utf-8"?>
-<w:ftr xmlns:wpc="http://schemas.microsoft.com/office/word/2010/wordprocessingCanvas" xmlns:mo="http://schemas.microsoft.com/office/mac/office/2008/main" xmlns:mc="http://schemas.openxmlformats.org/markup-compatibility/2006" xmlns:mv="urn:schemas-microsoft-com:mac:vml" xmlns:o="urn:schemas-microsoft-com:office:office" xmlns:r="http://schemas.openxmlformats.org/officeDocument/2006/relationships" xmlns:m="http://schemas.openxmlformats.org/officeDocument/2006/math" xmlns:v="urn:schemas-microsoft-com:vml" xmlns:wp14="http://schemas.microsoft.com/office/word/2010/wordprocessingDrawing" xmlns:wp="http://schemas.openxmlformats.org/drawingml/2006/wordprocessingDrawing" xmlns:w10="urn:schemas-microsoft-com:office:word" xmlns:w="http://schemas.openxmlformats.org/wordprocessingml/2006/main" xmlns:w14="http://schemas.microsoft.com/office/word/2010/wordml" xmlns:wpg="http://schemas.microsoft.com/office/word/2010/wordprocessingGroup" xmlns:wpi="http://schemas.microsoft.com/office/word/2010/wordprocessingInk" xmlns:wne="http://schemas.microsoft.com/office/word/2006/wordml" xmlns:wps="http://schemas.microsoft.com/office/word/2010/wordprocessingShape" mc:Ignorable="w14 wp14">
+<w:ftr xmlns:wpc="http://schemas.microsoft.com/office/word/2010/wordprocessingCanvas" xmlns:mc="http://schemas.openxmlformats.org/markup-compatibility/2006" xmlns:o="urn:schemas-microsoft-com:office:office" xmlns:r="http://schemas.openxmlformats.org/officeDocument/2006/relationships" xmlns:m="http://schemas.openxmlformats.org/officeDocument/2006/math" xmlns:v="urn:schemas-microsoft-com:vml" xmlns:wp14="http://schemas.microsoft.com/office/word/2010/wordprocessingDrawing" xmlns:wp="http://schemas.openxmlformats.org/drawingml/2006/wordprocessingDrawing" xmlns:w10="urn:schemas-microsoft-com:office:word" xmlns:w="http://schemas.openxmlformats.org/wordprocessingml/2006/main" xmlns:w14="http://schemas.microsoft.com/office/word/2010/wordml" xmlns:w15="http://schemas.microsoft.com/office/word/2012/wordml" xmlns:wpg="http://schemas.microsoft.com/office/word/2010/wordprocessingGroup" xmlns:wpi="http://schemas.microsoft.com/office/word/2010/wordprocessingInk" xmlns:wne="http://schemas.microsoft.com/office/word/2006/wordml" xmlns:wps="http://schemas.microsoft.com/office/word/2010/wordprocessingShape" mc:Ignorable="w14 w15 wp14">
   <w:p>
     <w:pPr>
       <w:pStyle w:val="Footer"/>
@@ -4657,12 +4268,6 @@
       <w:gridCol w:w="3162"/>
     </w:tblGrid>
     <w:tr>
-      <w:tblPrEx>
-        <w:tblCellMar>
-          <w:top w:w="0" w:type="dxa"/>
-          <w:bottom w:w="0" w:type="dxa"/>
-        </w:tblCellMar>
-      </w:tblPrEx>
       <w:tc>
         <w:tcPr>
           <w:tcW w:w="3162" w:type="dxa"/>
@@ -4792,7 +4397,7 @@
 </file>
 
 <file path=word/footnotes.xml><?xml version="1.0" encoding="utf-8"?>
-<w:footnotes xmlns:wpc="http://schemas.microsoft.com/office/word/2010/wordprocessingCanvas" xmlns:mo="http://schemas.microsoft.com/office/mac/office/2008/main" xmlns:mc="http://schemas.openxmlformats.org/markup-compatibility/2006" xmlns:mv="urn:schemas-microsoft-com:mac:vml" xmlns:o="urn:schemas-microsoft-com:office:office" xmlns:r="http://schemas.openxmlformats.org/officeDocument/2006/relationships" xmlns:m="http://schemas.openxmlformats.org/officeDocument/2006/math" xmlns:v="urn:schemas-microsoft-com:vml" xmlns:wp14="http://schemas.microsoft.com/office/word/2010/wordprocessingDrawing" xmlns:wp="http://schemas.openxmlformats.org/drawingml/2006/wordprocessingDrawing" xmlns:w10="urn:schemas-microsoft-com:office:word" xmlns:w="http://schemas.openxmlformats.org/wordprocessingml/2006/main" xmlns:w14="http://schemas.microsoft.com/office/word/2010/wordml" xmlns:wpg="http://schemas.microsoft.com/office/word/2010/wordprocessingGroup" xmlns:wpi="http://schemas.microsoft.com/office/word/2010/wordprocessingInk" xmlns:wne="http://schemas.microsoft.com/office/word/2006/wordml" xmlns:wps="http://schemas.microsoft.com/office/word/2010/wordprocessingShape" mc:Ignorable="w14 wp14">
+<w:footnotes xmlns:wpc="http://schemas.microsoft.com/office/word/2010/wordprocessingCanvas" xmlns:mc="http://schemas.openxmlformats.org/markup-compatibility/2006" xmlns:o="urn:schemas-microsoft-com:office:office" xmlns:r="http://schemas.openxmlformats.org/officeDocument/2006/relationships" xmlns:m="http://schemas.openxmlformats.org/officeDocument/2006/math" xmlns:v="urn:schemas-microsoft-com:vml" xmlns:wp14="http://schemas.microsoft.com/office/word/2010/wordprocessingDrawing" xmlns:wp="http://schemas.openxmlformats.org/drawingml/2006/wordprocessingDrawing" xmlns:w10="urn:schemas-microsoft-com:office:word" xmlns:w="http://schemas.openxmlformats.org/wordprocessingml/2006/main" xmlns:w14="http://schemas.microsoft.com/office/word/2010/wordml" xmlns:w15="http://schemas.microsoft.com/office/word/2012/wordml" xmlns:wpg="http://schemas.microsoft.com/office/word/2010/wordprocessingGroup" xmlns:wpi="http://schemas.microsoft.com/office/word/2010/wordprocessingInk" xmlns:wne="http://schemas.microsoft.com/office/word/2006/wordml" xmlns:wps="http://schemas.microsoft.com/office/word/2010/wordprocessingShape" mc:Ignorable="w14 w15 wp14">
   <w:footnote w:type="separator" w:id="-1">
     <w:p>
       <w:pPr>
@@ -4817,7 +4422,7 @@
 </file>
 
 <file path=word/header1.xml><?xml version="1.0" encoding="utf-8"?>
-<w:hdr xmlns:wpc="http://schemas.microsoft.com/office/word/2010/wordprocessingCanvas" xmlns:mo="http://schemas.microsoft.com/office/mac/office/2008/main" xmlns:mc="http://schemas.openxmlformats.org/markup-compatibility/2006" xmlns:mv="urn:schemas-microsoft-com:mac:vml" xmlns:o="urn:schemas-microsoft-com:office:office" xmlns:r="http://schemas.openxmlformats.org/officeDocument/2006/relationships" xmlns:m="http://schemas.openxmlformats.org/officeDocument/2006/math" xmlns:v="urn:schemas-microsoft-com:vml" xmlns:wp14="http://schemas.microsoft.com/office/word/2010/wordprocessingDrawing" xmlns:wp="http://schemas.openxmlformats.org/drawingml/2006/wordprocessingDrawing" xmlns:w10="urn:schemas-microsoft-com:office:word" xmlns:w="http://schemas.openxmlformats.org/wordprocessingml/2006/main" xmlns:w14="http://schemas.microsoft.com/office/word/2010/wordml" xmlns:wpg="http://schemas.microsoft.com/office/word/2010/wordprocessingGroup" xmlns:wpi="http://schemas.microsoft.com/office/word/2010/wordprocessingInk" xmlns:wne="http://schemas.microsoft.com/office/word/2006/wordml" xmlns:wps="http://schemas.microsoft.com/office/word/2010/wordprocessingShape" mc:Ignorable="w14 wp14">
+<w:hdr xmlns:wpc="http://schemas.microsoft.com/office/word/2010/wordprocessingCanvas" xmlns:mc="http://schemas.openxmlformats.org/markup-compatibility/2006" xmlns:o="urn:schemas-microsoft-com:office:office" xmlns:r="http://schemas.openxmlformats.org/officeDocument/2006/relationships" xmlns:m="http://schemas.openxmlformats.org/officeDocument/2006/math" xmlns:v="urn:schemas-microsoft-com:vml" xmlns:wp14="http://schemas.microsoft.com/office/word/2010/wordprocessingDrawing" xmlns:wp="http://schemas.openxmlformats.org/drawingml/2006/wordprocessingDrawing" xmlns:w10="urn:schemas-microsoft-com:office:word" xmlns:w="http://schemas.openxmlformats.org/wordprocessingml/2006/main" xmlns:w14="http://schemas.microsoft.com/office/word/2010/wordml" xmlns:w15="http://schemas.microsoft.com/office/word/2012/wordml" xmlns:wpg="http://schemas.microsoft.com/office/word/2010/wordprocessingGroup" xmlns:wpi="http://schemas.microsoft.com/office/word/2010/wordprocessingInk" xmlns:wne="http://schemas.microsoft.com/office/word/2006/wordml" xmlns:wps="http://schemas.microsoft.com/office/word/2010/wordprocessingShape" mc:Ignorable="w14 w15 wp14">
   <w:p>
     <w:pPr>
       <w:pStyle w:val="Header"/>
@@ -4842,12 +4447,6 @@
       <w:gridCol w:w="3179"/>
     </w:tblGrid>
     <w:tr>
-      <w:tblPrEx>
-        <w:tblCellMar>
-          <w:top w:w="0" w:type="dxa"/>
-          <w:bottom w:w="0" w:type="dxa"/>
-        </w:tblCellMar>
-      </w:tblPrEx>
       <w:trPr>
         <w:trHeight w:val="264"/>
       </w:trPr>
@@ -4926,12 +4525,6 @@
       </w:tc>
     </w:tr>
     <w:tr>
-      <w:tblPrEx>
-        <w:tblCellMar>
-          <w:top w:w="0" w:type="dxa"/>
-          <w:bottom w:w="0" w:type="dxa"/>
-        </w:tblCellMar>
-      </w:tblPrEx>
       <w:tc>
         <w:tcPr>
           <w:tcW w:w="6379" w:type="dxa"/>
@@ -5014,8 +4607,8 @@
 </file>
 
 <file path=word/numbering.xml><?xml version="1.0" encoding="utf-8"?>
-<w:numbering xmlns:wpc="http://schemas.microsoft.com/office/word/2010/wordprocessingCanvas" xmlns:mo="http://schemas.microsoft.com/office/mac/office/2008/main" xmlns:mc="http://schemas.openxmlformats.org/markup-compatibility/2006" xmlns:mv="urn:schemas-microsoft-com:mac:vml" xmlns:o="urn:schemas-microsoft-com:office:office" xmlns:r="http://schemas.openxmlformats.org/officeDocument/2006/relationships" xmlns:m="http://schemas.openxmlformats.org/officeDocument/2006/math" xmlns:v="urn:schemas-microsoft-com:vml" xmlns:wp14="http://schemas.microsoft.com/office/word/2010/wordprocessingDrawing" xmlns:wp="http://schemas.openxmlformats.org/drawingml/2006/wordprocessingDrawing" xmlns:w10="urn:schemas-microsoft-com:office:word" xmlns:w="http://schemas.openxmlformats.org/wordprocessingml/2006/main" xmlns:w14="http://schemas.microsoft.com/office/word/2010/wordml" xmlns:wpg="http://schemas.microsoft.com/office/word/2010/wordprocessingGroup" xmlns:wpi="http://schemas.microsoft.com/office/word/2010/wordprocessingInk" xmlns:wne="http://schemas.microsoft.com/office/word/2006/wordml" xmlns:wps="http://schemas.microsoft.com/office/word/2010/wordprocessingShape" mc:Ignorable="w14 wp14">
-  <w:abstractNum w:abstractNumId="0">
+<w:numbering xmlns:wpc="http://schemas.microsoft.com/office/word/2010/wordprocessingCanvas" xmlns:mc="http://schemas.openxmlformats.org/markup-compatibility/2006" xmlns:o="urn:schemas-microsoft-com:office:office" xmlns:r="http://schemas.openxmlformats.org/officeDocument/2006/relationships" xmlns:m="http://schemas.openxmlformats.org/officeDocument/2006/math" xmlns:v="urn:schemas-microsoft-com:vml" xmlns:wp14="http://schemas.microsoft.com/office/word/2010/wordprocessingDrawing" xmlns:wp="http://schemas.openxmlformats.org/drawingml/2006/wordprocessingDrawing" xmlns:w10="urn:schemas-microsoft-com:office:word" xmlns:w="http://schemas.openxmlformats.org/wordprocessingml/2006/main" xmlns:w14="http://schemas.microsoft.com/office/word/2010/wordml" xmlns:w15="http://schemas.microsoft.com/office/word/2012/wordml" xmlns:wpg="http://schemas.microsoft.com/office/word/2010/wordprocessingGroup" xmlns:wpi="http://schemas.microsoft.com/office/word/2010/wordprocessingInk" xmlns:wne="http://schemas.microsoft.com/office/word/2006/wordml" xmlns:wps="http://schemas.microsoft.com/office/word/2010/wordprocessingShape" mc:Ignorable="w14 w15 wp14">
+  <w:abstractNum w:abstractNumId="0" w15:restartNumberingAfterBreak="0">
     <w:nsid w:val="04E43BB6"/>
     <w:multiLevelType w:val="multilevel"/>
     <w:tmpl w:val="09AEB4C4"/>
@@ -5101,7 +4694,7 @@
       </w:pPr>
     </w:lvl>
   </w:abstractNum>
-  <w:abstractNum w:abstractNumId="1">
+  <w:abstractNum w:abstractNumId="1" w15:restartNumberingAfterBreak="0">
     <w:nsid w:val="15DF30C0"/>
     <w:multiLevelType w:val="multilevel"/>
     <w:tmpl w:val="07489378"/>
@@ -5187,7 +4780,7 @@
       </w:pPr>
     </w:lvl>
   </w:abstractNum>
-  <w:abstractNum w:abstractNumId="2">
+  <w:abstractNum w:abstractNumId="2" w15:restartNumberingAfterBreak="0">
     <w:nsid w:val="1B6A5B21"/>
     <w:multiLevelType w:val="multilevel"/>
     <w:tmpl w:val="7AC0B948"/>
@@ -5273,7 +4866,7 @@
       </w:pPr>
     </w:lvl>
   </w:abstractNum>
-  <w:abstractNum w:abstractNumId="3">
+  <w:abstractNum w:abstractNumId="3" w15:restartNumberingAfterBreak="0">
     <w:nsid w:val="515E441D"/>
     <w:multiLevelType w:val="multilevel"/>
     <w:tmpl w:val="A82297BE"/>
@@ -5386,7 +4979,7 @@
       </w:rPr>
     </w:lvl>
   </w:abstractNum>
-  <w:abstractNum w:abstractNumId="4">
+  <w:abstractNum w:abstractNumId="4" w15:restartNumberingAfterBreak="0">
     <w:nsid w:val="57F922CA"/>
     <w:multiLevelType w:val="multilevel"/>
     <w:tmpl w:val="C4AC9906"/>
@@ -5472,7 +5065,7 @@
       </w:pPr>
     </w:lvl>
   </w:abstractNum>
-  <w:abstractNum w:abstractNumId="5">
+  <w:abstractNum w:abstractNumId="5" w15:restartNumberingAfterBreak="0">
     <w:nsid w:val="5C7A7286"/>
     <w:multiLevelType w:val="multilevel"/>
     <w:tmpl w:val="A9A0DFDA"/>
@@ -5558,7 +5151,7 @@
       </w:pPr>
     </w:lvl>
   </w:abstractNum>
-  <w:abstractNum w:abstractNumId="6">
+  <w:abstractNum w:abstractNumId="6" w15:restartNumberingAfterBreak="0">
     <w:nsid w:val="74A5229C"/>
     <w:multiLevelType w:val="multilevel"/>
     <w:tmpl w:val="0792DE7A"/>
@@ -5669,7 +5262,7 @@
 </file>
 
 <file path=word/styles.xml><?xml version="1.0" encoding="utf-8"?>
-<w:styles xmlns:mc="http://schemas.openxmlformats.org/markup-compatibility/2006" xmlns:r="http://schemas.openxmlformats.org/officeDocument/2006/relationships" xmlns:w="http://schemas.openxmlformats.org/wordprocessingml/2006/main" xmlns:w14="http://schemas.microsoft.com/office/word/2010/wordml" mc:Ignorable="w14">
+<w:styles xmlns:mc="http://schemas.openxmlformats.org/markup-compatibility/2006" xmlns:r="http://schemas.openxmlformats.org/officeDocument/2006/relationships" xmlns:w="http://schemas.openxmlformats.org/wordprocessingml/2006/main" xmlns:w14="http://schemas.microsoft.com/office/word/2010/wordml" xmlns:w15="http://schemas.microsoft.com/office/word/2012/wordml" mc:Ignorable="w14 w15">
   <w:docDefaults>
     <w:rPrDefault>
       <w:rPr>
@@ -5687,145 +5280,369 @@
       </w:pPr>
     </w:pPrDefault>
   </w:docDefaults>
-  <w:latentStyles w:defLockedState="0" w:defUIPriority="99" w:defSemiHidden="1" w:defUnhideWhenUsed="1" w:defQFormat="0" w:count="276">
-    <w:lsdException w:name="Normal" w:semiHidden="0" w:uiPriority="0" w:unhideWhenUsed="0" w:qFormat="1"/>
-    <w:lsdException w:name="heading 1" w:semiHidden="0" w:uiPriority="9" w:unhideWhenUsed="0" w:qFormat="1"/>
-    <w:lsdException w:name="heading 2" w:uiPriority="9" w:qFormat="1"/>
-    <w:lsdException w:name="heading 3" w:uiPriority="9" w:qFormat="1"/>
-    <w:lsdException w:name="heading 4" w:uiPriority="9" w:qFormat="1"/>
-    <w:lsdException w:name="heading 5" w:uiPriority="9" w:qFormat="1"/>
-    <w:lsdException w:name="heading 6" w:uiPriority="9" w:qFormat="1"/>
-    <w:lsdException w:name="heading 7" w:uiPriority="9" w:qFormat="1"/>
-    <w:lsdException w:name="heading 8" w:uiPriority="9" w:qFormat="1"/>
-    <w:lsdException w:name="heading 9" w:uiPriority="9" w:qFormat="1"/>
-    <w:lsdException w:name="toc 1" w:uiPriority="39"/>
-    <w:lsdException w:name="toc 2" w:uiPriority="39"/>
-    <w:lsdException w:name="toc 3" w:uiPriority="39"/>
-    <w:lsdException w:name="toc 4" w:uiPriority="39"/>
-    <w:lsdException w:name="toc 5" w:uiPriority="39"/>
-    <w:lsdException w:name="toc 6" w:uiPriority="39"/>
-    <w:lsdException w:name="toc 7" w:uiPriority="39"/>
-    <w:lsdException w:name="toc 8" w:uiPriority="39"/>
-    <w:lsdException w:name="toc 9" w:uiPriority="39"/>
-    <w:lsdException w:name="caption" w:uiPriority="35" w:qFormat="1"/>
-    <w:lsdException w:name="page number" w:uiPriority="0"/>
-    <w:lsdException w:name="Title" w:semiHidden="0" w:uiPriority="10" w:unhideWhenUsed="0" w:qFormat="1"/>
-    <w:lsdException w:name="Default Paragraph Font" w:uiPriority="1"/>
-    <w:lsdException w:name="Subtitle" w:semiHidden="0" w:uiPriority="11" w:unhideWhenUsed="0" w:qFormat="1"/>
-    <w:lsdException w:name="Strong" w:semiHidden="0" w:uiPriority="22" w:unhideWhenUsed="0" w:qFormat="1"/>
-    <w:lsdException w:name="Emphasis" w:semiHidden="0" w:uiPriority="20" w:unhideWhenUsed="0" w:qFormat="1"/>
-    <w:lsdException w:name="Table Grid" w:semiHidden="0" w:uiPriority="59" w:unhideWhenUsed="0"/>
-    <w:lsdException w:name="Placeholder Text" w:unhideWhenUsed="0"/>
-    <w:lsdException w:name="No Spacing" w:semiHidden="0" w:uiPriority="1" w:unhideWhenUsed="0" w:qFormat="1"/>
-    <w:lsdException w:name="Light Shading" w:semiHidden="0" w:uiPriority="60" w:unhideWhenUsed="0"/>
-    <w:lsdException w:name="Light List" w:semiHidden="0" w:uiPriority="61" w:unhideWhenUsed="0"/>
-    <w:lsdException w:name="Light Grid" w:semiHidden="0" w:uiPriority="62" w:unhideWhenUsed="0"/>
-    <w:lsdException w:name="Medium Shading 1" w:semiHidden="0" w:uiPriority="63" w:unhideWhenUsed="0"/>
-    <w:lsdException w:name="Medium Shading 2" w:semiHidden="0" w:uiPriority="64" w:unhideWhenUsed="0"/>
-    <w:lsdException w:name="Medium List 1" w:semiHidden="0" w:uiPriority="65" w:unhideWhenUsed="0"/>
-    <w:lsdException w:name="Medium List 2" w:semiHidden="0" w:uiPriority="66" w:unhideWhenUsed="0"/>
-    <w:lsdException w:name="Medium Grid 1" w:semiHidden="0" w:uiPriority="67" w:unhideWhenUsed="0"/>
-    <w:lsdException w:name="Medium Grid 2" w:semiHidden="0" w:uiPriority="68" w:unhideWhenUsed="0"/>
-    <w:lsdException w:name="Medium Grid 3" w:semiHidden="0" w:uiPriority="69" w:unhideWhenUsed="0"/>
-    <w:lsdException w:name="Dark List" w:semiHidden="0" w:uiPriority="70" w:unhideWhenUsed="0"/>
-    <w:lsdException w:name="Colorful Shading" w:semiHidden="0" w:uiPriority="71" w:unhideWhenUsed="0"/>
-    <w:lsdException w:name="Colorful List" w:semiHidden="0" w:uiPriority="72" w:unhideWhenUsed="0"/>
-    <w:lsdException w:name="Colorful Grid" w:semiHidden="0" w:uiPriority="73" w:unhideWhenUsed="0"/>
-    <w:lsdException w:name="Light Shading Accent 1" w:semiHidden="0" w:uiPriority="60" w:unhideWhenUsed="0"/>
-    <w:lsdException w:name="Light List Accent 1" w:semiHidden="0" w:uiPriority="61" w:unhideWhenUsed="0"/>
-    <w:lsdException w:name="Light Grid Accent 1" w:semiHidden="0" w:uiPriority="62" w:unhideWhenUsed="0"/>
-    <w:lsdException w:name="Medium Shading 1 Accent 1" w:semiHidden="0" w:uiPriority="63" w:unhideWhenUsed="0"/>
-    <w:lsdException w:name="Medium Shading 2 Accent 1" w:semiHidden="0" w:uiPriority="64" w:unhideWhenUsed="0"/>
-    <w:lsdException w:name="Medium List 1 Accent 1" w:semiHidden="0" w:uiPriority="65" w:unhideWhenUsed="0"/>
-    <w:lsdException w:name="Revision" w:unhideWhenUsed="0"/>
-    <w:lsdException w:name="List Paragraph" w:semiHidden="0" w:uiPriority="34" w:unhideWhenUsed="0" w:qFormat="1"/>
-    <w:lsdException w:name="Quote" w:semiHidden="0" w:uiPriority="29" w:unhideWhenUsed="0" w:qFormat="1"/>
-    <w:lsdException w:name="Intense Quote" w:semiHidden="0" w:uiPriority="30" w:unhideWhenUsed="0" w:qFormat="1"/>
-    <w:lsdException w:name="Medium List 2 Accent 1" w:semiHidden="0" w:uiPriority="66" w:unhideWhenUsed="0"/>
-    <w:lsdException w:name="Medium Grid 1 Accent 1" w:semiHidden="0" w:uiPriority="67" w:unhideWhenUsed="0"/>
-    <w:lsdException w:name="Medium Grid 2 Accent 1" w:semiHidden="0" w:uiPriority="68" w:unhideWhenUsed="0"/>
-    <w:lsdException w:name="Medium Grid 3 Accent 1" w:semiHidden="0" w:uiPriority="69" w:unhideWhenUsed="0"/>
-    <w:lsdException w:name="Dark List Accent 1" w:semiHidden="0" w:uiPriority="70" w:unhideWhenUsed="0"/>
-    <w:lsdException w:name="Colorful Shading Accent 1" w:semiHidden="0" w:uiPriority="71" w:unhideWhenUsed="0"/>
-    <w:lsdException w:name="Colorful List Accent 1" w:semiHidden="0" w:uiPriority="72" w:unhideWhenUsed="0"/>
-    <w:lsdException w:name="Colorful Grid Accent 1" w:semiHidden="0" w:uiPriority="73" w:unhideWhenUsed="0"/>
-    <w:lsdException w:name="Light Shading Accent 2" w:semiHidden="0" w:uiPriority="60" w:unhideWhenUsed="0"/>
-    <w:lsdException w:name="Light List Accent 2" w:semiHidden="0" w:uiPriority="61" w:unhideWhenUsed="0"/>
-    <w:lsdException w:name="Light Grid Accent 2" w:semiHidden="0" w:uiPriority="62" w:unhideWhenUsed="0"/>
-    <w:lsdException w:name="Medium Shading 1 Accent 2" w:semiHidden="0" w:uiPriority="63" w:unhideWhenUsed="0"/>
-    <w:lsdException w:name="Medium Shading 2 Accent 2" w:semiHidden="0" w:uiPriority="64" w:unhideWhenUsed="0"/>
-    <w:lsdException w:name="Medium List 1 Accent 2" w:semiHidden="0" w:uiPriority="65" w:unhideWhenUsed="0"/>
-    <w:lsdException w:name="Medium List 2 Accent 2" w:semiHidden="0" w:uiPriority="66" w:unhideWhenUsed="0"/>
-    <w:lsdException w:name="Medium Grid 1 Accent 2" w:semiHidden="0" w:uiPriority="67" w:unhideWhenUsed="0"/>
-    <w:lsdException w:name="Medium Grid 2 Accent 2" w:semiHidden="0" w:uiPriority="68" w:unhideWhenUsed="0"/>
-    <w:lsdException w:name="Medium Grid 3 Accent 2" w:semiHidden="0" w:uiPriority="69" w:unhideWhenUsed="0"/>
-    <w:lsdException w:name="Dark List Accent 2" w:semiHidden="0" w:uiPriority="70" w:unhideWhenUsed="0"/>
-    <w:lsdException w:name="Colorful Shading Accent 2" w:semiHidden="0" w:uiPriority="71" w:unhideWhenUsed="0"/>
-    <w:lsdException w:name="Colorful List Accent 2" w:semiHidden="0" w:uiPriority="72" w:unhideWhenUsed="0"/>
-    <w:lsdException w:name="Colorful Grid Accent 2" w:semiHidden="0" w:uiPriority="73" w:unhideWhenUsed="0"/>
-    <w:lsdException w:name="Light Shading Accent 3" w:semiHidden="0" w:uiPriority="60" w:unhideWhenUsed="0"/>
-    <w:lsdException w:name="Light List Accent 3" w:semiHidden="0" w:uiPriority="61" w:unhideWhenUsed="0"/>
-    <w:lsdException w:name="Light Grid Accent 3" w:semiHidden="0" w:uiPriority="62" w:unhideWhenUsed="0"/>
-    <w:lsdException w:name="Medium Shading 1 Accent 3" w:semiHidden="0" w:uiPriority="63" w:unhideWhenUsed="0"/>
-    <w:lsdException w:name="Medium Shading 2 Accent 3" w:semiHidden="0" w:uiPriority="64" w:unhideWhenUsed="0"/>
-    <w:lsdException w:name="Medium List 1 Accent 3" w:semiHidden="0" w:uiPriority="65" w:unhideWhenUsed="0"/>
-    <w:lsdException w:name="Medium List 2 Accent 3" w:semiHidden="0" w:uiPriority="66" w:unhideWhenUsed="0"/>
-    <w:lsdException w:name="Medium Grid 1 Accent 3" w:semiHidden="0" w:uiPriority="67" w:unhideWhenUsed="0"/>
-    <w:lsdException w:name="Medium Grid 2 Accent 3" w:semiHidden="0" w:uiPriority="68" w:unhideWhenUsed="0"/>
-    <w:lsdException w:name="Medium Grid 3 Accent 3" w:semiHidden="0" w:uiPriority="69" w:unhideWhenUsed="0"/>
-    <w:lsdException w:name="Dark List Accent 3" w:semiHidden="0" w:uiPriority="70" w:unhideWhenUsed="0"/>
-    <w:lsdException w:name="Colorful Shading Accent 3" w:semiHidden="0" w:uiPriority="71" w:unhideWhenUsed="0"/>
-    <w:lsdException w:name="Colorful List Accent 3" w:semiHidden="0" w:uiPriority="72" w:unhideWhenUsed="0"/>
-    <w:lsdException w:name="Colorful Grid Accent 3" w:semiHidden="0" w:uiPriority="73" w:unhideWhenUsed="0"/>
-    <w:lsdException w:name="Light Shading Accent 4" w:semiHidden="0" w:uiPriority="60" w:unhideWhenUsed="0"/>
-    <w:lsdException w:name="Light List Accent 4" w:semiHidden="0" w:uiPriority="61" w:unhideWhenUsed="0"/>
-    <w:lsdException w:name="Light Grid Accent 4" w:semiHidden="0" w:uiPriority="62" w:unhideWhenUsed="0"/>
-    <w:lsdException w:name="Medium Shading 1 Accent 4" w:semiHidden="0" w:uiPriority="63" w:unhideWhenUsed="0"/>
-    <w:lsdException w:name="Medium Shading 2 Accent 4" w:semiHidden="0" w:uiPriority="64" w:unhideWhenUsed="0"/>
-    <w:lsdException w:name="Medium List 1 Accent 4" w:semiHidden="0" w:uiPriority="65" w:unhideWhenUsed="0"/>
-    <w:lsdException w:name="Medium List 2 Accent 4" w:semiHidden="0" w:uiPriority="66" w:unhideWhenUsed="0"/>
-    <w:lsdException w:name="Medium Grid 1 Accent 4" w:semiHidden="0" w:uiPriority="67" w:unhideWhenUsed="0"/>
-    <w:lsdException w:name="Medium Grid 2 Accent 4" w:semiHidden="0" w:uiPriority="68" w:unhideWhenUsed="0"/>
-    <w:lsdException w:name="Medium Grid 3 Accent 4" w:semiHidden="0" w:uiPriority="69" w:unhideWhenUsed="0"/>
-    <w:lsdException w:name="Dark List Accent 4" w:semiHidden="0" w:uiPriority="70" w:unhideWhenUsed="0"/>
-    <w:lsdException w:name="Colorful Shading Accent 4" w:semiHidden="0" w:uiPriority="71" w:unhideWhenUsed="0"/>
-    <w:lsdException w:name="Colorful List Accent 4" w:semiHidden="0" w:uiPriority="72" w:unhideWhenUsed="0"/>
-    <w:lsdException w:name="Colorful Grid Accent 4" w:semiHidden="0" w:uiPriority="73" w:unhideWhenUsed="0"/>
-    <w:lsdException w:name="Light Shading Accent 5" w:semiHidden="0" w:uiPriority="60" w:unhideWhenUsed="0"/>
-    <w:lsdException w:name="Light List Accent 5" w:semiHidden="0" w:uiPriority="61" w:unhideWhenUsed="0"/>
-    <w:lsdException w:name="Light Grid Accent 5" w:semiHidden="0" w:uiPriority="62" w:unhideWhenUsed="0"/>
-    <w:lsdException w:name="Medium Shading 1 Accent 5" w:semiHidden="0" w:uiPriority="63" w:unhideWhenUsed="0"/>
-    <w:lsdException w:name="Medium Shading 2 Accent 5" w:semiHidden="0" w:uiPriority="64" w:unhideWhenUsed="0"/>
-    <w:lsdException w:name="Medium List 1 Accent 5" w:semiHidden="0" w:uiPriority="65" w:unhideWhenUsed="0"/>
-    <w:lsdException w:name="Medium List 2 Accent 5" w:semiHidden="0" w:uiPriority="66" w:unhideWhenUsed="0"/>
-    <w:lsdException w:name="Medium Grid 1 Accent 5" w:semiHidden="0" w:uiPriority="67" w:unhideWhenUsed="0"/>
-    <w:lsdException w:name="Medium Grid 2 Accent 5" w:semiHidden="0" w:uiPriority="68" w:unhideWhenUsed="0"/>
-    <w:lsdException w:name="Medium Grid 3 Accent 5" w:semiHidden="0" w:uiPriority="69" w:unhideWhenUsed="0"/>
-    <w:lsdException w:name="Dark List Accent 5" w:semiHidden="0" w:uiPriority="70" w:unhideWhenUsed="0"/>
-    <w:lsdException w:name="Colorful Shading Accent 5" w:semiHidden="0" w:uiPriority="71" w:unhideWhenUsed="0"/>
-    <w:lsdException w:name="Colorful List Accent 5" w:semiHidden="0" w:uiPriority="72" w:unhideWhenUsed="0"/>
-    <w:lsdException w:name="Colorful Grid Accent 5" w:semiHidden="0" w:uiPriority="73" w:unhideWhenUsed="0"/>
-    <w:lsdException w:name="Light Shading Accent 6" w:semiHidden="0" w:uiPriority="60" w:unhideWhenUsed="0"/>
-    <w:lsdException w:name="Light List Accent 6" w:semiHidden="0" w:uiPriority="61" w:unhideWhenUsed="0"/>
-    <w:lsdException w:name="Light Grid Accent 6" w:semiHidden="0" w:uiPriority="62" w:unhideWhenUsed="0"/>
-    <w:lsdException w:name="Medium Shading 1 Accent 6" w:semiHidden="0" w:uiPriority="63" w:unhideWhenUsed="0"/>
-    <w:lsdException w:name="Medium Shading 2 Accent 6" w:semiHidden="0" w:uiPriority="64" w:unhideWhenUsed="0"/>
-    <w:lsdException w:name="Medium List 1 Accent 6" w:semiHidden="0" w:uiPriority="65" w:unhideWhenUsed="0"/>
-    <w:lsdException w:name="Medium List 2 Accent 6" w:semiHidden="0" w:uiPriority="66" w:unhideWhenUsed="0"/>
-    <w:lsdException w:name="Medium Grid 1 Accent 6" w:semiHidden="0" w:uiPriority="67" w:unhideWhenUsed="0"/>
-    <w:lsdException w:name="Medium Grid 2 Accent 6" w:semiHidden="0" w:uiPriority="68" w:unhideWhenUsed="0"/>
-    <w:lsdException w:name="Medium Grid 3 Accent 6" w:semiHidden="0" w:uiPriority="69" w:unhideWhenUsed="0"/>
-    <w:lsdException w:name="Dark List Accent 6" w:semiHidden="0" w:uiPriority="70" w:unhideWhenUsed="0"/>
-    <w:lsdException w:name="Colorful Shading Accent 6" w:semiHidden="0" w:uiPriority="71" w:unhideWhenUsed="0"/>
-    <w:lsdException w:name="Colorful List Accent 6" w:semiHidden="0" w:uiPriority="72" w:unhideWhenUsed="0"/>
-    <w:lsdException w:name="Colorful Grid Accent 6" w:semiHidden="0" w:uiPriority="73" w:unhideWhenUsed="0"/>
-    <w:lsdException w:name="Subtle Emphasis" w:semiHidden="0" w:uiPriority="19" w:unhideWhenUsed="0" w:qFormat="1"/>
-    <w:lsdException w:name="Intense Emphasis" w:semiHidden="0" w:uiPriority="21" w:unhideWhenUsed="0" w:qFormat="1"/>
-    <w:lsdException w:name="Subtle Reference" w:semiHidden="0" w:uiPriority="31" w:unhideWhenUsed="0" w:qFormat="1"/>
-    <w:lsdException w:name="Intense Reference" w:semiHidden="0" w:uiPriority="32" w:unhideWhenUsed="0" w:qFormat="1"/>
-    <w:lsdException w:name="Book Title" w:semiHidden="0" w:uiPriority="33" w:unhideWhenUsed="0" w:qFormat="1"/>
-    <w:lsdException w:name="Bibliography" w:uiPriority="37"/>
-    <w:lsdException w:name="TOC Heading" w:uiPriority="39" w:qFormat="1"/>
+  <w:latentStyles w:defLockedState="0" w:defUIPriority="99" w:defSemiHidden="0" w:defUnhideWhenUsed="0" w:defQFormat="0" w:count="371">
+    <w:lsdException w:name="Normal" w:uiPriority="0" w:qFormat="1"/>
+    <w:lsdException w:name="heading 1" w:uiPriority="9" w:qFormat="1"/>
+    <w:lsdException w:name="heading 2" w:semiHidden="1" w:uiPriority="9" w:unhideWhenUsed="1" w:qFormat="1"/>
+    <w:lsdException w:name="heading 3" w:semiHidden="1" w:uiPriority="9" w:unhideWhenUsed="1" w:qFormat="1"/>
+    <w:lsdException w:name="heading 4" w:semiHidden="1" w:uiPriority="9" w:unhideWhenUsed="1" w:qFormat="1"/>
+    <w:lsdException w:name="heading 5" w:semiHidden="1" w:uiPriority="9" w:unhideWhenUsed="1" w:qFormat="1"/>
+    <w:lsdException w:name="heading 6" w:semiHidden="1" w:uiPriority="9" w:unhideWhenUsed="1" w:qFormat="1"/>
+    <w:lsdException w:name="heading 7" w:semiHidden="1" w:uiPriority="9" w:unhideWhenUsed="1" w:qFormat="1"/>
+    <w:lsdException w:name="heading 8" w:semiHidden="1" w:uiPriority="9" w:unhideWhenUsed="1" w:qFormat="1"/>
+    <w:lsdException w:name="heading 9" w:semiHidden="1" w:uiPriority="9" w:unhideWhenUsed="1" w:qFormat="1"/>
+    <w:lsdException w:name="index 1" w:semiHidden="1" w:unhideWhenUsed="1"/>
+    <w:lsdException w:name="index 2" w:semiHidden="1" w:unhideWhenUsed="1"/>
+    <w:lsdException w:name="index 3" w:semiHidden="1" w:unhideWhenUsed="1"/>
+    <w:lsdException w:name="index 4" w:semiHidden="1" w:unhideWhenUsed="1"/>
+    <w:lsdException w:name="index 5" w:semiHidden="1" w:unhideWhenUsed="1"/>
+    <w:lsdException w:name="index 6" w:semiHidden="1" w:unhideWhenUsed="1"/>
+    <w:lsdException w:name="index 7" w:semiHidden="1" w:unhideWhenUsed="1"/>
+    <w:lsdException w:name="index 8" w:semiHidden="1" w:unhideWhenUsed="1"/>
+    <w:lsdException w:name="index 9" w:semiHidden="1" w:unhideWhenUsed="1"/>
+    <w:lsdException w:name="toc 1" w:semiHidden="1" w:uiPriority="39" w:unhideWhenUsed="1"/>
+    <w:lsdException w:name="toc 2" w:semiHidden="1" w:uiPriority="39" w:unhideWhenUsed="1"/>
+    <w:lsdException w:name="toc 3" w:semiHidden="1" w:uiPriority="39" w:unhideWhenUsed="1"/>
+    <w:lsdException w:name="toc 4" w:semiHidden="1" w:uiPriority="39" w:unhideWhenUsed="1"/>
+    <w:lsdException w:name="toc 5" w:semiHidden="1" w:uiPriority="39" w:unhideWhenUsed="1"/>
+    <w:lsdException w:name="toc 6" w:semiHidden="1" w:uiPriority="39" w:unhideWhenUsed="1"/>
+    <w:lsdException w:name="toc 7" w:semiHidden="1" w:uiPriority="39" w:unhideWhenUsed="1"/>
+    <w:lsdException w:name="toc 8" w:semiHidden="1" w:uiPriority="39" w:unhideWhenUsed="1"/>
+    <w:lsdException w:name="toc 9" w:semiHidden="1" w:uiPriority="39" w:unhideWhenUsed="1"/>
+    <w:lsdException w:name="Normal Indent" w:semiHidden="1" w:unhideWhenUsed="1"/>
+    <w:lsdException w:name="footnote text" w:semiHidden="1" w:unhideWhenUsed="1"/>
+    <w:lsdException w:name="annotation text" w:semiHidden="1" w:unhideWhenUsed="1"/>
+    <w:lsdException w:name="header" w:semiHidden="1" w:unhideWhenUsed="1"/>
+    <w:lsdException w:name="footer" w:semiHidden="1" w:unhideWhenUsed="1"/>
+    <w:lsdException w:name="index heading" w:semiHidden="1" w:unhideWhenUsed="1"/>
+    <w:lsdException w:name="caption" w:semiHidden="1" w:uiPriority="35" w:unhideWhenUsed="1" w:qFormat="1"/>
+    <w:lsdException w:name="table of figures" w:semiHidden="1" w:unhideWhenUsed="1"/>
+    <w:lsdException w:name="envelope address" w:semiHidden="1" w:unhideWhenUsed="1"/>
+    <w:lsdException w:name="envelope return" w:semiHidden="1" w:unhideWhenUsed="1"/>
+    <w:lsdException w:name="footnote reference" w:semiHidden="1" w:unhideWhenUsed="1"/>
+    <w:lsdException w:name="annotation reference" w:semiHidden="1" w:unhideWhenUsed="1"/>
+    <w:lsdException w:name="line number" w:semiHidden="1" w:unhideWhenUsed="1"/>
+    <w:lsdException w:name="page number" w:semiHidden="1" w:uiPriority="0" w:unhideWhenUsed="1"/>
+    <w:lsdException w:name="endnote reference" w:semiHidden="1" w:unhideWhenUsed="1"/>
+    <w:lsdException w:name="endnote text" w:semiHidden="1" w:unhideWhenUsed="1"/>
+    <w:lsdException w:name="table of authorities" w:semiHidden="1" w:unhideWhenUsed="1"/>
+    <w:lsdException w:name="macro" w:semiHidden="1" w:unhideWhenUsed="1"/>
+    <w:lsdException w:name="toa heading" w:semiHidden="1" w:unhideWhenUsed="1"/>
+    <w:lsdException w:name="List" w:semiHidden="1" w:unhideWhenUsed="1"/>
+    <w:lsdException w:name="List Bullet" w:semiHidden="1" w:unhideWhenUsed="1"/>
+    <w:lsdException w:name="List Number" w:semiHidden="1" w:unhideWhenUsed="1"/>
+    <w:lsdException w:name="List 2" w:semiHidden="1" w:unhideWhenUsed="1"/>
+    <w:lsdException w:name="List 3" w:semiHidden="1" w:unhideWhenUsed="1"/>
+    <w:lsdException w:name="List 4" w:semiHidden="1" w:unhideWhenUsed="1"/>
+    <w:lsdException w:name="List 5" w:semiHidden="1" w:unhideWhenUsed="1"/>
+    <w:lsdException w:name="List Bullet 2" w:semiHidden="1" w:unhideWhenUsed="1"/>
+    <w:lsdException w:name="List Bullet 3" w:semiHidden="1" w:unhideWhenUsed="1"/>
+    <w:lsdException w:name="List Bullet 4" w:semiHidden="1" w:unhideWhenUsed="1"/>
+    <w:lsdException w:name="List Bullet 5" w:semiHidden="1" w:unhideWhenUsed="1"/>
+    <w:lsdException w:name="List Number 2" w:semiHidden="1" w:unhideWhenUsed="1"/>
+    <w:lsdException w:name="List Number 3" w:semiHidden="1" w:unhideWhenUsed="1"/>
+    <w:lsdException w:name="List Number 4" w:semiHidden="1" w:unhideWhenUsed="1"/>
+    <w:lsdException w:name="List Number 5" w:semiHidden="1" w:unhideWhenUsed="1"/>
+    <w:lsdException w:name="Title" w:uiPriority="10" w:qFormat="1"/>
+    <w:lsdException w:name="Closing" w:semiHidden="1" w:unhideWhenUsed="1"/>
+    <w:lsdException w:name="Signature" w:semiHidden="1" w:unhideWhenUsed="1"/>
+    <w:lsdException w:name="Default Paragraph Font" w:semiHidden="1" w:uiPriority="1" w:unhideWhenUsed="1"/>
+    <w:lsdException w:name="Body Text" w:semiHidden="1" w:unhideWhenUsed="1"/>
+    <w:lsdException w:name="Body Text Indent" w:semiHidden="1" w:unhideWhenUsed="1"/>
+    <w:lsdException w:name="List Continue" w:semiHidden="1" w:unhideWhenUsed="1"/>
+    <w:lsdException w:name="List Continue 2" w:semiHidden="1" w:unhideWhenUsed="1"/>
+    <w:lsdException w:name="List Continue 3" w:semiHidden="1" w:unhideWhenUsed="1"/>
+    <w:lsdException w:name="List Continue 4" w:semiHidden="1" w:unhideWhenUsed="1"/>
+    <w:lsdException w:name="List Continue 5" w:semiHidden="1" w:unhideWhenUsed="1"/>
+    <w:lsdException w:name="Message Header" w:semiHidden="1" w:unhideWhenUsed="1"/>
+    <w:lsdException w:name="Subtitle" w:uiPriority="11" w:qFormat="1"/>
+    <w:lsdException w:name="Salutation" w:semiHidden="1" w:unhideWhenUsed="1"/>
+    <w:lsdException w:name="Date" w:semiHidden="1" w:unhideWhenUsed="1"/>
+    <w:lsdException w:name="Body Text First Indent" w:semiHidden="1" w:unhideWhenUsed="1"/>
+    <w:lsdException w:name="Body Text First Indent 2" w:semiHidden="1" w:unhideWhenUsed="1"/>
+    <w:lsdException w:name="Note Heading" w:semiHidden="1" w:unhideWhenUsed="1"/>
+    <w:lsdException w:name="Body Text 2" w:semiHidden="1" w:unhideWhenUsed="1"/>
+    <w:lsdException w:name="Body Text 3" w:semiHidden="1" w:unhideWhenUsed="1"/>
+    <w:lsdException w:name="Body Text Indent 2" w:semiHidden="1" w:unhideWhenUsed="1"/>
+    <w:lsdException w:name="Body Text Indent 3" w:semiHidden="1" w:unhideWhenUsed="1"/>
+    <w:lsdException w:name="Block Text" w:semiHidden="1" w:unhideWhenUsed="1"/>
+    <w:lsdException w:name="Hyperlink" w:semiHidden="1" w:unhideWhenUsed="1"/>
+    <w:lsdException w:name="FollowedHyperlink" w:semiHidden="1" w:unhideWhenUsed="1"/>
+    <w:lsdException w:name="Strong" w:uiPriority="22" w:qFormat="1"/>
+    <w:lsdException w:name="Emphasis" w:uiPriority="20" w:qFormat="1"/>
+    <w:lsdException w:name="Document Map" w:semiHidden="1" w:unhideWhenUsed="1"/>
+    <w:lsdException w:name="Plain Text" w:semiHidden="1" w:unhideWhenUsed="1"/>
+    <w:lsdException w:name="E-mail Signature" w:semiHidden="1" w:unhideWhenUsed="1"/>
+    <w:lsdException w:name="HTML Top of Form" w:semiHidden="1" w:unhideWhenUsed="1"/>
+    <w:lsdException w:name="HTML Bottom of Form" w:semiHidden="1" w:unhideWhenUsed="1"/>
+    <w:lsdException w:name="Normal (Web)" w:semiHidden="1" w:unhideWhenUsed="1"/>
+    <w:lsdException w:name="HTML Acronym" w:semiHidden="1" w:unhideWhenUsed="1"/>
+    <w:lsdException w:name="HTML Address" w:semiHidden="1" w:unhideWhenUsed="1"/>
+    <w:lsdException w:name="HTML Cite" w:semiHidden="1" w:unhideWhenUsed="1"/>
+    <w:lsdException w:name="HTML Code" w:semiHidden="1" w:unhideWhenUsed="1"/>
+    <w:lsdException w:name="HTML Definition" w:semiHidden="1" w:unhideWhenUsed="1"/>
+    <w:lsdException w:name="HTML Keyboard" w:semiHidden="1" w:unhideWhenUsed="1"/>
+    <w:lsdException w:name="HTML Preformatted" w:semiHidden="1" w:unhideWhenUsed="1"/>
+    <w:lsdException w:name="HTML Sample" w:semiHidden="1" w:unhideWhenUsed="1"/>
+    <w:lsdException w:name="HTML Typewriter" w:semiHidden="1" w:unhideWhenUsed="1"/>
+    <w:lsdException w:name="HTML Variable" w:semiHidden="1" w:unhideWhenUsed="1"/>
+    <w:lsdException w:name="Normal Table" w:semiHidden="1" w:unhideWhenUsed="1"/>
+    <w:lsdException w:name="annotation subject" w:semiHidden="1" w:unhideWhenUsed="1"/>
+    <w:lsdException w:name="No List" w:semiHidden="1" w:unhideWhenUsed="1"/>
+    <w:lsdException w:name="Outline List 1" w:semiHidden="1" w:unhideWhenUsed="1"/>
+    <w:lsdException w:name="Outline List 2" w:semiHidden="1" w:unhideWhenUsed="1"/>
+    <w:lsdException w:name="Outline List 3" w:semiHidden="1" w:unhideWhenUsed="1"/>
+    <w:lsdException w:name="Table Simple 1" w:semiHidden="1" w:unhideWhenUsed="1"/>
+    <w:lsdException w:name="Table Simple 2" w:semiHidden="1" w:unhideWhenUsed="1"/>
+    <w:lsdException w:name="Table Simple 3" w:semiHidden="1" w:unhideWhenUsed="1"/>
+    <w:lsdException w:name="Table Classic 1" w:semiHidden="1" w:unhideWhenUsed="1"/>
+    <w:lsdException w:name="Table Classic 2" w:semiHidden="1" w:unhideWhenUsed="1"/>
+    <w:lsdException w:name="Table Classic 3" w:semiHidden="1" w:unhideWhenUsed="1"/>
+    <w:lsdException w:name="Table Classic 4" w:semiHidden="1" w:unhideWhenUsed="1"/>
+    <w:lsdException w:name="Table Colorful 1" w:semiHidden="1" w:unhideWhenUsed="1"/>
+    <w:lsdException w:name="Table Colorful 2" w:semiHidden="1" w:unhideWhenUsed="1"/>
+    <w:lsdException w:name="Table Colorful 3" w:semiHidden="1" w:unhideWhenUsed="1"/>
+    <w:lsdException w:name="Table Columns 1" w:semiHidden="1" w:unhideWhenUsed="1"/>
+    <w:lsdException w:name="Table Columns 2" w:semiHidden="1" w:unhideWhenUsed="1"/>
+    <w:lsdException w:name="Table Columns 3" w:semiHidden="1" w:unhideWhenUsed="1"/>
+    <w:lsdException w:name="Table Columns 4" w:semiHidden="1" w:unhideWhenUsed="1"/>
+    <w:lsdException w:name="Table Columns 5" w:semiHidden="1" w:unhideWhenUsed="1"/>
+    <w:lsdException w:name="Table Grid 1" w:semiHidden="1" w:unhideWhenUsed="1"/>
+    <w:lsdException w:name="Table Grid 2" w:semiHidden="1" w:unhideWhenUsed="1"/>
+    <w:lsdException w:name="Table Grid 3" w:semiHidden="1" w:unhideWhenUsed="1"/>
+    <w:lsdException w:name="Table Grid 4" w:semiHidden="1" w:unhideWhenUsed="1"/>
+    <w:lsdException w:name="Table Grid 5" w:semiHidden="1" w:unhideWhenUsed="1"/>
+    <w:lsdException w:name="Table Grid 6" w:semiHidden="1" w:unhideWhenUsed="1"/>
+    <w:lsdException w:name="Table Grid 7" w:semiHidden="1" w:unhideWhenUsed="1"/>
+    <w:lsdException w:name="Table Grid 8" w:semiHidden="1" w:unhideWhenUsed="1"/>
+    <w:lsdException w:name="Table List 1" w:semiHidden="1" w:unhideWhenUsed="1"/>
+    <w:lsdException w:name="Table List 2" w:semiHidden="1" w:unhideWhenUsed="1"/>
+    <w:lsdException w:name="Table List 3" w:semiHidden="1" w:unhideWhenUsed="1"/>
+    <w:lsdException w:name="Table List 4" w:semiHidden="1" w:unhideWhenUsed="1"/>
+    <w:lsdException w:name="Table List 5" w:semiHidden="1" w:unhideWhenUsed="1"/>
+    <w:lsdException w:name="Table List 6" w:semiHidden="1" w:unhideWhenUsed="1"/>
+    <w:lsdException w:name="Table List 7" w:semiHidden="1" w:unhideWhenUsed="1"/>
+    <w:lsdException w:name="Table List 8" w:semiHidden="1" w:unhideWhenUsed="1"/>
+    <w:lsdException w:name="Table 3D effects 1" w:semiHidden="1" w:unhideWhenUsed="1"/>
+    <w:lsdException w:name="Table 3D effects 2" w:semiHidden="1" w:unhideWhenUsed="1"/>
+    <w:lsdException w:name="Table 3D effects 3" w:semiHidden="1" w:unhideWhenUsed="1"/>
+    <w:lsdException w:name="Table Contemporary" w:semiHidden="1" w:unhideWhenUsed="1"/>
+    <w:lsdException w:name="Table Elegant" w:semiHidden="1" w:unhideWhenUsed="1"/>
+    <w:lsdException w:name="Table Professional" w:semiHidden="1" w:unhideWhenUsed="1"/>
+    <w:lsdException w:name="Table Subtle 1" w:semiHidden="1" w:unhideWhenUsed="1"/>
+    <w:lsdException w:name="Table Subtle 2" w:semiHidden="1" w:unhideWhenUsed="1"/>
+    <w:lsdException w:name="Table Web 1" w:semiHidden="1" w:unhideWhenUsed="1"/>
+    <w:lsdException w:name="Table Web 2" w:semiHidden="1" w:unhideWhenUsed="1"/>
+    <w:lsdException w:name="Table Web 3" w:semiHidden="1" w:unhideWhenUsed="1"/>
+    <w:lsdException w:name="Balloon Text" w:semiHidden="1" w:unhideWhenUsed="1"/>
+    <w:lsdException w:name="Table Grid" w:uiPriority="59"/>
+    <w:lsdException w:name="Table Theme" w:semiHidden="1" w:unhideWhenUsed="1"/>
+    <w:lsdException w:name="Placeholder Text" w:semiHidden="1"/>
+    <w:lsdException w:name="No Spacing" w:uiPriority="1" w:qFormat="1"/>
+    <w:lsdException w:name="Light Shading" w:uiPriority="60"/>
+    <w:lsdException w:name="Light List" w:uiPriority="61"/>
+    <w:lsdException w:name="Light Grid" w:uiPriority="62"/>
+    <w:lsdException w:name="Medium Shading 1" w:uiPriority="63"/>
+    <w:lsdException w:name="Medium Shading 2" w:uiPriority="64"/>
+    <w:lsdException w:name="Medium List 1" w:uiPriority="65"/>
+    <w:lsdException w:name="Medium List 2" w:uiPriority="66"/>
+    <w:lsdException w:name="Medium Grid 1" w:uiPriority="67"/>
+    <w:lsdException w:name="Medium Grid 2" w:uiPriority="68"/>
+    <w:lsdException w:name="Medium Grid 3" w:uiPriority="69"/>
+    <w:lsdException w:name="Dark List" w:uiPriority="70"/>
+    <w:lsdException w:name="Colorful Shading" w:uiPriority="71"/>
+    <w:lsdException w:name="Colorful List" w:uiPriority="72"/>
+    <w:lsdException w:name="Colorful Grid" w:uiPriority="73"/>
+    <w:lsdException w:name="Light Shading Accent 1" w:uiPriority="60"/>
+    <w:lsdException w:name="Light List Accent 1" w:uiPriority="61"/>
+    <w:lsdException w:name="Light Grid Accent 1" w:uiPriority="62"/>
+    <w:lsdException w:name="Medium Shading 1 Accent 1" w:uiPriority="63"/>
+    <w:lsdException w:name="Medium Shading 2 Accent 1" w:uiPriority="64"/>
+    <w:lsdException w:name="Medium List 1 Accent 1" w:uiPriority="65"/>
+    <w:lsdException w:name="Revision" w:semiHidden="1"/>
+    <w:lsdException w:name="List Paragraph" w:uiPriority="34" w:qFormat="1"/>
+    <w:lsdException w:name="Quote" w:uiPriority="29" w:qFormat="1"/>
+    <w:lsdException w:name="Intense Quote" w:uiPriority="30" w:qFormat="1"/>
+    <w:lsdException w:name="Medium List 2 Accent 1" w:uiPriority="66"/>
+    <w:lsdException w:name="Medium Grid 1 Accent 1" w:uiPriority="67"/>
+    <w:lsdException w:name="Medium Grid 2 Accent 1" w:uiPriority="68"/>
+    <w:lsdException w:name="Medium Grid 3 Accent 1" w:uiPriority="69"/>
+    <w:lsdException w:name="Dark List Accent 1" w:uiPriority="70"/>
+    <w:lsdException w:name="Colorful Shading Accent 1" w:uiPriority="71"/>
+    <w:lsdException w:name="Colorful List Accent 1" w:uiPriority="72"/>
+    <w:lsdException w:name="Colorful Grid Accent 1" w:uiPriority="73"/>
+    <w:lsdException w:name="Light Shading Accent 2" w:uiPriority="60"/>
+    <w:lsdException w:name="Light List Accent 2" w:uiPriority="61"/>
+    <w:lsdException w:name="Light Grid Accent 2" w:uiPriority="62"/>
+    <w:lsdException w:name="Medium Shading 1 Accent 2" w:uiPriority="63"/>
+    <w:lsdException w:name="Medium Shading 2 Accent 2" w:uiPriority="64"/>
+    <w:lsdException w:name="Medium List 1 Accent 2" w:uiPriority="65"/>
+    <w:lsdException w:name="Medium List 2 Accent 2" w:uiPriority="66"/>
+    <w:lsdException w:name="Medium Grid 1 Accent 2" w:uiPriority="67"/>
+    <w:lsdException w:name="Medium Grid 2 Accent 2" w:uiPriority="68"/>
+    <w:lsdException w:name="Medium Grid 3 Accent 2" w:uiPriority="69"/>
+    <w:lsdException w:name="Dark List Accent 2" w:uiPriority="70"/>
+    <w:lsdException w:name="Colorful Shading Accent 2" w:uiPriority="71"/>
+    <w:lsdException w:name="Colorful List Accent 2" w:uiPriority="72"/>
+    <w:lsdException w:name="Colorful Grid Accent 2" w:uiPriority="73"/>
+    <w:lsdException w:name="Light Shading Accent 3" w:uiPriority="60"/>
+    <w:lsdException w:name="Light List Accent 3" w:uiPriority="61"/>
+    <w:lsdException w:name="Light Grid Accent 3" w:uiPriority="62"/>
+    <w:lsdException w:name="Medium Shading 1 Accent 3" w:uiPriority="63"/>
+    <w:lsdException w:name="Medium Shading 2 Accent 3" w:uiPriority="64"/>
+    <w:lsdException w:name="Medium List 1 Accent 3" w:uiPriority="65"/>
+    <w:lsdException w:name="Medium List 2 Accent 3" w:uiPriority="66"/>
+    <w:lsdException w:name="Medium Grid 1 Accent 3" w:uiPriority="67"/>
+    <w:lsdException w:name="Medium Grid 2 Accent 3" w:uiPriority="68"/>
+    <w:lsdException w:name="Medium Grid 3 Accent 3" w:uiPriority="69"/>
+    <w:lsdException w:name="Dark List Accent 3" w:uiPriority="70"/>
+    <w:lsdException w:name="Colorful Shading Accent 3" w:uiPriority="71"/>
+    <w:lsdException w:name="Colorful List Accent 3" w:uiPriority="72"/>
+    <w:lsdException w:name="Colorful Grid Accent 3" w:uiPriority="73"/>
+    <w:lsdException w:name="Light Shading Accent 4" w:uiPriority="60"/>
+    <w:lsdException w:name="Light List Accent 4" w:uiPriority="61"/>
+    <w:lsdException w:name="Light Grid Accent 4" w:uiPriority="62"/>
+    <w:lsdException w:name="Medium Shading 1 Accent 4" w:uiPriority="63"/>
+    <w:lsdException w:name="Medium Shading 2 Accent 4" w:uiPriority="64"/>
+    <w:lsdException w:name="Medium List 1 Accent 4" w:uiPriority="65"/>
+    <w:lsdException w:name="Medium List 2 Accent 4" w:uiPriority="66"/>
+    <w:lsdException w:name="Medium Grid 1 Accent 4" w:uiPriority="67"/>
+    <w:lsdException w:name="Medium Grid 2 Accent 4" w:uiPriority="68"/>
+    <w:lsdException w:name="Medium Grid 3 Accent 4" w:uiPriority="69"/>
+    <w:lsdException w:name="Dark List Accent 4" w:uiPriority="70"/>
+    <w:lsdException w:name="Colorful Shading Accent 4" w:uiPriority="71"/>
+    <w:lsdException w:name="Colorful List Accent 4" w:uiPriority="72"/>
+    <w:lsdException w:name="Colorful Grid Accent 4" w:uiPriority="73"/>
+    <w:lsdException w:name="Light Shading Accent 5" w:uiPriority="60"/>
+    <w:lsdException w:name="Light List Accent 5" w:uiPriority="61"/>
+    <w:lsdException w:name="Light Grid Accent 5" w:uiPriority="62"/>
+    <w:lsdException w:name="Medium Shading 1 Accent 5" w:uiPriority="63"/>
+    <w:lsdException w:name="Medium Shading 2 Accent 5" w:uiPriority="64"/>
+    <w:lsdException w:name="Medium List 1 Accent 5" w:uiPriority="65"/>
+    <w:lsdException w:name="Medium List 2 Accent 5" w:uiPriority="66"/>
+    <w:lsdException w:name="Medium Grid 1 Accent 5" w:uiPriority="67"/>
+    <w:lsdException w:name="Medium Grid 2 Accent 5" w:uiPriority="68"/>
+    <w:lsdException w:name="Medium Grid 3 Accent 5" w:uiPriority="69"/>
+    <w:lsdException w:name="Dark List Accent 5" w:uiPriority="70"/>
+    <w:lsdException w:name="Colorful Shading Accent 5" w:uiPriority="71"/>
+    <w:lsdException w:name="Colorful List Accent 5" w:uiPriority="72"/>
+    <w:lsdException w:name="Colorful Grid Accent 5" w:uiPriority="73"/>
+    <w:lsdException w:name="Light Shading Accent 6" w:uiPriority="60"/>
+    <w:lsdException w:name="Light List Accent 6" w:uiPriority="61"/>
+    <w:lsdException w:name="Light Grid Accent 6" w:uiPriority="62"/>
+    <w:lsdException w:name="Medium Shading 1 Accent 6" w:uiPriority="63"/>
+    <w:lsdException w:name="Medium Shading 2 Accent 6" w:uiPriority="64"/>
+    <w:lsdException w:name="Medium List 1 Accent 6" w:uiPriority="65"/>
+    <w:lsdException w:name="Medium List 2 Accent 6" w:uiPriority="66"/>
+    <w:lsdException w:name="Medium Grid 1 Accent 6" w:uiPriority="67"/>
+    <w:lsdException w:name="Medium Grid 2 Accent 6" w:uiPriority="68"/>
+    <w:lsdException w:name="Medium Grid 3 Accent 6" w:uiPriority="69"/>
+    <w:lsdException w:name="Dark List Accent 6" w:uiPriority="70"/>
+    <w:lsdException w:name="Colorful Shading Accent 6" w:uiPriority="71"/>
+    <w:lsdException w:name="Colorful List Accent 6" w:uiPriority="72"/>
+    <w:lsdException w:name="Colorful Grid Accent 6" w:uiPriority="73"/>
+    <w:lsdException w:name="Subtle Emphasis" w:uiPriority="19" w:qFormat="1"/>
+    <w:lsdException w:name="Intense Emphasis" w:uiPriority="21" w:qFormat="1"/>
+    <w:lsdException w:name="Subtle Reference" w:uiPriority="31" w:qFormat="1"/>
+    <w:lsdException w:name="Intense Reference" w:uiPriority="32" w:qFormat="1"/>
+    <w:lsdException w:name="Book Title" w:uiPriority="33" w:qFormat="1"/>
+    <w:lsdException w:name="Bibliography" w:semiHidden="1" w:uiPriority="37" w:unhideWhenUsed="1"/>
+    <w:lsdException w:name="TOC Heading" w:semiHidden="1" w:uiPriority="39" w:unhideWhenUsed="1" w:qFormat="1"/>
+    <w:lsdException w:name="Grid Table 4" w:uiPriority="49"/>
+    <w:lsdException w:name="Grid Table 5 Dark" w:uiPriority="50"/>
+    <w:lsdException w:name="Grid Table 6 Colorful" w:uiPriority="51"/>
+    <w:lsdException w:name="Grid Table 7 Colorful" w:uiPriority="52"/>
+    <w:lsdException w:name="Grid Table 1 Light Accent 1" w:uiPriority="46"/>
+    <w:lsdException w:name="Grid Table 2 Accent 1" w:uiPriority="47"/>
+    <w:lsdException w:name="Grid Table 3 Accent 1" w:uiPriority="48"/>
+    <w:lsdException w:name="Grid Table 4 Accent 1" w:uiPriority="49"/>
+    <w:lsdException w:name="Grid Table 5 Dark Accent 1" w:uiPriority="50"/>
+    <w:lsdException w:name="Grid Table 6 Colorful Accent 1" w:uiPriority="51"/>
+    <w:lsdException w:name="Grid Table 7 Colorful Accent 1" w:uiPriority="52"/>
+    <w:lsdException w:name="Grid Table 1 Light Accent 2" w:uiPriority="46"/>
+    <w:lsdException w:name="Grid Table 2 Accent 2" w:uiPriority="47"/>
+    <w:lsdException w:name="Grid Table 3 Accent 2" w:uiPriority="48"/>
+    <w:lsdException w:name="Grid Table 4 Accent 2" w:uiPriority="49"/>
+    <w:lsdException w:name="Grid Table 5 Dark Accent 2" w:uiPriority="50"/>
+    <w:lsdException w:name="Grid Table 6 Colorful Accent 2" w:uiPriority="51"/>
+    <w:lsdException w:name="Grid Table 7 Colorful Accent 2" w:uiPriority="52"/>
+    <w:lsdException w:name="Grid Table 1 Light Accent 3" w:uiPriority="46"/>
+    <w:lsdException w:name="Grid Table 2 Accent 3" w:uiPriority="47"/>
+    <w:lsdException w:name="Grid Table 3 Accent 3" w:uiPriority="48"/>
+    <w:lsdException w:name="Grid Table 4 Accent 3" w:uiPriority="49"/>
+    <w:lsdException w:name="Grid Table 5 Dark Accent 3" w:uiPriority="50"/>
+    <w:lsdException w:name="Grid Table 6 Colorful Accent 3" w:uiPriority="51"/>
+    <w:lsdException w:name="Grid Table 7 Colorful Accent 3" w:uiPriority="52"/>
+    <w:lsdException w:name="Grid Table 1 Light Accent 4" w:uiPriority="46"/>
+    <w:lsdException w:name="Grid Table 2 Accent 4" w:uiPriority="47"/>
+    <w:lsdException w:name="Grid Table 3 Accent 4" w:uiPriority="48"/>
+    <w:lsdException w:name="Grid Table 4 Accent 4" w:uiPriority="49"/>
+    <w:lsdException w:name="Grid Table 5 Dark Accent 4" w:uiPriority="50"/>
+    <w:lsdException w:name="Grid Table 6 Colorful Accent 4" w:uiPriority="51"/>
+    <w:lsdException w:name="Grid Table 7 Colorful Accent 4" w:uiPriority="52"/>
+    <w:lsdException w:name="Grid Table 1 Light Accent 5" w:uiPriority="46"/>
+    <w:lsdException w:name="Grid Table 2 Accent 5" w:uiPriority="47"/>
+    <w:lsdException w:name="Grid Table 3 Accent 5" w:uiPriority="48"/>
+    <w:lsdException w:name="Grid Table 4 Accent 5" w:uiPriority="49"/>
+    <w:lsdException w:name="Grid Table 5 Dark Accent 5" w:uiPriority="50"/>
+    <w:lsdException w:name="Grid Table 6 Colorful Accent 5" w:uiPriority="51"/>
+    <w:lsdException w:name="Grid Table 7 Colorful Accent 5" w:uiPriority="52"/>
+    <w:lsdException w:name="Grid Table 1 Light Accent 6" w:uiPriority="46"/>
+    <w:lsdException w:name="Grid Table 2 Accent 6" w:uiPriority="47"/>
+    <w:lsdException w:name="Grid Table 3 Accent 6" w:uiPriority="48"/>
+    <w:lsdException w:name="Grid Table 4 Accent 6" w:uiPriority="49"/>
+    <w:lsdException w:name="Grid Table 5 Dark Accent 6" w:uiPriority="50"/>
+    <w:lsdException w:name="Grid Table 6 Colorful Accent 6" w:uiPriority="51"/>
+    <w:lsdException w:name="Grid Table 7 Colorful Accent 6" w:uiPriority="52"/>
+    <w:lsdException w:name="List Table 1 Light" w:uiPriority="46"/>
+    <w:lsdException w:name="List Table 2" w:uiPriority="47"/>
+    <w:lsdException w:name="List Table 3" w:uiPriority="48"/>
+    <w:lsdException w:name="List Table 4" w:uiPriority="49"/>
+    <w:lsdException w:name="List Table 5 Dark" w:uiPriority="50"/>
+    <w:lsdException w:name="List Table 6 Colorful" w:uiPriority="51"/>
+    <w:lsdException w:name="List Table 7 Colorful" w:uiPriority="52"/>
+    <w:lsdException w:name="List Table 1 Light Accent 1" w:uiPriority="46"/>
+    <w:lsdException w:name="List Table 2 Accent 1" w:uiPriority="47"/>
+    <w:lsdException w:name="List Table 3 Accent 1" w:uiPriority="48"/>
+    <w:lsdException w:name="List Table 4 Accent 1" w:uiPriority="49"/>
+    <w:lsdException w:name="List Table 5 Dark Accent 1" w:uiPriority="50"/>
+    <w:lsdException w:name="List Table 6 Colorful Accent 1" w:uiPriority="51"/>
+    <w:lsdException w:name="List Table 7 Colorful Accent 1" w:uiPriority="52"/>
+    <w:lsdException w:name="List Table 1 Light Accent 2" w:uiPriority="46"/>
+    <w:lsdException w:name="List Table 2 Accent 2" w:uiPriority="47"/>
+    <w:lsdException w:name="List Table 3 Accent 2" w:uiPriority="48"/>
+    <w:lsdException w:name="List Table 4 Accent 2" w:uiPriority="49"/>
+    <w:lsdException w:name="List Table 5 Dark Accent 2" w:uiPriority="50"/>
+    <w:lsdException w:name="List Table 6 Colorful Accent 2" w:uiPriority="51"/>
+    <w:lsdException w:name="List Table 7 Colorful Accent 2" w:uiPriority="52"/>
+    <w:lsdException w:name="List Table 1 Light Accent 3" w:uiPriority="46"/>
+    <w:lsdException w:name="List Table 2 Accent 3" w:uiPriority="47"/>
+    <w:lsdException w:name="List Table 3 Accent 3" w:uiPriority="48"/>
+    <w:lsdException w:name="List Table 4 Accent 3" w:uiPriority="49"/>
+    <w:lsdException w:name="List Table 5 Dark Accent 3" w:uiPriority="50"/>
+    <w:lsdException w:name="List Table 6 Colorful Accent 3" w:uiPriority="51"/>
+    <w:lsdException w:name="List Table 7 Colorful Accent 3" w:uiPriority="52"/>
+    <w:lsdException w:name="List Table 1 Light Accent 4" w:uiPriority="46"/>
+    <w:lsdException w:name="List Table 2 Accent 4" w:uiPriority="47"/>
+    <w:lsdException w:name="List Table 3 Accent 4" w:uiPriority="48"/>
+    <w:lsdException w:name="List Table 4 Accent 4" w:uiPriority="49"/>
+    <w:lsdException w:name="List Table 5 Dark Accent 4" w:uiPriority="50"/>
+    <w:lsdException w:name="List Table 6 Colorful Accent 4" w:uiPriority="51"/>
+    <w:lsdException w:name="List Table 7 Colorful Accent 4" w:uiPriority="52"/>
+    <w:lsdException w:name="List Table 1 Light Accent 5" w:uiPriority="46"/>
+    <w:lsdException w:name="List Table 2 Accent 5" w:uiPriority="47"/>
+    <w:lsdException w:name="List Table 3 Accent 5" w:uiPriority="48"/>
+    <w:lsdException w:name="List Table 4 Accent 5" w:uiPriority="49"/>
+    <w:lsdException w:name="List Table 5 Dark Accent 5" w:uiPriority="50"/>
+    <w:lsdException w:name="List Table 6 Colorful Accent 5" w:uiPriority="51"/>
+    <w:lsdException w:name="List Table 7 Colorful Accent 5" w:uiPriority="52"/>
+    <w:lsdException w:name="List Table 1 Light Accent 6" w:uiPriority="46"/>
+    <w:lsdException w:name="List Table 2 Accent 6" w:uiPriority="47"/>
+    <w:lsdException w:name="List Table 3 Accent 6" w:uiPriority="48"/>
+    <w:lsdException w:name="List Table 4 Accent 6" w:uiPriority="49"/>
+    <w:lsdException w:name="List Table 5 Dark Accent 6" w:uiPriority="50"/>
+    <w:lsdException w:name="List Table 6 Colorful Accent 6" w:uiPriority="51"/>
+    <w:lsdException w:name="List Table 7 Colorful Accent 6" w:uiPriority="52"/>
   </w:latentStyles>
   <w:style w:type="paragraph" w:default="1" w:styleId="Normal">
     <w:name w:val="Normal"/>
@@ -5833,8 +5650,8 @@
   </w:style>
   <w:style w:type="paragraph" w:styleId="Heading1">
     <w:name w:val="heading 1"/>
-    <w:basedOn w:val="normal0"/>
-    <w:next w:val="normal0"/>
+    <w:basedOn w:val="Normal1"/>
+    <w:next w:val="Normal1"/>
     <w:pPr>
       <w:keepNext/>
       <w:keepLines/>
@@ -5850,8 +5667,8 @@
   </w:style>
   <w:style w:type="paragraph" w:styleId="Heading2">
     <w:name w:val="heading 2"/>
-    <w:basedOn w:val="normal0"/>
-    <w:next w:val="normal0"/>
+    <w:basedOn w:val="Normal1"/>
+    <w:next w:val="Normal1"/>
     <w:pPr>
       <w:keepNext/>
       <w:keepLines/>
@@ -5867,8 +5684,8 @@
   </w:style>
   <w:style w:type="paragraph" w:styleId="Heading3">
     <w:name w:val="heading 3"/>
-    <w:basedOn w:val="normal0"/>
-    <w:next w:val="normal0"/>
+    <w:basedOn w:val="Normal1"/>
+    <w:next w:val="Normal1"/>
     <w:pPr>
       <w:keepNext/>
       <w:keepLines/>
@@ -5884,8 +5701,8 @@
   </w:style>
   <w:style w:type="paragraph" w:styleId="Heading4">
     <w:name w:val="heading 4"/>
-    <w:basedOn w:val="normal0"/>
-    <w:next w:val="normal0"/>
+    <w:basedOn w:val="Normal1"/>
+    <w:next w:val="Normal1"/>
     <w:pPr>
       <w:keepNext/>
       <w:keepLines/>
@@ -5901,8 +5718,8 @@
   </w:style>
   <w:style w:type="paragraph" w:styleId="Heading5">
     <w:name w:val="heading 5"/>
-    <w:basedOn w:val="normal0"/>
-    <w:next w:val="normal0"/>
+    <w:basedOn w:val="Normal1"/>
+    <w:next w:val="Normal1"/>
     <w:pPr>
       <w:keepNext/>
       <w:keepLines/>
@@ -5916,8 +5733,8 @@
   </w:style>
   <w:style w:type="paragraph" w:styleId="Heading6">
     <w:name w:val="heading 6"/>
-    <w:basedOn w:val="normal0"/>
-    <w:next w:val="normal0"/>
+    <w:basedOn w:val="Normal1"/>
+    <w:next w:val="Normal1"/>
     <w:pPr>
       <w:keepNext/>
       <w:keepLines/>
@@ -5958,13 +5775,13 @@
     <w:semiHidden/>
     <w:unhideWhenUsed/>
   </w:style>
-  <w:style w:type="paragraph" w:customStyle="1" w:styleId="normal0">
-    <w:name w:val="normal"/>
+  <w:style w:type="paragraph" w:customStyle="1" w:styleId="Normal1">
+    <w:name w:val="Normal1"/>
   </w:style>
   <w:style w:type="paragraph" w:styleId="Title">
     <w:name w:val="Title"/>
-    <w:basedOn w:val="normal0"/>
-    <w:next w:val="normal0"/>
+    <w:basedOn w:val="Normal1"/>
+    <w:next w:val="Normal1"/>
     <w:pPr>
       <w:keepNext/>
       <w:keepLines/>
@@ -5979,8 +5796,8 @@
   </w:style>
   <w:style w:type="paragraph" w:styleId="Subtitle">
     <w:name w:val="Subtitle"/>
-    <w:basedOn w:val="normal0"/>
-    <w:next w:val="normal0"/>
+    <w:basedOn w:val="Normal1"/>
+    <w:next w:val="Normal1"/>
     <w:pPr>
       <w:keepNext/>
       <w:keepLines/>
@@ -6000,11 +5817,6 @@
     <w:tblPr>
       <w:tblStyleRowBandSize w:val="1"/>
       <w:tblStyleColBandSize w:val="1"/>
-      <w:tblInd w:w="0" w:type="dxa"/>
-      <w:tblCellMar>
-        <w:top w:w="0" w:type="dxa"/>
-        <w:bottom w:w="0" w:type="dxa"/>
-      </w:tblCellMar>
     </w:tblPr>
   </w:style>
   <w:style w:type="table" w:customStyle="1" w:styleId="a0">
@@ -6012,11 +5824,6 @@
     <w:tblPr>
       <w:tblStyleRowBandSize w:val="1"/>
       <w:tblStyleColBandSize w:val="1"/>
-      <w:tblInd w:w="0" w:type="dxa"/>
-      <w:tblCellMar>
-        <w:top w:w="0" w:type="dxa"/>
-        <w:bottom w:w="0" w:type="dxa"/>
-      </w:tblCellMar>
     </w:tblPr>
   </w:style>
   <w:style w:type="table" w:customStyle="1" w:styleId="a1">
@@ -6024,11 +5831,6 @@
     <w:tblPr>
       <w:tblStyleRowBandSize w:val="1"/>
       <w:tblStyleColBandSize w:val="1"/>
-      <w:tblInd w:w="0" w:type="dxa"/>
-      <w:tblCellMar>
-        <w:top w:w="0" w:type="dxa"/>
-        <w:bottom w:w="0" w:type="dxa"/>
-      </w:tblCellMar>
     </w:tblPr>
   </w:style>
   <w:style w:type="table" w:customStyle="1" w:styleId="a2">
@@ -6036,11 +5838,6 @@
     <w:tblPr>
       <w:tblStyleRowBandSize w:val="1"/>
       <w:tblStyleColBandSize w:val="1"/>
-      <w:tblInd w:w="0" w:type="dxa"/>
-      <w:tblCellMar>
-        <w:top w:w="0" w:type="dxa"/>
-        <w:bottom w:w="0" w:type="dxa"/>
-      </w:tblCellMar>
     </w:tblPr>
   </w:style>
   <w:style w:type="table" w:customStyle="1" w:styleId="a3">
@@ -6048,481 +5845,6 @@
     <w:tblPr>
       <w:tblStyleRowBandSize w:val="1"/>
       <w:tblStyleColBandSize w:val="1"/>
-      <w:tblInd w:w="0" w:type="dxa"/>
-      <w:tblCellMar>
-        <w:top w:w="0" w:type="dxa"/>
-        <w:bottom w:w="0" w:type="dxa"/>
-      </w:tblCellMar>
-    </w:tblPr>
-  </w:style>
-  <w:style w:type="paragraph" w:styleId="BalloonText">
-    <w:name w:val="Balloon Text"/>
-    <w:basedOn w:val="Normal"/>
-    <w:link w:val="BalloonTextChar"/>
-    <w:uiPriority w:val="99"/>
-    <w:semiHidden/>
-    <w:unhideWhenUsed/>
-    <w:rsid w:val="00B17AF0"/>
-    <w:pPr>
-      <w:spacing w:after="0" w:line="240" w:lineRule="auto"/>
-    </w:pPr>
-    <w:rPr>
-      <w:rFonts w:ascii="Lucida Grande" w:hAnsi="Lucida Grande"/>
-      <w:sz w:val="18"/>
-      <w:szCs w:val="18"/>
-    </w:rPr>
-  </w:style>
-  <w:style w:type="character" w:customStyle="1" w:styleId="BalloonTextChar">
-    <w:name w:val="Balloon Text Char"/>
-    <w:basedOn w:val="DefaultParagraphFont"/>
-    <w:link w:val="BalloonText"/>
-    <w:uiPriority w:val="99"/>
-    <w:semiHidden/>
-    <w:rsid w:val="00B17AF0"/>
-    <w:rPr>
-      <w:rFonts w:ascii="Lucida Grande" w:hAnsi="Lucida Grande"/>
-      <w:sz w:val="18"/>
-      <w:szCs w:val="18"/>
-    </w:rPr>
-  </w:style>
-  <w:style w:type="paragraph" w:styleId="Header">
-    <w:name w:val="header"/>
-    <w:basedOn w:val="Normal"/>
-    <w:link w:val="HeaderChar"/>
-    <w:uiPriority w:val="99"/>
-    <w:unhideWhenUsed/>
-    <w:rsid w:val="00B62101"/>
-    <w:pPr>
-      <w:tabs>
-        <w:tab w:val="center" w:pos="4320"/>
-        <w:tab w:val="right" w:pos="8640"/>
-      </w:tabs>
-      <w:spacing w:after="0" w:line="240" w:lineRule="auto"/>
-    </w:pPr>
-  </w:style>
-  <w:style w:type="character" w:customStyle="1" w:styleId="HeaderChar">
-    <w:name w:val="Header Char"/>
-    <w:basedOn w:val="DefaultParagraphFont"/>
-    <w:link w:val="Header"/>
-    <w:uiPriority w:val="99"/>
-    <w:rsid w:val="00B62101"/>
-  </w:style>
-  <w:style w:type="paragraph" w:styleId="Footer">
-    <w:name w:val="footer"/>
-    <w:basedOn w:val="Normal"/>
-    <w:link w:val="FooterChar"/>
-    <w:uiPriority w:val="99"/>
-    <w:unhideWhenUsed/>
-    <w:rsid w:val="00B62101"/>
-    <w:pPr>
-      <w:tabs>
-        <w:tab w:val="center" w:pos="4320"/>
-        <w:tab w:val="right" w:pos="8640"/>
-      </w:tabs>
-      <w:spacing w:after="0" w:line="240" w:lineRule="auto"/>
-    </w:pPr>
-  </w:style>
-  <w:style w:type="character" w:customStyle="1" w:styleId="FooterChar">
-    <w:name w:val="Footer Char"/>
-    <w:basedOn w:val="DefaultParagraphFont"/>
-    <w:link w:val="Footer"/>
-    <w:uiPriority w:val="99"/>
-    <w:rsid w:val="00B62101"/>
-  </w:style>
-  <w:style w:type="character" w:styleId="PageNumber">
-    <w:name w:val="page number"/>
-    <w:basedOn w:val="DefaultParagraphFont"/>
-    <w:semiHidden/>
-    <w:rsid w:val="00B62101"/>
-  </w:style>
-</w:styles>
-</file>
-
-<file path=word/stylesWithEffects.xml><?xml version="1.0" encoding="utf-8"?>
-<w:styles xmlns:wpc="http://schemas.microsoft.com/office/word/2010/wordprocessingCanvas" xmlns:mo="http://schemas.microsoft.com/office/mac/office/2008/main" xmlns:mc="http://schemas.openxmlformats.org/markup-compatibility/2006" xmlns:mv="urn:schemas-microsoft-com:mac:vml" xmlns:o="urn:schemas-microsoft-com:office:office" xmlns:r="http://schemas.openxmlformats.org/officeDocument/2006/relationships" xmlns:m="http://schemas.openxmlformats.org/officeDocument/2006/math" xmlns:v="urn:schemas-microsoft-com:vml" xmlns:wp14="http://schemas.microsoft.com/office/word/2010/wordprocessingDrawing" xmlns:wp="http://schemas.openxmlformats.org/drawingml/2006/wordprocessingDrawing" xmlns:w10="urn:schemas-microsoft-com:office:word" xmlns:w="http://schemas.openxmlformats.org/wordprocessingml/2006/main" xmlns:w14="http://schemas.microsoft.com/office/word/2010/wordml" xmlns:wpg="http://schemas.microsoft.com/office/word/2010/wordprocessingGroup" xmlns:wpi="http://schemas.microsoft.com/office/word/2010/wordprocessingInk" xmlns:wne="http://schemas.microsoft.com/office/word/2006/wordml" xmlns:wps="http://schemas.microsoft.com/office/word/2010/wordprocessingShape" mc:Ignorable="w14 wp14">
-  <w:docDefaults>
-    <w:rPrDefault>
-      <w:rPr>
-        <w:rFonts w:ascii="Calibri" w:eastAsia="Calibri" w:hAnsi="Calibri" w:cs="Calibri"/>
-        <w:color w:val="000000"/>
-        <w:sz w:val="22"/>
-        <w:szCs w:val="22"/>
-        <w:lang w:val="en-US" w:eastAsia="en-US" w:bidi="ar-SA"/>
-      </w:rPr>
-    </w:rPrDefault>
-    <w:pPrDefault>
-      <w:pPr>
-        <w:widowControl w:val="0"/>
-        <w:spacing w:after="160" w:line="259" w:lineRule="auto"/>
-      </w:pPr>
-    </w:pPrDefault>
-  </w:docDefaults>
-  <w:latentStyles w:defLockedState="0" w:defUIPriority="99" w:defSemiHidden="1" w:defUnhideWhenUsed="1" w:defQFormat="0" w:count="276">
-    <w:lsdException w:name="Normal" w:semiHidden="0" w:uiPriority="0" w:unhideWhenUsed="0" w:qFormat="1"/>
-    <w:lsdException w:name="heading 1" w:semiHidden="0" w:uiPriority="9" w:unhideWhenUsed="0" w:qFormat="1"/>
-    <w:lsdException w:name="heading 2" w:uiPriority="9" w:qFormat="1"/>
-    <w:lsdException w:name="heading 3" w:uiPriority="9" w:qFormat="1"/>
-    <w:lsdException w:name="heading 4" w:uiPriority="9" w:qFormat="1"/>
-    <w:lsdException w:name="heading 5" w:uiPriority="9" w:qFormat="1"/>
-    <w:lsdException w:name="heading 6" w:uiPriority="9" w:qFormat="1"/>
-    <w:lsdException w:name="heading 7" w:uiPriority="9" w:qFormat="1"/>
-    <w:lsdException w:name="heading 8" w:uiPriority="9" w:qFormat="1"/>
-    <w:lsdException w:name="heading 9" w:uiPriority="9" w:qFormat="1"/>
-    <w:lsdException w:name="toc 1" w:uiPriority="39"/>
-    <w:lsdException w:name="toc 2" w:uiPriority="39"/>
-    <w:lsdException w:name="toc 3" w:uiPriority="39"/>
-    <w:lsdException w:name="toc 4" w:uiPriority="39"/>
-    <w:lsdException w:name="toc 5" w:uiPriority="39"/>
-    <w:lsdException w:name="toc 6" w:uiPriority="39"/>
-    <w:lsdException w:name="toc 7" w:uiPriority="39"/>
-    <w:lsdException w:name="toc 8" w:uiPriority="39"/>
-    <w:lsdException w:name="toc 9" w:uiPriority="39"/>
-    <w:lsdException w:name="caption" w:uiPriority="35" w:qFormat="1"/>
-    <w:lsdException w:name="page number" w:uiPriority="0"/>
-    <w:lsdException w:name="Title" w:semiHidden="0" w:uiPriority="10" w:unhideWhenUsed="0" w:qFormat="1"/>
-    <w:lsdException w:name="Default Paragraph Font" w:uiPriority="1"/>
-    <w:lsdException w:name="Subtitle" w:semiHidden="0" w:uiPriority="11" w:unhideWhenUsed="0" w:qFormat="1"/>
-    <w:lsdException w:name="Strong" w:semiHidden="0" w:uiPriority="22" w:unhideWhenUsed="0" w:qFormat="1"/>
-    <w:lsdException w:name="Emphasis" w:semiHidden="0" w:uiPriority="20" w:unhideWhenUsed="0" w:qFormat="1"/>
-    <w:lsdException w:name="Table Grid" w:semiHidden="0" w:uiPriority="59" w:unhideWhenUsed="0"/>
-    <w:lsdException w:name="Placeholder Text" w:unhideWhenUsed="0"/>
-    <w:lsdException w:name="No Spacing" w:semiHidden="0" w:uiPriority="1" w:unhideWhenUsed="0" w:qFormat="1"/>
-    <w:lsdException w:name="Light Shading" w:semiHidden="0" w:uiPriority="60" w:unhideWhenUsed="0"/>
-    <w:lsdException w:name="Light List" w:semiHidden="0" w:uiPriority="61" w:unhideWhenUsed="0"/>
-    <w:lsdException w:name="Light Grid" w:semiHidden="0" w:uiPriority="62" w:unhideWhenUsed="0"/>
-    <w:lsdException w:name="Medium Shading 1" w:semiHidden="0" w:uiPriority="63" w:unhideWhenUsed="0"/>
-    <w:lsdException w:name="Medium Shading 2" w:semiHidden="0" w:uiPriority="64" w:unhideWhenUsed="0"/>
-    <w:lsdException w:name="Medium List 1" w:semiHidden="0" w:uiPriority="65" w:unhideWhenUsed="0"/>
-    <w:lsdException w:name="Medium List 2" w:semiHidden="0" w:uiPriority="66" w:unhideWhenUsed="0"/>
-    <w:lsdException w:name="Medium Grid 1" w:semiHidden="0" w:uiPriority="67" w:unhideWhenUsed="0"/>
-    <w:lsdException w:name="Medium Grid 2" w:semiHidden="0" w:uiPriority="68" w:unhideWhenUsed="0"/>
-    <w:lsdException w:name="Medium Grid 3" w:semiHidden="0" w:uiPriority="69" w:unhideWhenUsed="0"/>
-    <w:lsdException w:name="Dark List" w:semiHidden="0" w:uiPriority="70" w:unhideWhenUsed="0"/>
-    <w:lsdException w:name="Colorful Shading" w:semiHidden="0" w:uiPriority="71" w:unhideWhenUsed="0"/>
-    <w:lsdException w:name="Colorful List" w:semiHidden="0" w:uiPriority="72" w:unhideWhenUsed="0"/>
-    <w:lsdException w:name="Colorful Grid" w:semiHidden="0" w:uiPriority="73" w:unhideWhenUsed="0"/>
-    <w:lsdException w:name="Light Shading Accent 1" w:semiHidden="0" w:uiPriority="60" w:unhideWhenUsed="0"/>
-    <w:lsdException w:name="Light List Accent 1" w:semiHidden="0" w:uiPriority="61" w:unhideWhenUsed="0"/>
-    <w:lsdException w:name="Light Grid Accent 1" w:semiHidden="0" w:uiPriority="62" w:unhideWhenUsed="0"/>
-    <w:lsdException w:name="Medium Shading 1 Accent 1" w:semiHidden="0" w:uiPriority="63" w:unhideWhenUsed="0"/>
-    <w:lsdException w:name="Medium Shading 2 Accent 1" w:semiHidden="0" w:uiPriority="64" w:unhideWhenUsed="0"/>
-    <w:lsdException w:name="Medium List 1 Accent 1" w:semiHidden="0" w:uiPriority="65" w:unhideWhenUsed="0"/>
-    <w:lsdException w:name="Revision" w:unhideWhenUsed="0"/>
-    <w:lsdException w:name="List Paragraph" w:semiHidden="0" w:uiPriority="34" w:unhideWhenUsed="0" w:qFormat="1"/>
-    <w:lsdException w:name="Quote" w:semiHidden="0" w:uiPriority="29" w:unhideWhenUsed="0" w:qFormat="1"/>
-    <w:lsdException w:name="Intense Quote" w:semiHidden="0" w:uiPriority="30" w:unhideWhenUsed="0" w:qFormat="1"/>
-    <w:lsdException w:name="Medium List 2 Accent 1" w:semiHidden="0" w:uiPriority="66" w:unhideWhenUsed="0"/>
-    <w:lsdException w:name="Medium Grid 1 Accent 1" w:semiHidden="0" w:uiPriority="67" w:unhideWhenUsed="0"/>
-    <w:lsdException w:name="Medium Grid 2 Accent 1" w:semiHidden="0" w:uiPriority="68" w:unhideWhenUsed="0"/>
-    <w:lsdException w:name="Medium Grid 3 Accent 1" w:semiHidden="0" w:uiPriority="69" w:unhideWhenUsed="0"/>
-    <w:lsdException w:name="Dark List Accent 1" w:semiHidden="0" w:uiPriority="70" w:unhideWhenUsed="0"/>
-    <w:lsdException w:name="Colorful Shading Accent 1" w:semiHidden="0" w:uiPriority="71" w:unhideWhenUsed="0"/>
-    <w:lsdException w:name="Colorful List Accent 1" w:semiHidden="0" w:uiPriority="72" w:unhideWhenUsed="0"/>
-    <w:lsdException w:name="Colorful Grid Accent 1" w:semiHidden="0" w:uiPriority="73" w:unhideWhenUsed="0"/>
-    <w:lsdException w:name="Light Shading Accent 2" w:semiHidden="0" w:uiPriority="60" w:unhideWhenUsed="0"/>
-    <w:lsdException w:name="Light List Accent 2" w:semiHidden="0" w:uiPriority="61" w:unhideWhenUsed="0"/>
-    <w:lsdException w:name="Light Grid Accent 2" w:semiHidden="0" w:uiPriority="62" w:unhideWhenUsed="0"/>
-    <w:lsdException w:name="Medium Shading 1 Accent 2" w:semiHidden="0" w:uiPriority="63" w:unhideWhenUsed="0"/>
-    <w:lsdException w:name="Medium Shading 2 Accent 2" w:semiHidden="0" w:uiPriority="64" w:unhideWhenUsed="0"/>
-    <w:lsdException w:name="Medium List 1 Accent 2" w:semiHidden="0" w:uiPriority="65" w:unhideWhenUsed="0"/>
-    <w:lsdException w:name="Medium List 2 Accent 2" w:semiHidden="0" w:uiPriority="66" w:unhideWhenUsed="0"/>
-    <w:lsdException w:name="Medium Grid 1 Accent 2" w:semiHidden="0" w:uiPriority="67" w:unhideWhenUsed="0"/>
-    <w:lsdException w:name="Medium Grid 2 Accent 2" w:semiHidden="0" w:uiPriority="68" w:unhideWhenUsed="0"/>
-    <w:lsdException w:name="Medium Grid 3 Accent 2" w:semiHidden="0" w:uiPriority="69" w:unhideWhenUsed="0"/>
-    <w:lsdException w:name="Dark List Accent 2" w:semiHidden="0" w:uiPriority="70" w:unhideWhenUsed="0"/>
-    <w:lsdException w:name="Colorful Shading Accent 2" w:semiHidden="0" w:uiPriority="71" w:unhideWhenUsed="0"/>
-    <w:lsdException w:name="Colorful List Accent 2" w:semiHidden="0" w:uiPriority="72" w:unhideWhenUsed="0"/>
-    <w:lsdException w:name="Colorful Grid Accent 2" w:semiHidden="0" w:uiPriority="73" w:unhideWhenUsed="0"/>
-    <w:lsdException w:name="Light Shading Accent 3" w:semiHidden="0" w:uiPriority="60" w:unhideWhenUsed="0"/>
-    <w:lsdException w:name="Light List Accent 3" w:semiHidden="0" w:uiPriority="61" w:unhideWhenUsed="0"/>
-    <w:lsdException w:name="Light Grid Accent 3" w:semiHidden="0" w:uiPriority="62" w:unhideWhenUsed="0"/>
-    <w:lsdException w:name="Medium Shading 1 Accent 3" w:semiHidden="0" w:uiPriority="63" w:unhideWhenUsed="0"/>
-    <w:lsdException w:name="Medium Shading 2 Accent 3" w:semiHidden="0" w:uiPriority="64" w:unhideWhenUsed="0"/>
-    <w:lsdException w:name="Medium List 1 Accent 3" w:semiHidden="0" w:uiPriority="65" w:unhideWhenUsed="0"/>
-    <w:lsdException w:name="Medium List 2 Accent 3" w:semiHidden="0" w:uiPriority="66" w:unhideWhenUsed="0"/>
-    <w:lsdException w:name="Medium Grid 1 Accent 3" w:semiHidden="0" w:uiPriority="67" w:unhideWhenUsed="0"/>
-    <w:lsdException w:name="Medium Grid 2 Accent 3" w:semiHidden="0" w:uiPriority="68" w:unhideWhenUsed="0"/>
-    <w:lsdException w:name="Medium Grid 3 Accent 3" w:semiHidden="0" w:uiPriority="69" w:unhideWhenUsed="0"/>
-    <w:lsdException w:name="Dark List Accent 3" w:semiHidden="0" w:uiPriority="70" w:unhideWhenUsed="0"/>
-    <w:lsdException w:name="Colorful Shading Accent 3" w:semiHidden="0" w:uiPriority="71" w:unhideWhenUsed="0"/>
-    <w:lsdException w:name="Colorful List Accent 3" w:semiHidden="0" w:uiPriority="72" w:unhideWhenUsed="0"/>
-    <w:lsdException w:name="Colorful Grid Accent 3" w:semiHidden="0" w:uiPriority="73" w:unhideWhenUsed="0"/>
-    <w:lsdException w:name="Light Shading Accent 4" w:semiHidden="0" w:uiPriority="60" w:unhideWhenUsed="0"/>
-    <w:lsdException w:name="Light List Accent 4" w:semiHidden="0" w:uiPriority="61" w:unhideWhenUsed="0"/>
-    <w:lsdException w:name="Light Grid Accent 4" w:semiHidden="0" w:uiPriority="62" w:unhideWhenUsed="0"/>
-    <w:lsdException w:name="Medium Shading 1 Accent 4" w:semiHidden="0" w:uiPriority="63" w:unhideWhenUsed="0"/>
-    <w:lsdException w:name="Medium Shading 2 Accent 4" w:semiHidden="0" w:uiPriority="64" w:unhideWhenUsed="0"/>
-    <w:lsdException w:name="Medium List 1 Accent 4" w:semiHidden="0" w:uiPriority="65" w:unhideWhenUsed="0"/>
-    <w:lsdException w:name="Medium List 2 Accent 4" w:semiHidden="0" w:uiPriority="66" w:unhideWhenUsed="0"/>
-    <w:lsdException w:name="Medium Grid 1 Accent 4" w:semiHidden="0" w:uiPriority="67" w:unhideWhenUsed="0"/>
-    <w:lsdException w:name="Medium Grid 2 Accent 4" w:semiHidden="0" w:uiPriority="68" w:unhideWhenUsed="0"/>
-    <w:lsdException w:name="Medium Grid 3 Accent 4" w:semiHidden="0" w:uiPriority="69" w:unhideWhenUsed="0"/>
-    <w:lsdException w:name="Dark List Accent 4" w:semiHidden="0" w:uiPriority="70" w:unhideWhenUsed="0"/>
-    <w:lsdException w:name="Colorful Shading Accent 4" w:semiHidden="0" w:uiPriority="71" w:unhideWhenUsed="0"/>
-    <w:lsdException w:name="Colorful List Accent 4" w:semiHidden="0" w:uiPriority="72" w:unhideWhenUsed="0"/>
-    <w:lsdException w:name="Colorful Grid Accent 4" w:semiHidden="0" w:uiPriority="73" w:unhideWhenUsed="0"/>
-    <w:lsdException w:name="Light Shading Accent 5" w:semiHidden="0" w:uiPriority="60" w:unhideWhenUsed="0"/>
-    <w:lsdException w:name="Light List Accent 5" w:semiHidden="0" w:uiPriority="61" w:unhideWhenUsed="0"/>
-    <w:lsdException w:name="Light Grid Accent 5" w:semiHidden="0" w:uiPriority="62" w:unhideWhenUsed="0"/>
-    <w:lsdException w:name="Medium Shading 1 Accent 5" w:semiHidden="0" w:uiPriority="63" w:unhideWhenUsed="0"/>
-    <w:lsdException w:name="Medium Shading 2 Accent 5" w:semiHidden="0" w:uiPriority="64" w:unhideWhenUsed="0"/>
-    <w:lsdException w:name="Medium List 1 Accent 5" w:semiHidden="0" w:uiPriority="65" w:unhideWhenUsed="0"/>
-    <w:lsdException w:name="Medium List 2 Accent 5" w:semiHidden="0" w:uiPriority="66" w:unhideWhenUsed="0"/>
-    <w:lsdException w:name="Medium Grid 1 Accent 5" w:semiHidden="0" w:uiPriority="67" w:unhideWhenUsed="0"/>
-    <w:lsdException w:name="Medium Grid 2 Accent 5" w:semiHidden="0" w:uiPriority="68" w:unhideWhenUsed="0"/>
-    <w:lsdException w:name="Medium Grid 3 Accent 5" w:semiHidden="0" w:uiPriority="69" w:unhideWhenUsed="0"/>
-    <w:lsdException w:name="Dark List Accent 5" w:semiHidden="0" w:uiPriority="70" w:unhideWhenUsed="0"/>
-    <w:lsdException w:name="Colorful Shading Accent 5" w:semiHidden="0" w:uiPriority="71" w:unhideWhenUsed="0"/>
-    <w:lsdException w:name="Colorful List Accent 5" w:semiHidden="0" w:uiPriority="72" w:unhideWhenUsed="0"/>
-    <w:lsdException w:name="Colorful Grid Accent 5" w:semiHidden="0" w:uiPriority="73" w:unhideWhenUsed="0"/>
-    <w:lsdException w:name="Light Shading Accent 6" w:semiHidden="0" w:uiPriority="60" w:unhideWhenUsed="0"/>
-    <w:lsdException w:name="Light List Accent 6" w:semiHidden="0" w:uiPriority="61" w:unhideWhenUsed="0"/>
-    <w:lsdException w:name="Light Grid Accent 6" w:semiHidden="0" w:uiPriority="62" w:unhideWhenUsed="0"/>
-    <w:lsdException w:name="Medium Shading 1 Accent 6" w:semiHidden="0" w:uiPriority="63" w:unhideWhenUsed="0"/>
-    <w:lsdException w:name="Medium Shading 2 Accent 6" w:semiHidden="0" w:uiPriority="64" w:unhideWhenUsed="0"/>
-    <w:lsdException w:name="Medium List 1 Accent 6" w:semiHidden="0" w:uiPriority="65" w:unhideWhenUsed="0"/>
-    <w:lsdException w:name="Medium List 2 Accent 6" w:semiHidden="0" w:uiPriority="66" w:unhideWhenUsed="0"/>
-    <w:lsdException w:name="Medium Grid 1 Accent 6" w:semiHidden="0" w:uiPriority="67" w:unhideWhenUsed="0"/>
-    <w:lsdException w:name="Medium Grid 2 Accent 6" w:semiHidden="0" w:uiPriority="68" w:unhideWhenUsed="0"/>
-    <w:lsdException w:name="Medium Grid 3 Accent 6" w:semiHidden="0" w:uiPriority="69" w:unhideWhenUsed="0"/>
-    <w:lsdException w:name="Dark List Accent 6" w:semiHidden="0" w:uiPriority="70" w:unhideWhenUsed="0"/>
-    <w:lsdException w:name="Colorful Shading Accent 6" w:semiHidden="0" w:uiPriority="71" w:unhideWhenUsed="0"/>
-    <w:lsdException w:name="Colorful List Accent 6" w:semiHidden="0" w:uiPriority="72" w:unhideWhenUsed="0"/>
-    <w:lsdException w:name="Colorful Grid Accent 6" w:semiHidden="0" w:uiPriority="73" w:unhideWhenUsed="0"/>
-    <w:lsdException w:name="Subtle Emphasis" w:semiHidden="0" w:uiPriority="19" w:unhideWhenUsed="0" w:qFormat="1"/>
-    <w:lsdException w:name="Intense Emphasis" w:semiHidden="0" w:uiPriority="21" w:unhideWhenUsed="0" w:qFormat="1"/>
-    <w:lsdException w:name="Subtle Reference" w:semiHidden="0" w:uiPriority="31" w:unhideWhenUsed="0" w:qFormat="1"/>
-    <w:lsdException w:name="Intense Reference" w:semiHidden="0" w:uiPriority="32" w:unhideWhenUsed="0" w:qFormat="1"/>
-    <w:lsdException w:name="Book Title" w:semiHidden="0" w:uiPriority="33" w:unhideWhenUsed="0" w:qFormat="1"/>
-    <w:lsdException w:name="Bibliography" w:uiPriority="37"/>
-    <w:lsdException w:name="TOC Heading" w:uiPriority="39" w:qFormat="1"/>
-  </w:latentStyles>
-  <w:style w:type="paragraph" w:default="1" w:styleId="Normal">
-    <w:name w:val="Normal"/>
-    <w:qFormat/>
-  </w:style>
-  <w:style w:type="paragraph" w:styleId="Heading1">
-    <w:name w:val="heading 1"/>
-    <w:basedOn w:val="normal0"/>
-    <w:next w:val="normal0"/>
-    <w:pPr>
-      <w:keepNext/>
-      <w:keepLines/>
-      <w:spacing w:before="480" w:after="120"/>
-      <w:contextualSpacing/>
-      <w:outlineLvl w:val="0"/>
-    </w:pPr>
-    <w:rPr>
-      <w:b/>
-      <w:sz w:val="48"/>
-      <w:szCs w:val="48"/>
-    </w:rPr>
-  </w:style>
-  <w:style w:type="paragraph" w:styleId="Heading2">
-    <w:name w:val="heading 2"/>
-    <w:basedOn w:val="normal0"/>
-    <w:next w:val="normal0"/>
-    <w:pPr>
-      <w:keepNext/>
-      <w:keepLines/>
-      <w:spacing w:before="360" w:after="80"/>
-      <w:contextualSpacing/>
-      <w:outlineLvl w:val="1"/>
-    </w:pPr>
-    <w:rPr>
-      <w:b/>
-      <w:sz w:val="36"/>
-      <w:szCs w:val="36"/>
-    </w:rPr>
-  </w:style>
-  <w:style w:type="paragraph" w:styleId="Heading3">
-    <w:name w:val="heading 3"/>
-    <w:basedOn w:val="normal0"/>
-    <w:next w:val="normal0"/>
-    <w:pPr>
-      <w:keepNext/>
-      <w:keepLines/>
-      <w:spacing w:before="280" w:after="80"/>
-      <w:contextualSpacing/>
-      <w:outlineLvl w:val="2"/>
-    </w:pPr>
-    <w:rPr>
-      <w:b/>
-      <w:sz w:val="28"/>
-      <w:szCs w:val="28"/>
-    </w:rPr>
-  </w:style>
-  <w:style w:type="paragraph" w:styleId="Heading4">
-    <w:name w:val="heading 4"/>
-    <w:basedOn w:val="normal0"/>
-    <w:next w:val="normal0"/>
-    <w:pPr>
-      <w:keepNext/>
-      <w:keepLines/>
-      <w:spacing w:before="240" w:after="40"/>
-      <w:contextualSpacing/>
-      <w:outlineLvl w:val="3"/>
-    </w:pPr>
-    <w:rPr>
-      <w:b/>
-      <w:sz w:val="24"/>
-      <w:szCs w:val="24"/>
-    </w:rPr>
-  </w:style>
-  <w:style w:type="paragraph" w:styleId="Heading5">
-    <w:name w:val="heading 5"/>
-    <w:basedOn w:val="normal0"/>
-    <w:next w:val="normal0"/>
-    <w:pPr>
-      <w:keepNext/>
-      <w:keepLines/>
-      <w:spacing w:before="220" w:after="40"/>
-      <w:contextualSpacing/>
-      <w:outlineLvl w:val="4"/>
-    </w:pPr>
-    <w:rPr>
-      <w:b/>
-    </w:rPr>
-  </w:style>
-  <w:style w:type="paragraph" w:styleId="Heading6">
-    <w:name w:val="heading 6"/>
-    <w:basedOn w:val="normal0"/>
-    <w:next w:val="normal0"/>
-    <w:pPr>
-      <w:keepNext/>
-      <w:keepLines/>
-      <w:spacing w:before="200" w:after="40"/>
-      <w:contextualSpacing/>
-      <w:outlineLvl w:val="5"/>
-    </w:pPr>
-    <w:rPr>
-      <w:b/>
-      <w:sz w:val="20"/>
-      <w:szCs w:val="20"/>
-    </w:rPr>
-  </w:style>
-  <w:style w:type="character" w:default="1" w:styleId="DefaultParagraphFont">
-    <w:name w:val="Default Paragraph Font"/>
-    <w:uiPriority w:val="1"/>
-    <w:semiHidden/>
-    <w:unhideWhenUsed/>
-  </w:style>
-  <w:style w:type="table" w:default="1" w:styleId="TableNormal">
-    <w:name w:val="Normal Table"/>
-    <w:uiPriority w:val="99"/>
-    <w:semiHidden/>
-    <w:unhideWhenUsed/>
-    <w:tblPr>
-      <w:tblInd w:w="0" w:type="dxa"/>
-      <w:tblCellMar>
-        <w:top w:w="0" w:type="dxa"/>
-        <w:left w:w="108" w:type="dxa"/>
-        <w:bottom w:w="0" w:type="dxa"/>
-        <w:right w:w="108" w:type="dxa"/>
-      </w:tblCellMar>
-    </w:tblPr>
-  </w:style>
-  <w:style w:type="numbering" w:default="1" w:styleId="NoList">
-    <w:name w:val="No List"/>
-    <w:uiPriority w:val="99"/>
-    <w:semiHidden/>
-    <w:unhideWhenUsed/>
-  </w:style>
-  <w:style w:type="paragraph" w:customStyle="1" w:styleId="normal0">
-    <w:name w:val="normal"/>
-  </w:style>
-  <w:style w:type="paragraph" w:styleId="Title">
-    <w:name w:val="Title"/>
-    <w:basedOn w:val="normal0"/>
-    <w:next w:val="normal0"/>
-    <w:pPr>
-      <w:keepNext/>
-      <w:keepLines/>
-      <w:spacing w:before="480" w:after="120"/>
-      <w:contextualSpacing/>
-    </w:pPr>
-    <w:rPr>
-      <w:b/>
-      <w:sz w:val="72"/>
-      <w:szCs w:val="72"/>
-    </w:rPr>
-  </w:style>
-  <w:style w:type="paragraph" w:styleId="Subtitle">
-    <w:name w:val="Subtitle"/>
-    <w:basedOn w:val="normal0"/>
-    <w:next w:val="normal0"/>
-    <w:pPr>
-      <w:keepNext/>
-      <w:keepLines/>
-      <w:spacing w:before="360" w:after="80"/>
-      <w:contextualSpacing/>
-    </w:pPr>
-    <w:rPr>
-      <w:rFonts w:ascii="Georgia" w:eastAsia="Georgia" w:hAnsi="Georgia" w:cs="Georgia"/>
-      <w:i/>
-      <w:color w:val="666666"/>
-      <w:sz w:val="48"/>
-      <w:szCs w:val="48"/>
-    </w:rPr>
-  </w:style>
-  <w:style w:type="table" w:customStyle="1" w:styleId="a">
-    <w:basedOn w:val="TableNormal"/>
-    <w:tblPr>
-      <w:tblStyleRowBandSize w:val="1"/>
-      <w:tblStyleColBandSize w:val="1"/>
-      <w:tblInd w:w="0" w:type="dxa"/>
-      <w:tblCellMar>
-        <w:top w:w="0" w:type="dxa"/>
-        <w:bottom w:w="0" w:type="dxa"/>
-      </w:tblCellMar>
-    </w:tblPr>
-  </w:style>
-  <w:style w:type="table" w:customStyle="1" w:styleId="a0">
-    <w:basedOn w:val="TableNormal"/>
-    <w:tblPr>
-      <w:tblStyleRowBandSize w:val="1"/>
-      <w:tblStyleColBandSize w:val="1"/>
-      <w:tblInd w:w="0" w:type="dxa"/>
-      <w:tblCellMar>
-        <w:top w:w="0" w:type="dxa"/>
-        <w:bottom w:w="0" w:type="dxa"/>
-      </w:tblCellMar>
-    </w:tblPr>
-  </w:style>
-  <w:style w:type="table" w:customStyle="1" w:styleId="a1">
-    <w:basedOn w:val="TableNormal"/>
-    <w:tblPr>
-      <w:tblStyleRowBandSize w:val="1"/>
-      <w:tblStyleColBandSize w:val="1"/>
-      <w:tblInd w:w="0" w:type="dxa"/>
-      <w:tblCellMar>
-        <w:top w:w="0" w:type="dxa"/>
-        <w:bottom w:w="0" w:type="dxa"/>
-      </w:tblCellMar>
-    </w:tblPr>
-  </w:style>
-  <w:style w:type="table" w:customStyle="1" w:styleId="a2">
-    <w:basedOn w:val="TableNormal"/>
-    <w:tblPr>
-      <w:tblStyleRowBandSize w:val="1"/>
-      <w:tblStyleColBandSize w:val="1"/>
-      <w:tblInd w:w="0" w:type="dxa"/>
-      <w:tblCellMar>
-        <w:top w:w="0" w:type="dxa"/>
-        <w:bottom w:w="0" w:type="dxa"/>
-      </w:tblCellMar>
-    </w:tblPr>
-  </w:style>
-  <w:style w:type="table" w:customStyle="1" w:styleId="a3">
-    <w:basedOn w:val="TableNormal"/>
-    <w:tblPr>
-      <w:tblStyleRowBandSize w:val="1"/>
-      <w:tblStyleColBandSize w:val="1"/>
-      <w:tblInd w:w="0" w:type="dxa"/>
-      <w:tblCellMar>
-        <w:top w:w="0" w:type="dxa"/>
-        <w:bottom w:w="0" w:type="dxa"/>
-      </w:tblCellMar>
     </w:tblPr>
   </w:style>
   <w:style w:type="paragraph" w:styleId="BalloonText">

</xml_diff>